<commit_message>
update html protocol info
</commit_message>
<xml_diff>
--- a/spring-micro-service.docx
+++ b/spring-micro-service.docx
@@ -1,6 +1,6 @@
 
 <file path=word/document.xml><?xml version="1.0" encoding="utf-8"?>
-<w:document xmlns:wpc="http://schemas.microsoft.com/office/word/2010/wordprocessingCanvas" xmlns:cx="http://schemas.microsoft.com/office/drawing/2014/chartex" xmlns:cx1="http://schemas.microsoft.com/office/drawing/2015/9/8/chartex" xmlns:cx2="http://schemas.microsoft.com/office/drawing/2015/10/21/chartex" xmlns:cx3="http://schemas.microsoft.com/office/drawing/2016/5/9/chartex" xmlns:cx4="http://schemas.microsoft.com/office/drawing/2016/5/10/chartex" xmlns:cx5="http://schemas.microsoft.com/office/drawing/2016/5/11/chartex" xmlns:cx6="http://schemas.microsoft.com/office/drawing/2016/5/12/chartex" xmlns:cx7="http://schemas.microsoft.com/office/drawing/2016/5/13/chartex" xmlns:cx8="http://schemas.microsoft.com/office/drawing/2016/5/14/chartex" xmlns:mc="http://schemas.openxmlformats.org/markup-compatibility/2006" xmlns:aink="http://schemas.microsoft.com/office/drawing/2016/ink" xmlns:am3d="http://schemas.microsoft.com/office/drawing/2017/model3d" xmlns:o="urn:schemas-microsoft-com:office:office" xmlns:r="http://schemas.openxmlformats.org/officeDocument/2006/relationships" xmlns:m="http://schemas.openxmlformats.org/officeDocument/2006/math" xmlns:v="urn:schemas-microsoft-com:vml" xmlns:wp14="http://schemas.microsoft.com/office/word/2010/wordprocessingDrawing" xmlns:wp="http://schemas.openxmlformats.org/drawingml/2006/wordprocessingDrawing" xmlns:w10="urn:schemas-microsoft-com:office:word" xmlns:w="http://schemas.openxmlformats.org/wordprocessingml/2006/main" xmlns:w14="http://schemas.microsoft.com/office/word/2010/wordml" xmlns:w15="http://schemas.microsoft.com/office/word/2012/wordml" xmlns:w16cid="http://schemas.microsoft.com/office/word/2016/wordml/cid" xmlns:w16se="http://schemas.microsoft.com/office/word/2015/wordml/symex" xmlns:wpg="http://schemas.microsoft.com/office/word/2010/wordprocessingGroup" xmlns:wpi="http://schemas.microsoft.com/office/word/2010/wordprocessingInk" xmlns:wne="http://schemas.microsoft.com/office/word/2006/wordml" xmlns:wps="http://schemas.microsoft.com/office/word/2010/wordprocessingShape" mc:Ignorable="w14 w15 w16se w16cid wp14">
+<w:document xmlns:ve="http://schemas.openxmlformats.org/markup-compatibility/2006" xmlns:o="urn:schemas-microsoft-com:office:office" xmlns:r="http://schemas.openxmlformats.org/officeDocument/2006/relationships" xmlns:m="http://schemas.openxmlformats.org/officeDocument/2006/math" xmlns:v="urn:schemas-microsoft-com:vml" xmlns:wp="http://schemas.openxmlformats.org/drawingml/2006/wordprocessingDrawing" xmlns:w10="urn:schemas-microsoft-com:office:word" xmlns:w="http://schemas.openxmlformats.org/wordprocessingml/2006/main" xmlns:wne="http://schemas.microsoft.com/office/word/2006/wordml">
   <w:body>
     <w:p>
       <w:pPr>
@@ -662,7 +662,7 @@
       <w:tblPr>
         <w:tblStyle w:val="TableGrid"/>
         <w:tblW w:w="0" w:type="auto"/>
-        <w:tblLook w:val="04A0" w:firstRow="1" w:lastRow="0" w:firstColumn="1" w:lastColumn="0" w:noHBand="0" w:noVBand="1"/>
+        <w:tblLook w:val="04A0"/>
       </w:tblPr>
       <w:tblGrid>
         <w:gridCol w:w="9350"/>
@@ -1169,7 +1169,7 @@
           <w:szCs w:val="24"/>
         </w:rPr>
         <w:drawing>
-          <wp:inline distT="0" distB="0" distL="0" distR="0" wp14:anchorId="34AA0EC1" wp14:editId="7B04C10D">
+          <wp:inline distT="0" distB="0" distL="0" distR="0">
             <wp:extent cx="142875" cy="142875"/>
             <wp:effectExtent l="0" t="0" r="9525" b="9525"/>
             <wp:docPr id="3" name="Picture 1" descr=":-)"/>
@@ -1186,10 +1186,10 @@
                     </pic:cNvPicPr>
                   </pic:nvPicPr>
                   <pic:blipFill>
-                    <a:blip r:embed="rId5">
+                    <a:blip r:embed="rId6">
                       <a:extLst>
                         <a:ext uri="{28A0092B-C50C-407E-A947-70E740481C1C}">
-                          <a14:useLocalDpi xmlns:a14="http://schemas.microsoft.com/office/drawing/2010/main" val="0"/>
+                          <a14:useLocalDpi xmlns:a14="http://schemas.microsoft.com/office/drawing/2010/main" xmlns:wps="http://schemas.microsoft.com/office/word/2010/wordprocessingShape" xmlns:wpi="http://schemas.microsoft.com/office/word/2010/wordprocessingInk" xmlns:wpg="http://schemas.microsoft.com/office/word/2010/wordprocessingGroup" xmlns:w16se="http://schemas.microsoft.com/office/word/2015/wordml/symex" xmlns:w16cid="http://schemas.microsoft.com/office/word/2016/wordml/cid" xmlns:w15="http://schemas.microsoft.com/office/word/2012/wordml" xmlns:w14="http://schemas.microsoft.com/office/word/2010/wordml" xmlns:w="http://schemas.openxmlformats.org/wordprocessingml/2006/main" xmlns:w10="urn:schemas-microsoft-com:office:word" xmlns:wp14="http://schemas.microsoft.com/office/word/2010/wordprocessingDrawing" xmlns:v="urn:schemas-microsoft-com:vml" xmlns:o="urn:schemas-microsoft-com:office:office" xmlns:am3d="http://schemas.microsoft.com/office/drawing/2017/model3d" xmlns:aink="http://schemas.microsoft.com/office/drawing/2016/ink" xmlns:mc="http://schemas.openxmlformats.org/markup-compatibility/2006" xmlns:cx8="http://schemas.microsoft.com/office/drawing/2016/5/14/chartex" xmlns:cx7="http://schemas.microsoft.com/office/drawing/2016/5/13/chartex" xmlns:cx6="http://schemas.microsoft.com/office/drawing/2016/5/12/chartex" xmlns:cx5="http://schemas.microsoft.com/office/drawing/2016/5/11/chartex" xmlns:cx4="http://schemas.microsoft.com/office/drawing/2016/5/10/chartex" xmlns:cx3="http://schemas.microsoft.com/office/drawing/2016/5/9/chartex" xmlns:cx2="http://schemas.microsoft.com/office/drawing/2015/10/21/chartex" xmlns:cx1="http://schemas.microsoft.com/office/drawing/2015/9/8/chartex" xmlns:cx="http://schemas.microsoft.com/office/drawing/2014/chartex" xmlns:wpc="http://schemas.microsoft.com/office/word/2010/wordprocessingCanvas" xmlns="" val="0"/>
                         </a:ext>
                       </a:extLst>
                     </a:blip>
@@ -1889,7 +1889,7 @@
         </w:rPr>
         <w:t>Microservice allows easy and flexible way to integrate automatic deployment with Continuous Integration tools (for e.g: </w:t>
       </w:r>
-      <w:hyperlink r:id="rId6" w:tgtFrame="_blank" w:history="1">
+      <w:hyperlink r:id="rId7" w:tgtFrame="_blank" w:history="1">
         <w:r>
           <w:rPr>
             <w:rFonts w:ascii="Cambria" w:eastAsia="Times New Roman" w:hAnsi="Cambria" w:cs="Times New Roman"/>
@@ -1909,7 +1909,7 @@
         </w:rPr>
         <w:t>, </w:t>
       </w:r>
-      <w:hyperlink r:id="rId7" w:tgtFrame="_blank" w:history="1">
+      <w:hyperlink r:id="rId8" w:tgtFrame="_blank" w:history="1">
         <w:r>
           <w:rPr>
             <w:rFonts w:ascii="Cambria" w:eastAsia="Times New Roman" w:hAnsi="Cambria" w:cs="Times New Roman"/>
@@ -1929,7 +1929,7 @@
         </w:rPr>
         <w:t>, </w:t>
       </w:r>
-      <w:hyperlink r:id="rId8" w:tgtFrame="_blank" w:history="1">
+      <w:hyperlink r:id="rId9" w:tgtFrame="_blank" w:history="1">
         <w:r>
           <w:rPr>
             <w:rFonts w:ascii="Cambria" w:eastAsia="Times New Roman" w:hAnsi="Cambria" w:cs="Times New Roman"/>
@@ -2388,7 +2388,7 @@
           <w:insideH w:val="single" w:sz="4" w:space="0" w:color="auto"/>
           <w:insideV w:val="single" w:sz="4" w:space="0" w:color="auto"/>
         </w:tblBorders>
-        <w:tblLook w:val="0000" w:firstRow="0" w:lastRow="0" w:firstColumn="0" w:lastColumn="0" w:noHBand="0" w:noVBand="0"/>
+        <w:tblLook w:val="0000"/>
       </w:tblPr>
       <w:tblGrid>
         <w:gridCol w:w="4650"/>
@@ -2868,7 +2868,7 @@
         </w:rPr>
         <w:t>The company's primary business is its subscription-based streaming </w:t>
       </w:r>
-      <w:hyperlink r:id="rId9" w:tooltip="Over-the-top media services" w:history="1">
+      <w:hyperlink r:id="rId10" w:tooltip="Over-the-top media services" w:history="1">
         <w:r>
           <w:rPr>
             <w:rFonts w:ascii="Cambria" w:eastAsia="Times New Roman" w:hAnsi="Cambria" w:cs="Times New Roman"/>
@@ -3347,16 +3347,6 @@
           <w:szCs w:val="24"/>
         </w:rPr>
         <w:t>Discovery service</w:t>
-      </w:r>
-      <w:r>
-        <w:rPr>
-          <w:rFonts w:ascii="Cambria" w:eastAsia="Times New Roman" w:hAnsi="Cambria" w:cs="Times New Roman"/>
-          <w:b/>
-          <w:color w:val="333333"/>
-          <w:sz w:val="24"/>
-          <w:szCs w:val="24"/>
-        </w:rPr>
-        <w:t xml:space="preserve"> </w:t>
       </w:r>
       <w:r>
         <w:rPr>
@@ -3575,15 +3565,6 @@
         </w:rPr>
         <w:t>false</w:t>
       </w:r>
-      <w:r>
-        <w:rPr>
-          <w:rFonts w:ascii="Consolas" w:eastAsia="Times New Roman" w:hAnsi="Consolas" w:cs="Consolas"/>
-          <w:color w:val="000088"/>
-          <w:sz w:val="20"/>
-          <w:szCs w:val="20"/>
-        </w:rPr>
-        <w:t xml:space="preserve"> </w:t>
-      </w:r>
     </w:p>
     <w:p>
       <w:pPr>
@@ -3817,16 +3798,6 @@
       </w:r>
       <w:r>
         <w:rPr>
-          <w:rFonts w:ascii="raleway" w:hAnsi="raleway"/>
-          <w:color w:val="333333"/>
-          <w:sz w:val="27"/>
-          <w:szCs w:val="27"/>
-          <w:shd w:val="clear" w:color="auto" w:fill="FFFFFF"/>
-        </w:rPr>
-        <w:t xml:space="preserve"> </w:t>
-      </w:r>
-      <w:r>
-        <w:rPr>
           <w:rFonts w:ascii="Cambria" w:eastAsia="Times New Roman" w:hAnsi="Cambria" w:cs="Times New Roman"/>
           <w:color w:val="333333"/>
           <w:sz w:val="24"/>
@@ -4077,7 +4048,7 @@
       <w:tblPr>
         <w:tblStyle w:val="TableGrid"/>
         <w:tblW w:w="0" w:type="auto"/>
-        <w:tblLook w:val="04A0" w:firstRow="1" w:lastRow="0" w:firstColumn="1" w:lastColumn="0" w:noHBand="0" w:noVBand="1"/>
+        <w:tblLook w:val="04A0"/>
       </w:tblPr>
       <w:tblGrid>
         <w:gridCol w:w="9576"/>
@@ -5404,7 +5375,7 @@
       <w:tblPr>
         <w:tblStyle w:val="TableGrid"/>
         <w:tblW w:w="0" w:type="auto"/>
-        <w:tblLook w:val="04A0" w:firstRow="1" w:lastRow="0" w:firstColumn="1" w:lastColumn="0" w:noHBand="0" w:noVBand="1"/>
+        <w:tblLook w:val="04A0"/>
       </w:tblPr>
       <w:tblGrid>
         <w:gridCol w:w="9576"/>
@@ -7251,7 +7222,7 @@
           <w:noProof/>
         </w:rPr>
         <w:drawing>
-          <wp:inline distT="0" distB="0" distL="0" distR="0" wp14:anchorId="75502598" wp14:editId="5CE1C55E">
+          <wp:inline distT="0" distB="0" distL="0" distR="0">
             <wp:extent cx="3733800" cy="1504950"/>
             <wp:effectExtent l="0" t="0" r="0" b="0"/>
             <wp:docPr id="5" name="Picture 5" descr="https://www.baeldung.com/wp-content/uploads/2018/01/Zuul-1.jpg"/>
@@ -7268,10 +7239,10 @@
                     </pic:cNvPicPr>
                   </pic:nvPicPr>
                   <pic:blipFill>
-                    <a:blip r:embed="rId10">
+                    <a:blip r:embed="rId11">
                       <a:extLst>
                         <a:ext uri="{28A0092B-C50C-407E-A947-70E740481C1C}">
-                          <a14:useLocalDpi xmlns:a14="http://schemas.microsoft.com/office/drawing/2010/main" val="0"/>
+                          <a14:useLocalDpi xmlns:a14="http://schemas.microsoft.com/office/drawing/2010/main" xmlns:wps="http://schemas.microsoft.com/office/word/2010/wordprocessingShape" xmlns:wpi="http://schemas.microsoft.com/office/word/2010/wordprocessingInk" xmlns:wpg="http://schemas.microsoft.com/office/word/2010/wordprocessingGroup" xmlns:w16se="http://schemas.microsoft.com/office/word/2015/wordml/symex" xmlns:w16cid="http://schemas.microsoft.com/office/word/2016/wordml/cid" xmlns:w15="http://schemas.microsoft.com/office/word/2012/wordml" xmlns:w14="http://schemas.microsoft.com/office/word/2010/wordml" xmlns:w="http://schemas.openxmlformats.org/wordprocessingml/2006/main" xmlns:w10="urn:schemas-microsoft-com:office:word" xmlns:wp14="http://schemas.microsoft.com/office/word/2010/wordprocessingDrawing" xmlns:v="urn:schemas-microsoft-com:vml" xmlns:o="urn:schemas-microsoft-com:office:office" xmlns:am3d="http://schemas.microsoft.com/office/drawing/2017/model3d" xmlns:aink="http://schemas.microsoft.com/office/drawing/2016/ink" xmlns:mc="http://schemas.openxmlformats.org/markup-compatibility/2006" xmlns:cx8="http://schemas.microsoft.com/office/drawing/2016/5/14/chartex" xmlns:cx7="http://schemas.microsoft.com/office/drawing/2016/5/13/chartex" xmlns:cx6="http://schemas.microsoft.com/office/drawing/2016/5/12/chartex" xmlns:cx5="http://schemas.microsoft.com/office/drawing/2016/5/11/chartex" xmlns:cx4="http://schemas.microsoft.com/office/drawing/2016/5/10/chartex" xmlns:cx3="http://schemas.microsoft.com/office/drawing/2016/5/9/chartex" xmlns:cx2="http://schemas.microsoft.com/office/drawing/2015/10/21/chartex" xmlns:cx1="http://schemas.microsoft.com/office/drawing/2015/9/8/chartex" xmlns:cx="http://schemas.microsoft.com/office/drawing/2014/chartex" xmlns:wpc="http://schemas.microsoft.com/office/word/2010/wordprocessingCanvas" xmlns="" val="0"/>
                         </a:ext>
                       </a:extLst>
                     </a:blip>
@@ -7453,26 +7424,6 @@
     </w:p>
     <w:p>
       <w:pPr>
-        <w:rPr>
-          <w:rFonts w:ascii="Cambria" w:eastAsia="Times New Roman" w:hAnsi="Cambria" w:cs="Times New Roman"/>
-          <w:color w:val="333333"/>
-          <w:sz w:val="24"/>
-          <w:szCs w:val="24"/>
-        </w:rPr>
-      </w:pPr>
-    </w:p>
-    <w:p>
-      <w:pPr>
-        <w:rPr>
-          <w:rFonts w:ascii="Cambria" w:eastAsia="Times New Roman" w:hAnsi="Cambria" w:cs="Times New Roman"/>
-          <w:color w:val="333333"/>
-          <w:sz w:val="24"/>
-          <w:szCs w:val="24"/>
-        </w:rPr>
-      </w:pPr>
-    </w:p>
-    <w:p>
-      <w:pPr>
         <w:shd w:val="clear" w:color="auto" w:fill="FFFFFF"/>
         <w:spacing w:before="150" w:after="240" w:line="240" w:lineRule="auto"/>
         <w:rPr>
@@ -7588,7 +7539,6 @@
           <w:sz w:val="24"/>
           <w:szCs w:val="24"/>
         </w:rPr>
-        <w:lastRenderedPageBreak/>
         <w:t>route filters</w:t>
       </w:r>
       <w:r>
@@ -7641,7 +7591,7 @@
       <w:tblPr>
         <w:tblStyle w:val="TableGrid"/>
         <w:tblW w:w="0" w:type="auto"/>
-        <w:tblLook w:val="04A0" w:firstRow="1" w:lastRow="0" w:firstColumn="1" w:lastColumn="0" w:noHBand="0" w:noVBand="1"/>
+        <w:tblLook w:val="04A0"/>
       </w:tblPr>
       <w:tblGrid>
         <w:gridCol w:w="9350"/>
@@ -7667,6 +7617,7 @@
                 <w:sz w:val="20"/>
                 <w:szCs w:val="20"/>
               </w:rPr>
+              <w:lastRenderedPageBreak/>
               <w:t>import</w:t>
             </w:r>
             <w:r>
@@ -8982,7 +8933,6 @@
                 <w:sz w:val="20"/>
                 <w:szCs w:val="20"/>
               </w:rPr>
-              <w:lastRenderedPageBreak/>
               <w:t>@Bean</w:t>
             </w:r>
           </w:p>
@@ -9122,6 +9072,7 @@
                 <w:sz w:val="20"/>
                 <w:szCs w:val="20"/>
               </w:rPr>
+              <w:lastRenderedPageBreak/>
               <w:t>@Bean</w:t>
             </w:r>
           </w:p>
@@ -10659,7 +10610,6 @@
                 <w:szCs w:val="20"/>
                 <w:highlight w:val="yellow"/>
               </w:rPr>
-              <w:lastRenderedPageBreak/>
               <w:t>path</w:t>
             </w:r>
             <w:r>
@@ -10821,6 +10771,7 @@
                 <w:szCs w:val="20"/>
                 <w:highlight w:val="yellow"/>
               </w:rPr>
+              <w:lastRenderedPageBreak/>
               <w:t>serviceId</w:t>
             </w:r>
             <w:r>
@@ -11532,7 +11483,7 @@
         </w:rPr>
         <w:t xml:space="preserve">Spring security: </w:t>
       </w:r>
-      <w:hyperlink r:id="rId11" w:history="1">
+      <w:hyperlink r:id="rId12" w:history="1">
         <w:r>
           <w:rPr>
             <w:rStyle w:val="Hyperlink"/>
@@ -11626,7 +11577,7 @@
         </w:rPr>
         <w:t>Netflix created Hystrix library implementing the </w:t>
       </w:r>
-      <w:hyperlink r:id="rId12" w:tgtFrame="_blank" w:history="1">
+      <w:hyperlink r:id="rId13" w:tgtFrame="_blank" w:history="1">
         <w:r>
           <w:rPr>
             <w:rFonts w:ascii="Cambria" w:eastAsia="Times New Roman" w:hAnsi="Cambria" w:cs="Times New Roman"/>
@@ -11766,8 +11717,17 @@
           <w:sz w:val="24"/>
           <w:szCs w:val="24"/>
         </w:rPr>
+        <w:t xml:space="preserve">Hystrix can redirect the call to an internal fallback method in the service consumer. If a service repeatedly fails to respond, Hystrix will open the circuit and fast fail (i.e. call the </w:t>
+      </w:r>
+      <w:r>
+        <w:rPr>
+          <w:rFonts w:ascii="Cambria" w:eastAsia="Times New Roman" w:hAnsi="Cambria" w:cs="Times New Roman"/>
+          <w:color w:val="333333"/>
+          <w:sz w:val="24"/>
+          <w:szCs w:val="24"/>
+        </w:rPr>
         <w:lastRenderedPageBreak/>
-        <w:t>Hystrix can redirect the call to an internal fallback method in the service consumer. If a service repeatedly fails to respond, Hystrix will open the circuit and fast fail (i.e. call the internal fallback method without trying to call the service) on every subsequent call until the service is available again.</w:t>
+        <w:t>internal fallback method without trying to call the service) on every subsequent call until the service is available again.</w:t>
       </w:r>
     </w:p>
     <w:p>
@@ -11846,7 +11806,7 @@
           <w:left w:w="0" w:type="dxa"/>
           <w:right w:w="0" w:type="dxa"/>
         </w:tblCellMar>
-        <w:tblLook w:val="04A0" w:firstRow="1" w:lastRow="0" w:firstColumn="1" w:lastColumn="0" w:noHBand="0" w:noVBand="1"/>
+        <w:tblLook w:val="04A0"/>
       </w:tblPr>
       <w:tblGrid>
         <w:gridCol w:w="8448"/>
@@ -12074,7 +12034,7 @@
       <w:tblPr>
         <w:tblStyle w:val="TableGrid"/>
         <w:tblW w:w="0" w:type="auto"/>
-        <w:tblLook w:val="04A0" w:firstRow="1" w:lastRow="0" w:firstColumn="1" w:lastColumn="0" w:noHBand="0" w:noVBand="1"/>
+        <w:tblLook w:val="04A0"/>
       </w:tblPr>
       <w:tblGrid>
         <w:gridCol w:w="9350"/>
@@ -13261,7 +13221,6 @@
                 <w:sz w:val="16"/>
                 <w:szCs w:val="16"/>
               </w:rPr>
-              <w:lastRenderedPageBreak/>
               <w:t>@Component</w:t>
             </w:r>
           </w:p>
@@ -13347,6 +13306,7 @@
                 <w:sz w:val="16"/>
                 <w:szCs w:val="16"/>
               </w:rPr>
+              <w:lastRenderedPageBreak/>
               <w:tab/>
             </w:r>
             <w:r>
@@ -14221,7 +14181,7 @@
           <w:noProof/>
         </w:rPr>
         <w:drawing>
-          <wp:inline distT="0" distB="0" distL="0" distR="0" wp14:anchorId="006EFFBF" wp14:editId="3D55E4C8">
+          <wp:inline distT="0" distB="0" distL="0" distR="0">
             <wp:extent cx="4857750" cy="1628775"/>
             <wp:effectExtent l="19050" t="0" r="0" b="0"/>
             <wp:docPr id="1" name="Picture 1" descr="http://1.bp.blogspot.com/-aG1ffKzosMA/WY3bqs0bwzI/AAAAAAAAFsw/lTq0u-CCmS897CdnYhqe9doTU-wXc77UACK4BGAYYCw/s1600/Microservices%2BCommunication_%2BRibbon%2Bas%2Ba%2BLoad%2Bbalancer.jpg"/>
@@ -14238,7 +14198,7 @@
                     </pic:cNvPicPr>
                   </pic:nvPicPr>
                   <pic:blipFill>
-                    <a:blip r:embed="rId13"/>
+                    <a:blip r:embed="rId14"/>
                     <a:srcRect/>
                     <a:stretch>
                       <a:fillRect/>
@@ -14296,7 +14256,7 @@
         </w:rPr>
         <w:t xml:space="preserve"> The problem of server side load balancing is if one or more servers stop responding, we have to manually remove those servers from the load balancer by updating the IP table of the load balancer. </w:t>
       </w:r>
-      <w:hyperlink r:id="rId14" w:history="1">
+      <w:hyperlink r:id="rId15" w:history="1">
         <w:r>
           <w:rPr>
             <w:rFonts w:ascii="Cambria" w:hAnsi="Cambria"/>
@@ -14391,11 +14351,11 @@
           <w:szCs w:val="29"/>
         </w:rPr>
         <w:drawing>
-          <wp:inline distT="0" distB="0" distL="0" distR="0" wp14:anchorId="23368E72" wp14:editId="7F037CC8">
+          <wp:inline distT="0" distB="0" distL="0" distR="0">
             <wp:extent cx="4610100" cy="2238375"/>
             <wp:effectExtent l="19050" t="0" r="0" b="0"/>
             <wp:docPr id="4" name="Picture 4" descr="client side load balancing">
-              <a:hlinkClick xmlns:a="http://schemas.openxmlformats.org/drawingml/2006/main" r:id="rId15"/>
+              <a:hlinkClick xmlns:a="http://schemas.openxmlformats.org/drawingml/2006/main" r:id="rId16"/>
             </wp:docPr>
             <wp:cNvGraphicFramePr>
               <a:graphicFrameLocks xmlns:a="http://schemas.openxmlformats.org/drawingml/2006/main" noChangeAspect="1"/>
@@ -14405,14 +14365,14 @@
                 <pic:pic xmlns:pic="http://schemas.openxmlformats.org/drawingml/2006/picture">
                   <pic:nvPicPr>
                     <pic:cNvPr id="0" name="Picture 4" descr="client side load balancing">
-                      <a:hlinkClick r:id="rId15"/>
+                      <a:hlinkClick r:id="rId16"/>
                     </pic:cNvPr>
                     <pic:cNvPicPr>
                       <a:picLocks noChangeAspect="1" noChangeArrowheads="1"/>
                     </pic:cNvPicPr>
                   </pic:nvPicPr>
                   <pic:blipFill>
-                    <a:blip r:embed="rId16"/>
+                    <a:blip r:embed="rId17"/>
                     <a:srcRect/>
                     <a:stretch>
                       <a:fillRect/>
@@ -14489,20 +14449,6 @@
     <w:p>
       <w:pPr>
         <w:shd w:val="clear" w:color="auto" w:fill="FFFFFF"/>
-        <w:spacing w:before="272" w:after="68" w:line="240" w:lineRule="auto"/>
-        <w:outlineLvl w:val="1"/>
-        <w:rPr>
-          <w:rFonts w:ascii="Cambria" w:eastAsia="Times New Roman" w:hAnsi="Cambria" w:cs="Times New Roman"/>
-          <w:b/>
-          <w:color w:val="333333"/>
-          <w:sz w:val="24"/>
-          <w:szCs w:val="24"/>
-        </w:rPr>
-      </w:pPr>
-    </w:p>
-    <w:p>
-      <w:pPr>
-        <w:shd w:val="clear" w:color="auto" w:fill="FFFFFF"/>
         <w:spacing w:before="68" w:after="204" w:line="240" w:lineRule="auto"/>
         <w:rPr>
           <w:rFonts w:ascii="Cambria" w:eastAsia="Times New Roman" w:hAnsi="Cambria" w:cs="Times New Roman"/>
@@ -14572,7 +14518,6 @@
           <w:sz w:val="24"/>
           <w:szCs w:val="24"/>
         </w:rPr>
-        <w:lastRenderedPageBreak/>
         <w:t>Feign uses interfaces annotated with @FeignClient to generate API requests and map responses to Java classes. Let's first compile a list of API calls:</w:t>
       </w:r>
     </w:p>
@@ -14596,6 +14541,7 @@
           <w:sz w:val="24"/>
           <w:szCs w:val="24"/>
         </w:rPr>
+        <w:lastRenderedPageBreak/>
         <w:t>Action</w:t>
       </w:r>
       <w:r>
@@ -14937,7 +14883,7 @@
         </w:rPr>
         <w:tab/>
       </w:r>
-      <w:hyperlink r:id="rId17" w:history="1">
+      <w:hyperlink r:id="rId18" w:history="1">
         <w:r>
           <w:rPr>
             <w:rFonts w:ascii="Cambria" w:hAnsi="Cambria"/>
@@ -14953,7 +14899,7 @@
       <w:tblPr>
         <w:tblStyle w:val="TableGrid"/>
         <w:tblW w:w="0" w:type="auto"/>
-        <w:tblLook w:val="04A0" w:firstRow="1" w:lastRow="0" w:firstColumn="1" w:lastColumn="0" w:noHBand="0" w:noVBand="1"/>
+        <w:tblLook w:val="04A0"/>
       </w:tblPr>
       <w:tblGrid>
         <w:gridCol w:w="9576"/>
@@ -16112,11 +16058,841 @@
           <w:sz w:val="24"/>
           <w:szCs w:val="24"/>
         </w:rPr>
+        <w:t>What is difference b/w Http get and post methods</w:t>
+      </w:r>
+    </w:p>
+    <w:p>
+      <w:pPr>
+        <w:rPr>
+          <w:rFonts w:ascii="Cambria" w:eastAsia="Times New Roman" w:hAnsi="Cambria" w:cs="Times New Roman"/>
+          <w:b/>
+          <w:color w:val="333333"/>
+          <w:sz w:val="24"/>
+          <w:szCs w:val="24"/>
+        </w:rPr>
+      </w:pPr>
+      <w:r>
+        <w:rPr>
+          <w:rFonts w:ascii="Cambria" w:eastAsia="Times New Roman" w:hAnsi="Cambria" w:cs="Times New Roman"/>
+          <w:b/>
+          <w:color w:val="333333"/>
+          <w:sz w:val="24"/>
+          <w:szCs w:val="24"/>
+        </w:rPr>
+        <w:t>Get:</w:t>
+      </w:r>
+    </w:p>
+    <w:p>
+      <w:pPr>
+        <w:rPr>
+          <w:rFonts w:ascii="Cambria" w:eastAsia="Times New Roman" w:hAnsi="Cambria" w:cs="Times New Roman"/>
+          <w:color w:val="333333"/>
+          <w:sz w:val="24"/>
+          <w:szCs w:val="24"/>
+        </w:rPr>
+      </w:pPr>
+      <w:r>
+        <w:rPr>
+          <w:rFonts w:ascii="Cambria" w:eastAsia="Times New Roman" w:hAnsi="Cambria" w:cs="Times New Roman"/>
+          <w:color w:val="333333"/>
+          <w:sz w:val="24"/>
+          <w:szCs w:val="24"/>
+        </w:rPr>
+        <w:t>Both GET and POST method is used to transfer data from client to server in,</w:t>
+      </w:r>
+      <w:r>
+        <w:rPr>
+          <w:rFonts w:ascii="Cambria" w:eastAsia="Times New Roman" w:hAnsi="Cambria" w:cs="Times New Roman"/>
+          <w:color w:val="333333"/>
+          <w:sz w:val="24"/>
+          <w:szCs w:val="24"/>
+        </w:rPr>
+        <w:t xml:space="preserve"> </w:t>
+      </w:r>
+      <w:r>
+        <w:rPr>
+          <w:rFonts w:ascii="Cambria" w:eastAsia="Times New Roman" w:hAnsi="Cambria" w:cs="Times New Roman"/>
+          <w:color w:val="333333"/>
+          <w:sz w:val="24"/>
+          <w:szCs w:val="24"/>
+        </w:rPr>
+        <w:t>HTTP protocol but Main difference between POST and GET method is that GET carries request parameter appended in URL string while POST carries request parameter in message body which makes it more secure way of transferring data from client to server in http protocol.</w:t>
+      </w:r>
+    </w:p>
+    <w:p>
+      <w:pPr>
+        <w:rPr>
+          <w:rFonts w:ascii="Cambria" w:eastAsia="Times New Roman" w:hAnsi="Cambria" w:cs="Times New Roman"/>
+          <w:color w:val="333333"/>
+          <w:sz w:val="24"/>
+          <w:szCs w:val="24"/>
+        </w:rPr>
+      </w:pPr>
+      <w:r>
+        <w:rPr>
+          <w:rFonts w:ascii="Cambria" w:eastAsia="Times New Roman" w:hAnsi="Cambria" w:cs="Times New Roman"/>
+          <w:color w:val="333333"/>
+          <w:sz w:val="24"/>
+          <w:szCs w:val="24"/>
+        </w:rPr>
+        <w:t>GET method is not secure and hence not a suitable choice for transferring confidential data but GET method is extremely useful for retrieving static content from web server</w:t>
+      </w:r>
+    </w:p>
+    <w:p>
+      <w:pPr>
+        <w:rPr>
+          <w:rFonts w:ascii="Cambria" w:eastAsia="Times New Roman" w:hAnsi="Cambria" w:cs="Times New Roman"/>
+          <w:color w:val="333333"/>
+          <w:sz w:val="24"/>
+          <w:szCs w:val="24"/>
+        </w:rPr>
+      </w:pPr>
+      <w:r>
+        <w:rPr>
+          <w:rFonts w:ascii="Cambria" w:eastAsia="Times New Roman" w:hAnsi="Cambria" w:cs="Times New Roman"/>
+          <w:color w:val="333333"/>
+          <w:sz w:val="24"/>
+          <w:szCs w:val="24"/>
+        </w:rPr>
+        <w:t>You are not passing any sensitive and confidential information. instead you just passing some configuration data or session id.</w:t>
+      </w:r>
+    </w:p>
+    <w:p>
+      <w:pPr>
+        <w:rPr>
+          <w:rFonts w:ascii="Cambria" w:eastAsia="Times New Roman" w:hAnsi="Cambria" w:cs="Times New Roman"/>
+          <w:color w:val="333333"/>
+          <w:sz w:val="24"/>
+          <w:szCs w:val="24"/>
+        </w:rPr>
+      </w:pPr>
+    </w:p>
+    <w:p>
+      <w:pPr>
+        <w:rPr>
+          <w:rFonts w:ascii="Cambria" w:eastAsia="Times New Roman" w:hAnsi="Cambria" w:cs="Times New Roman"/>
+          <w:color w:val="333333"/>
+          <w:sz w:val="24"/>
+          <w:szCs w:val="24"/>
+        </w:rPr>
+      </w:pPr>
+    </w:p>
+    <w:p>
+      <w:pPr>
+        <w:rPr>
+          <w:rFonts w:ascii="Cambria" w:eastAsia="Times New Roman" w:hAnsi="Cambria" w:cs="Times New Roman"/>
+          <w:b/>
+          <w:color w:val="333333"/>
+          <w:sz w:val="24"/>
+          <w:szCs w:val="24"/>
+        </w:rPr>
+      </w:pPr>
+      <w:r>
+        <w:rPr>
+          <w:rFonts w:ascii="Cambria" w:eastAsia="Times New Roman" w:hAnsi="Cambria" w:cs="Times New Roman"/>
+          <w:b/>
+          <w:color w:val="333333"/>
+          <w:sz w:val="24"/>
+          <w:szCs w:val="24"/>
+        </w:rPr>
+        <w:lastRenderedPageBreak/>
+        <w:t>Post:</w:t>
+      </w:r>
+    </w:p>
+    <w:p>
+      <w:pPr>
+        <w:rPr>
+          <w:rFonts w:ascii="Cambria" w:eastAsia="Times New Roman" w:hAnsi="Cambria" w:cs="Times New Roman"/>
+          <w:color w:val="333333"/>
+          <w:sz w:val="24"/>
+          <w:szCs w:val="24"/>
+        </w:rPr>
+      </w:pPr>
+      <w:r>
+        <w:rPr>
+          <w:rFonts w:ascii="Cambria" w:eastAsia="Times New Roman" w:hAnsi="Cambria" w:cs="Times New Roman"/>
+          <w:color w:val="333333"/>
+          <w:sz w:val="24"/>
+          <w:szCs w:val="24"/>
+        </w:rPr>
+        <w:t>1) Use POST if you are sending large data which can not be fit into URL in case of GET.</w:t>
+      </w:r>
+    </w:p>
+    <w:p>
+      <w:pPr>
+        <w:rPr>
+          <w:rFonts w:ascii="Cambria" w:eastAsia="Times New Roman" w:hAnsi="Cambria" w:cs="Times New Roman"/>
+          <w:color w:val="333333"/>
+          <w:sz w:val="24"/>
+          <w:szCs w:val="24"/>
+        </w:rPr>
+      </w:pPr>
+      <w:r>
+        <w:rPr>
+          <w:rFonts w:ascii="Cambria" w:eastAsia="Times New Roman" w:hAnsi="Cambria" w:cs="Times New Roman"/>
+          <w:color w:val="333333"/>
+          <w:sz w:val="24"/>
+          <w:szCs w:val="24"/>
+        </w:rPr>
+        <w:t>2) Use POST method if you are passing sensitive and confidential information to server e.g. user_id, password, account number etc.</w:t>
+      </w:r>
+    </w:p>
+    <w:p>
+      <w:pPr>
+        <w:rPr>
+          <w:rFonts w:ascii="Cambria" w:eastAsia="Times New Roman" w:hAnsi="Cambria" w:cs="Times New Roman"/>
+          <w:color w:val="333333"/>
+          <w:sz w:val="24"/>
+          <w:szCs w:val="24"/>
+        </w:rPr>
+      </w:pPr>
+      <w:r>
+        <w:rPr>
+          <w:rFonts w:ascii="Cambria" w:eastAsia="Times New Roman" w:hAnsi="Cambria" w:cs="Times New Roman"/>
+          <w:color w:val="333333"/>
+          <w:sz w:val="24"/>
+          <w:szCs w:val="24"/>
+        </w:rPr>
+        <w:t>3) Use POST method if you are submitting data which can alter state of application e.g. adding items into cart for passing that cart for payment processing.</w:t>
+      </w:r>
+    </w:p>
+    <w:p>
+      <w:pPr>
+        <w:rPr>
+          <w:rFonts w:ascii="Cambria" w:eastAsia="Times New Roman" w:hAnsi="Cambria" w:cs="Times New Roman"/>
+          <w:color w:val="333333"/>
+          <w:sz w:val="24"/>
+          <w:szCs w:val="24"/>
+        </w:rPr>
+      </w:pPr>
+      <w:r>
+        <w:rPr>
+          <w:rFonts w:ascii="Cambria" w:eastAsia="Times New Roman" w:hAnsi="Cambria" w:cs="Times New Roman"/>
+          <w:color w:val="333333"/>
+          <w:sz w:val="24"/>
+          <w:szCs w:val="24"/>
+        </w:rPr>
+        <w:t>4) Use POST if you are writing secure application and don't want to show query parameters in URL.</w:t>
+      </w:r>
+    </w:p>
+    <w:p>
+      <w:pPr>
+        <w:tabs>
+          <w:tab w:val="left" w:pos="3255"/>
+        </w:tabs>
+        <w:rPr>
+          <w:rFonts w:ascii="Cambria" w:eastAsia="Times New Roman" w:hAnsi="Cambria" w:cs="Times New Roman"/>
+          <w:b/>
+          <w:color w:val="333333"/>
+          <w:sz w:val="24"/>
+          <w:szCs w:val="24"/>
+        </w:rPr>
+      </w:pPr>
+      <w:r>
+        <w:rPr>
+          <w:rFonts w:ascii="Cambria" w:eastAsia="Times New Roman" w:hAnsi="Cambria" w:cs="Times New Roman"/>
+          <w:b/>
+          <w:color w:val="333333"/>
+          <w:sz w:val="24"/>
+          <w:szCs w:val="24"/>
+        </w:rPr>
+        <w:t>Differencnce:</w:t>
+      </w:r>
+    </w:p>
+    <w:p>
+      <w:pPr>
+        <w:rPr>
+          <w:rFonts w:ascii="Cambria" w:eastAsia="Times New Roman" w:hAnsi="Cambria" w:cs="Times New Roman"/>
+          <w:color w:val="333333"/>
+          <w:sz w:val="24"/>
+          <w:szCs w:val="24"/>
+        </w:rPr>
+      </w:pPr>
+      <w:r>
+        <w:rPr>
+          <w:rFonts w:ascii="Cambria" w:eastAsia="Times New Roman" w:hAnsi="Cambria" w:cs="Times New Roman"/>
+          <w:color w:val="333333"/>
+          <w:sz w:val="24"/>
+          <w:szCs w:val="24"/>
+        </w:rPr>
+        <w:t>1) GET method passes request parameter in URL String while POST method passes request parameter in request body.</w:t>
+      </w:r>
+    </w:p>
+    <w:p>
+      <w:pPr>
+        <w:rPr>
+          <w:rFonts w:ascii="Cambria" w:eastAsia="Times New Roman" w:hAnsi="Cambria" w:cs="Times New Roman"/>
+          <w:color w:val="333333"/>
+          <w:sz w:val="24"/>
+          <w:szCs w:val="24"/>
+        </w:rPr>
+      </w:pPr>
+      <w:r>
+        <w:rPr>
+          <w:rFonts w:ascii="Cambria" w:eastAsia="Times New Roman" w:hAnsi="Cambria" w:cs="Times New Roman"/>
+          <w:color w:val="333333"/>
+          <w:sz w:val="24"/>
+          <w:szCs w:val="24"/>
+        </w:rPr>
+        <w:t>2) GET request can only pass limited amount of data while POST method can pass large amount of data to server.</w:t>
+      </w:r>
+    </w:p>
+    <w:p>
+      <w:pPr>
+        <w:rPr>
+          <w:rFonts w:ascii="Cambria" w:eastAsia="Times New Roman" w:hAnsi="Cambria" w:cs="Times New Roman"/>
+          <w:color w:val="333333"/>
+          <w:sz w:val="24"/>
+          <w:szCs w:val="24"/>
+        </w:rPr>
+      </w:pPr>
+      <w:r>
+        <w:rPr>
+          <w:rFonts w:ascii="Cambria" w:eastAsia="Times New Roman" w:hAnsi="Cambria" w:cs="Times New Roman"/>
+          <w:color w:val="333333"/>
+          <w:sz w:val="24"/>
+          <w:szCs w:val="24"/>
+        </w:rPr>
+        <w:t>3) GET request can be bookmarked and cached unlike POST requests.</w:t>
+      </w:r>
+    </w:p>
+    <w:p>
+      <w:pPr>
+        <w:rPr>
+          <w:rFonts w:ascii="Cambria" w:eastAsia="Times New Roman" w:hAnsi="Cambria" w:cs="Times New Roman"/>
+          <w:color w:val="333333"/>
+          <w:sz w:val="24"/>
+          <w:szCs w:val="24"/>
+        </w:rPr>
+      </w:pPr>
+      <w:r>
+        <w:rPr>
+          <w:rFonts w:ascii="Cambria" w:eastAsia="Times New Roman" w:hAnsi="Cambria" w:cs="Times New Roman"/>
+          <w:color w:val="333333"/>
+          <w:sz w:val="24"/>
+          <w:szCs w:val="24"/>
+        </w:rPr>
+        <w:t>4) GET is mostly used for view purpose (e.g. SQL SELECT) while POST is mainly use for update purpose (e.g. SQL INSERT or UPDATE).</w:t>
+      </w:r>
+    </w:p>
+    <w:p>
+      <w:pPr>
+        <w:pStyle w:val="Heading3"/>
+        <w:shd w:val="clear" w:color="auto" w:fill="FFFFFF"/>
+        <w:spacing w:before="0" w:after="251"/>
+        <w:textAlignment w:val="baseline"/>
+        <w:rPr>
+          <w:rFonts w:ascii="Cambria" w:eastAsia="Times New Roman" w:hAnsi="Cambria" w:cs="Times New Roman"/>
+          <w:b/>
+          <w:color w:val="333333"/>
+        </w:rPr>
+      </w:pPr>
+      <w:r>
+        <w:rPr>
+          <w:rFonts w:ascii="Cambria" w:eastAsia="Times New Roman" w:hAnsi="Cambria" w:cs="Times New Roman"/>
+          <w:b/>
+          <w:color w:val="333333"/>
+        </w:rPr>
+        <w:t>HTTP Request Structure from Client</w:t>
+      </w:r>
+    </w:p>
+    <w:p>
+      <w:pPr>
+        <w:pStyle w:val="p1"/>
+        <w:shd w:val="clear" w:color="auto" w:fill="FFFFFF"/>
+        <w:spacing w:before="0" w:beforeAutospacing="0" w:after="0" w:afterAutospacing="0"/>
+        <w:textAlignment w:val="baseline"/>
+        <w:rPr>
+          <w:rFonts w:ascii="Cambria" w:hAnsi="Cambria"/>
+          <w:color w:val="333333"/>
+        </w:rPr>
+      </w:pPr>
+      <w:r>
+        <w:rPr>
+          <w:rFonts w:ascii="Cambria" w:hAnsi="Cambria"/>
+          <w:color w:val="333333"/>
+        </w:rPr>
+        <w:t>A simple request message from a client computer consists of the following components:</w:t>
+      </w:r>
+    </w:p>
+    <w:p>
+      <w:pPr>
+        <w:pStyle w:val="p1"/>
+        <w:shd w:val="clear" w:color="auto" w:fill="FFFFFF"/>
+        <w:spacing w:before="0" w:beforeAutospacing="0" w:after="0" w:afterAutospacing="0"/>
+        <w:textAlignment w:val="baseline"/>
+        <w:rPr>
+          <w:rFonts w:ascii="Cambria" w:hAnsi="Cambria"/>
+          <w:color w:val="333333"/>
+        </w:rPr>
+      </w:pPr>
+      <w:r>
+        <w:rPr>
+          <w:rFonts w:ascii="Cambria" w:hAnsi="Cambria"/>
+          <w:color w:val="333333"/>
+        </w:rPr>
+        <w:t>A request line to get a required resource, for example a request GET /content/page1.html is requesting a resource called /content/page1.html from the server.</w:t>
+      </w:r>
+    </w:p>
+    <w:p>
+      <w:pPr>
+        <w:numPr>
+          <w:ilvl w:val="0"/>
+          <w:numId w:val="21"/>
+        </w:numPr>
+        <w:shd w:val="clear" w:color="auto" w:fill="FFFFFF"/>
+        <w:spacing w:beforeAutospacing="1" w:after="0" w:line="502" w:lineRule="atLeast"/>
+        <w:textAlignment w:val="baseline"/>
+        <w:rPr>
+          <w:rFonts w:ascii="Cambria" w:eastAsia="Times New Roman" w:hAnsi="Cambria" w:cs="Times New Roman"/>
+          <w:color w:val="333333"/>
+          <w:sz w:val="24"/>
+          <w:szCs w:val="24"/>
+        </w:rPr>
+      </w:pPr>
+      <w:r>
+        <w:rPr>
+          <w:rFonts w:ascii="Cambria" w:eastAsia="Times New Roman" w:hAnsi="Cambria" w:cs="Times New Roman"/>
+          <w:color w:val="333333"/>
+          <w:sz w:val="24"/>
+          <w:szCs w:val="24"/>
+        </w:rPr>
+        <w:t>Headers (Example – Accept-Language: EN).</w:t>
+      </w:r>
+    </w:p>
+    <w:p>
+      <w:pPr>
+        <w:numPr>
+          <w:ilvl w:val="0"/>
+          <w:numId w:val="21"/>
+        </w:numPr>
+        <w:shd w:val="clear" w:color="auto" w:fill="FFFFFF"/>
+        <w:spacing w:beforeAutospacing="1" w:after="0" w:line="502" w:lineRule="atLeast"/>
+        <w:textAlignment w:val="baseline"/>
+        <w:rPr>
+          <w:rFonts w:ascii="Cambria" w:eastAsia="Times New Roman" w:hAnsi="Cambria" w:cs="Times New Roman"/>
+          <w:color w:val="333333"/>
+          <w:sz w:val="24"/>
+          <w:szCs w:val="24"/>
+        </w:rPr>
+      </w:pPr>
+      <w:r>
+        <w:rPr>
+          <w:rFonts w:ascii="Cambria" w:eastAsia="Times New Roman" w:hAnsi="Cambria" w:cs="Times New Roman"/>
+          <w:color w:val="333333"/>
+          <w:sz w:val="24"/>
+          <w:szCs w:val="24"/>
+        </w:rPr>
+        <w:t>An empty line.</w:t>
+      </w:r>
+    </w:p>
+    <w:p>
+      <w:pPr>
+        <w:numPr>
+          <w:ilvl w:val="0"/>
+          <w:numId w:val="21"/>
+        </w:numPr>
+        <w:shd w:val="clear" w:color="auto" w:fill="FFFFFF"/>
+        <w:spacing w:beforeAutospacing="1" w:after="0" w:line="502" w:lineRule="atLeast"/>
+        <w:textAlignment w:val="baseline"/>
+        <w:rPr>
+          <w:rFonts w:ascii="Helvetica Neue" w:hAnsi="Helvetica Neue"/>
+          <w:color w:val="222222"/>
+          <w:sz w:val="30"/>
+          <w:szCs w:val="30"/>
+        </w:rPr>
+      </w:pPr>
+      <w:r>
+        <w:rPr>
+          <w:rFonts w:ascii="Cambria" w:eastAsia="Times New Roman" w:hAnsi="Cambria" w:cs="Times New Roman"/>
+          <w:color w:val="333333"/>
+          <w:sz w:val="24"/>
+          <w:szCs w:val="24"/>
+        </w:rPr>
+        <w:t>A message body which is optional</w:t>
+      </w:r>
+      <w:r>
+        <w:rPr>
+          <w:rFonts w:ascii="Helvetica Neue" w:hAnsi="Helvetica Neue"/>
+          <w:color w:val="222222"/>
+          <w:sz w:val="30"/>
+          <w:szCs w:val="30"/>
+        </w:rPr>
+        <w:t>.</w:t>
+      </w:r>
+    </w:p>
+    <w:p>
+      <w:pPr>
+        <w:spacing w:after="0"/>
+        <w:rPr>
+          <w:rFonts w:ascii="Cambria" w:eastAsia="Times New Roman" w:hAnsi="Cambria" w:cs="Times New Roman"/>
+          <w:b/>
+          <w:color w:val="333333"/>
+          <w:sz w:val="24"/>
+          <w:szCs w:val="24"/>
+        </w:rPr>
+      </w:pPr>
+    </w:p>
+    <w:p>
+      <w:pPr>
+        <w:rPr>
+          <w:rFonts w:ascii="Cambria" w:eastAsia="Times New Roman" w:hAnsi="Cambria" w:cs="Times New Roman"/>
+          <w:color w:val="333333"/>
+          <w:sz w:val="24"/>
+          <w:szCs w:val="24"/>
+        </w:rPr>
+      </w:pPr>
+      <w:r>
+        <w:rPr>
+          <w:rFonts w:ascii="Cambria" w:eastAsia="Times New Roman" w:hAnsi="Cambria" w:cs="Times New Roman"/>
+          <w:noProof/>
+          <w:color w:val="333333"/>
+          <w:sz w:val="24"/>
+          <w:szCs w:val="24"/>
+        </w:rPr>
+        <w:drawing>
+          <wp:inline distT="0" distB="0" distL="0" distR="0">
+            <wp:extent cx="5938031" cy="1637413"/>
+            <wp:effectExtent l="19050" t="0" r="5569" b="0"/>
+            <wp:docPr id="6" name="Picture 1"/>
+            <wp:cNvGraphicFramePr>
+              <a:graphicFrameLocks xmlns:a="http://schemas.openxmlformats.org/drawingml/2006/main" noChangeAspect="1"/>
+            </wp:cNvGraphicFramePr>
+            <a:graphic xmlns:a="http://schemas.openxmlformats.org/drawingml/2006/main">
+              <a:graphicData uri="http://schemas.openxmlformats.org/drawingml/2006/picture">
+                <pic:pic xmlns:pic="http://schemas.openxmlformats.org/drawingml/2006/picture">
+                  <pic:nvPicPr>
+                    <pic:cNvPr id="0" name="Picture 1"/>
+                    <pic:cNvPicPr>
+                      <a:picLocks noChangeAspect="1" noChangeArrowheads="1"/>
+                    </pic:cNvPicPr>
+                  </pic:nvPicPr>
+                  <pic:blipFill>
+                    <a:blip r:embed="rId19"/>
+                    <a:srcRect/>
+                    <a:stretch>
+                      <a:fillRect/>
+                    </a:stretch>
+                  </pic:blipFill>
+                  <pic:spPr bwMode="auto">
+                    <a:xfrm>
+                      <a:off x="0" y="0"/>
+                      <a:ext cx="5943600" cy="1638949"/>
+                    </a:xfrm>
+                    <a:prstGeom prst="rect">
+                      <a:avLst/>
+                    </a:prstGeom>
+                    <a:noFill/>
+                    <a:ln w="9525">
+                      <a:noFill/>
+                      <a:miter lim="800000"/>
+                      <a:headEnd/>
+                      <a:tailEnd/>
+                    </a:ln>
+                  </pic:spPr>
+                </pic:pic>
+              </a:graphicData>
+            </a:graphic>
+          </wp:inline>
+        </w:drawing>
+      </w:r>
+    </w:p>
+    <w:p>
+      <w:pPr>
+        <w:rPr>
+          <w:rFonts w:ascii="Cambria" w:eastAsia="Times New Roman" w:hAnsi="Cambria" w:cs="Times New Roman"/>
+          <w:noProof/>
+          <w:color w:val="333333"/>
+          <w:sz w:val="24"/>
+          <w:szCs w:val="24"/>
+        </w:rPr>
+      </w:pPr>
+    </w:p>
+    <w:p>
+      <w:pPr>
+        <w:pStyle w:val="Heading3"/>
+        <w:shd w:val="clear" w:color="auto" w:fill="FFFFFF"/>
+        <w:spacing w:before="0" w:after="251"/>
+        <w:textAlignment w:val="baseline"/>
+        <w:rPr>
+          <w:rFonts w:ascii="Cambria" w:eastAsia="Times New Roman" w:hAnsi="Cambria" w:cs="Times New Roman"/>
+          <w:b/>
+          <w:color w:val="333333"/>
+        </w:rPr>
+      </w:pPr>
+      <w:r>
+        <w:rPr>
+          <w:rFonts w:ascii="Cambria" w:eastAsia="Times New Roman" w:hAnsi="Cambria" w:cs="Times New Roman"/>
+          <w:b/>
+          <w:color w:val="333333"/>
+        </w:rPr>
+        <w:t>HTTP Response Structure from Web Server</w:t>
+      </w:r>
+    </w:p>
+    <w:p>
+      <w:pPr>
+        <w:pStyle w:val="p1"/>
+        <w:shd w:val="clear" w:color="auto" w:fill="FFFFFF"/>
+        <w:spacing w:before="0" w:beforeAutospacing="0" w:after="0" w:afterAutospacing="0"/>
+        <w:textAlignment w:val="baseline"/>
+        <w:rPr>
+          <w:rFonts w:ascii="Cambria" w:hAnsi="Cambria"/>
+          <w:color w:val="333333"/>
+        </w:rPr>
+      </w:pPr>
+      <w:r>
+        <w:rPr>
+          <w:rFonts w:ascii="Cambria" w:hAnsi="Cambria"/>
+          <w:color w:val="333333"/>
+        </w:rPr>
+        <w:t>A simple response from the server contains the following components:</w:t>
+      </w:r>
+    </w:p>
+    <w:p>
+      <w:pPr>
+        <w:numPr>
+          <w:ilvl w:val="0"/>
+          <w:numId w:val="22"/>
+        </w:numPr>
+        <w:shd w:val="clear" w:color="auto" w:fill="FFFFFF"/>
+        <w:spacing w:beforeAutospacing="1" w:after="0" w:line="240" w:lineRule="auto"/>
+        <w:textAlignment w:val="baseline"/>
+        <w:rPr>
+          <w:rFonts w:ascii="Cambria" w:eastAsia="Times New Roman" w:hAnsi="Cambria" w:cs="Times New Roman"/>
+          <w:color w:val="333333"/>
+          <w:sz w:val="24"/>
+          <w:szCs w:val="24"/>
+        </w:rPr>
+      </w:pPr>
+      <w:r>
+        <w:rPr>
+          <w:rFonts w:ascii="Cambria" w:eastAsia="Times New Roman" w:hAnsi="Cambria" w:cs="Times New Roman"/>
+          <w:color w:val="333333"/>
+          <w:sz w:val="24"/>
+          <w:szCs w:val="24"/>
+        </w:rPr>
+        <w:t>HTTP Status Code (For example HTTP/1.1 301 Moved Permanently, means the requested resource was permanently moved and redirecting to some other resource).</w:t>
+      </w:r>
+    </w:p>
+    <w:p>
+      <w:pPr>
+        <w:numPr>
+          <w:ilvl w:val="0"/>
+          <w:numId w:val="22"/>
+        </w:numPr>
+        <w:shd w:val="clear" w:color="auto" w:fill="FFFFFF"/>
+        <w:spacing w:beforeAutospacing="1" w:after="0" w:line="240" w:lineRule="auto"/>
+        <w:textAlignment w:val="baseline"/>
+        <w:rPr>
+          <w:rFonts w:ascii="Cambria" w:eastAsia="Times New Roman" w:hAnsi="Cambria" w:cs="Times New Roman"/>
+          <w:color w:val="333333"/>
+          <w:sz w:val="24"/>
+          <w:szCs w:val="24"/>
+        </w:rPr>
+      </w:pPr>
+      <w:r>
+        <w:rPr>
+          <w:rFonts w:ascii="Cambria" w:eastAsia="Times New Roman" w:hAnsi="Cambria" w:cs="Times New Roman"/>
+          <w:color w:val="333333"/>
+          <w:sz w:val="24"/>
+          <w:szCs w:val="24"/>
+        </w:rPr>
+        <w:t>Headers (Example – Content-Type: html)</w:t>
+      </w:r>
+    </w:p>
+    <w:p>
+      <w:pPr>
+        <w:numPr>
+          <w:ilvl w:val="0"/>
+          <w:numId w:val="22"/>
+        </w:numPr>
+        <w:shd w:val="clear" w:color="auto" w:fill="FFFFFF"/>
+        <w:spacing w:beforeAutospacing="1" w:after="0" w:line="240" w:lineRule="auto"/>
+        <w:textAlignment w:val="baseline"/>
+        <w:rPr>
+          <w:rFonts w:ascii="Cambria" w:eastAsia="Times New Roman" w:hAnsi="Cambria" w:cs="Times New Roman"/>
+          <w:color w:val="333333"/>
+          <w:sz w:val="24"/>
+          <w:szCs w:val="24"/>
+        </w:rPr>
+      </w:pPr>
+      <w:r>
+        <w:rPr>
+          <w:rFonts w:ascii="Cambria" w:eastAsia="Times New Roman" w:hAnsi="Cambria" w:cs="Times New Roman"/>
+          <w:color w:val="333333"/>
+          <w:sz w:val="24"/>
+          <w:szCs w:val="24"/>
+        </w:rPr>
+        <w:t>An empty line.</w:t>
+      </w:r>
+    </w:p>
+    <w:p>
+      <w:pPr>
+        <w:numPr>
+          <w:ilvl w:val="0"/>
+          <w:numId w:val="22"/>
+        </w:numPr>
+        <w:shd w:val="clear" w:color="auto" w:fill="FFFFFF"/>
+        <w:spacing w:beforeAutospacing="1" w:after="0" w:line="240" w:lineRule="auto"/>
+        <w:textAlignment w:val="baseline"/>
+        <w:rPr>
+          <w:rFonts w:ascii="Cambria" w:eastAsia="Times New Roman" w:hAnsi="Cambria" w:cs="Times New Roman"/>
+          <w:color w:val="333333"/>
+          <w:sz w:val="24"/>
+          <w:szCs w:val="24"/>
+        </w:rPr>
+      </w:pPr>
+      <w:r>
+        <w:rPr>
+          <w:rFonts w:ascii="Cambria" w:eastAsia="Times New Roman" w:hAnsi="Cambria" w:cs="Times New Roman"/>
+          <w:color w:val="333333"/>
+          <w:sz w:val="24"/>
+          <w:szCs w:val="24"/>
+        </w:rPr>
+        <w:t>A message body which is optiona</w:t>
+      </w:r>
+      <w:r>
+        <w:rPr>
+          <w:rFonts w:ascii="Cambria" w:eastAsia="Times New Roman" w:hAnsi="Cambria" w:cs="Times New Roman"/>
+          <w:color w:val="333333"/>
+          <w:sz w:val="24"/>
+          <w:szCs w:val="24"/>
+        </w:rPr>
+        <w:t>l</w:t>
+      </w:r>
+    </w:p>
+    <w:p>
+      <w:pPr>
+        <w:spacing w:after="0"/>
+        <w:rPr>
+          <w:rFonts w:ascii="Cambria" w:eastAsia="Times New Roman" w:hAnsi="Cambria" w:cs="Times New Roman"/>
+          <w:noProof/>
+          <w:color w:val="333333"/>
+          <w:sz w:val="24"/>
+          <w:szCs w:val="24"/>
+        </w:rPr>
+      </w:pPr>
+    </w:p>
+    <w:p>
+      <w:pPr>
+        <w:spacing w:after="0"/>
+        <w:rPr>
+          <w:rFonts w:ascii="Cambria" w:eastAsia="Times New Roman" w:hAnsi="Cambria" w:cs="Times New Roman"/>
+          <w:noProof/>
+          <w:color w:val="333333"/>
+          <w:sz w:val="24"/>
+          <w:szCs w:val="24"/>
+        </w:rPr>
+      </w:pPr>
+    </w:p>
+    <w:p>
+      <w:pPr>
+        <w:spacing w:after="0"/>
+        <w:rPr>
+          <w:rFonts w:ascii="Cambria" w:eastAsia="Times New Roman" w:hAnsi="Cambria" w:cs="Times New Roman"/>
+          <w:noProof/>
+          <w:color w:val="333333"/>
+          <w:sz w:val="24"/>
+          <w:szCs w:val="24"/>
+        </w:rPr>
+      </w:pPr>
+    </w:p>
+    <w:p>
+      <w:pPr>
+        <w:spacing w:after="0"/>
+        <w:rPr>
+          <w:rFonts w:ascii="Cambria" w:eastAsia="Times New Roman" w:hAnsi="Cambria" w:cs="Times New Roman"/>
+          <w:b/>
+          <w:color w:val="333333"/>
+          <w:sz w:val="24"/>
+          <w:szCs w:val="24"/>
+        </w:rPr>
+      </w:pPr>
+      <w:r>
+        <w:rPr>
+          <w:rFonts w:ascii="Cambria" w:eastAsia="Times New Roman" w:hAnsi="Cambria" w:cs="Times New Roman"/>
+          <w:noProof/>
+          <w:color w:val="333333"/>
+          <w:sz w:val="24"/>
+          <w:szCs w:val="24"/>
+        </w:rPr>
+        <w:drawing>
+          <wp:inline distT="0" distB="0" distL="0" distR="0">
+            <wp:extent cx="5927916" cy="1477926"/>
+            <wp:effectExtent l="19050" t="0" r="0" b="0"/>
+            <wp:docPr id="7" name="Picture 4"/>
+            <wp:cNvGraphicFramePr>
+              <a:graphicFrameLocks xmlns:a="http://schemas.openxmlformats.org/drawingml/2006/main" noChangeAspect="1"/>
+            </wp:cNvGraphicFramePr>
+            <a:graphic xmlns:a="http://schemas.openxmlformats.org/drawingml/2006/main">
+              <a:graphicData uri="http://schemas.openxmlformats.org/drawingml/2006/picture">
+                <pic:pic xmlns:pic="http://schemas.openxmlformats.org/drawingml/2006/picture">
+                  <pic:nvPicPr>
+                    <pic:cNvPr id="0" name="Picture 4"/>
+                    <pic:cNvPicPr>
+                      <a:picLocks noChangeAspect="1" noChangeArrowheads="1"/>
+                    </pic:cNvPicPr>
+                  </pic:nvPicPr>
+                  <pic:blipFill>
+                    <a:blip r:embed="rId20"/>
+                    <a:srcRect/>
+                    <a:stretch>
+                      <a:fillRect/>
+                    </a:stretch>
+                  </pic:blipFill>
+                  <pic:spPr bwMode="auto">
+                    <a:xfrm>
+                      <a:off x="0" y="0"/>
+                      <a:ext cx="5943600" cy="1481836"/>
+                    </a:xfrm>
+                    <a:prstGeom prst="rect">
+                      <a:avLst/>
+                    </a:prstGeom>
+                    <a:noFill/>
+                    <a:ln w="9525">
+                      <a:noFill/>
+                      <a:miter lim="800000"/>
+                      <a:headEnd/>
+                      <a:tailEnd/>
+                    </a:ln>
+                  </pic:spPr>
+                </pic:pic>
+              </a:graphicData>
+            </a:graphic>
+          </wp:inline>
+        </w:drawing>
+      </w:r>
+      <w:r>
+        <w:rPr>
+          <w:rFonts w:ascii="Trebuchet MS" w:hAnsi="Trebuchet MS"/>
+          <w:color w:val="000000"/>
+        </w:rPr>
+        <w:br/>
+      </w:r>
+      <w:r>
+        <w:rPr>
+          <w:rFonts w:ascii="Cambria" w:eastAsia="Times New Roman" w:hAnsi="Cambria" w:cs="Times New Roman"/>
+          <w:b/>
+          <w:color w:val="333333"/>
+          <w:sz w:val="24"/>
+          <w:szCs w:val="24"/>
+        </w:rPr>
         <w:t>Config Server:</w:t>
       </w:r>
     </w:p>
     <w:p>
       <w:pPr>
+        <w:spacing w:after="0"/>
+        <w:rPr>
+          <w:rFonts w:ascii="Cambria" w:eastAsia="Times New Roman" w:hAnsi="Cambria" w:cs="Times New Roman"/>
+          <w:color w:val="333333"/>
+          <w:sz w:val="24"/>
+          <w:szCs w:val="24"/>
+        </w:rPr>
+      </w:pPr>
+    </w:p>
+    <w:p>
+      <w:pPr>
         <w:rPr>
           <w:rFonts w:ascii="Cambria" w:eastAsia="Times New Roman" w:hAnsi="Cambria" w:cs="Times New Roman"/>
           <w:color w:val="333333"/>
@@ -16209,7 +16985,6 @@
           <w:sz w:val="24"/>
           <w:szCs w:val="24"/>
         </w:rPr>
-        <w:lastRenderedPageBreak/>
         <w:t>The better approach is to trigger the refresh event for one service and broadcast the event through all other available services.  This sounds good, we are going to explore a way to trigger the </w:t>
       </w:r>
       <w:r>
@@ -16268,6 +17043,7 @@
           <w:rFonts w:ascii="Cambria" w:hAnsi="Cambria"/>
           <w:color w:val="333333"/>
         </w:rPr>
+        <w:lastRenderedPageBreak/>
         <w:t>Once the user </w:t>
       </w:r>
       <w:r>
@@ -16782,7 +17558,6 @@
           <w:color w:val="222635"/>
           <w:shd w:val="clear" w:color="auto" w:fill="FFFFFF"/>
         </w:rPr>
-        <w:lastRenderedPageBreak/>
         <w:t>It is used to declare the properties that should be shared among all services.</w:t>
       </w:r>
     </w:p>
@@ -16817,6 +17592,7 @@
           <w:color w:val="222635"/>
           <w:shd w:val="clear" w:color="auto" w:fill="FFFFFF"/>
         </w:rPr>
+        <w:lastRenderedPageBreak/>
         <w:t>@RefreshScope  and   “</w:t>
       </w:r>
       <w:r>
@@ -17473,7 +18249,6 @@
           <w:sz w:val="24"/>
           <w:szCs w:val="24"/>
         </w:rPr>
-        <w:lastRenderedPageBreak/>
         <w:t>Spring cloud sleuth</w:t>
       </w:r>
     </w:p>
@@ -17494,9 +18269,10 @@
           <w:color w:val="444444"/>
           <w:shd w:val="clear" w:color="auto" w:fill="FFFFFF"/>
         </w:rPr>
+        <w:lastRenderedPageBreak/>
         <w:t>Spring Cloud Sleuth provides the distributed tracing capabilities and we can also export these trace information to </w:t>
       </w:r>
-      <w:hyperlink r:id="rId18" w:tgtFrame="_blank" w:history="1">
+      <w:hyperlink r:id="rId21" w:tgtFrame="_blank" w:history="1">
         <w:r>
           <w:rPr>
             <w:rFonts w:asciiTheme="minorHAnsi" w:eastAsiaTheme="minorEastAsia" w:hAnsiTheme="minorHAnsi" w:cstheme="minorBidi"/>
@@ -17854,7 +18630,7 @@
       <w:tblPr>
         <w:tblStyle w:val="TableGrid"/>
         <w:tblW w:w="0" w:type="auto"/>
-        <w:tblLook w:val="04A0" w:firstRow="1" w:lastRow="0" w:firstColumn="1" w:lastColumn="0" w:noHBand="0" w:noVBand="1"/>
+        <w:tblLook w:val="04A0"/>
       </w:tblPr>
       <w:tblGrid>
         <w:gridCol w:w="9576"/>
@@ -18084,7 +18860,7 @@
       <w:tblPr>
         <w:tblStyle w:val="TableGrid"/>
         <w:tblW w:w="0" w:type="auto"/>
-        <w:tblLook w:val="04A0" w:firstRow="1" w:lastRow="0" w:firstColumn="1" w:lastColumn="0" w:noHBand="0" w:noVBand="1"/>
+        <w:tblLook w:val="04A0"/>
       </w:tblPr>
       <w:tblGrid>
         <w:gridCol w:w="9576"/>
@@ -18397,7 +19173,6 @@
                 <w:sz w:val="20"/>
                 <w:szCs w:val="20"/>
               </w:rPr>
-              <w:lastRenderedPageBreak/>
               <w:tab/>
             </w:r>
             <w:r>
@@ -18566,6 +19341,7 @@
                 <w:sz w:val="20"/>
                 <w:szCs w:val="20"/>
               </w:rPr>
+              <w:lastRenderedPageBreak/>
               <w:t>&lt;/</w:t>
             </w:r>
             <w:r>
@@ -18937,7 +19713,7 @@
       <w:tblPr>
         <w:tblStyle w:val="TableGrid"/>
         <w:tblW w:w="0" w:type="auto"/>
-        <w:tblLook w:val="04A0" w:firstRow="1" w:lastRow="0" w:firstColumn="1" w:lastColumn="0" w:noHBand="0" w:noVBand="1"/>
+        <w:tblLook w:val="04A0"/>
       </w:tblPr>
       <w:tblGrid>
         <w:gridCol w:w="9576"/>
@@ -19446,6 +20222,7 @@
                 <w:sz w:val="17"/>
                 <w:szCs w:val="17"/>
               </w:rPr>
+              <w:lastRenderedPageBreak/>
               <w:t>version</w:t>
             </w:r>
             <w:r>
@@ -20102,7 +20879,7 @@
         </w:rPr>
         <w:t>Actuator also integrates with external application monitoring systems like </w:t>
       </w:r>
-      <w:hyperlink r:id="rId19" w:history="1">
+      <w:hyperlink r:id="rId22" w:history="1">
         <w:r>
           <w:rPr>
             <w:rFonts w:asciiTheme="minorHAnsi" w:eastAsiaTheme="minorEastAsia" w:hAnsiTheme="minorHAnsi" w:cstheme="minorBidi"/>
@@ -20116,7 +20893,7 @@
         </w:rPr>
         <w:t>, </w:t>
       </w:r>
-      <w:hyperlink r:id="rId20" w:history="1">
+      <w:hyperlink r:id="rId23" w:history="1">
         <w:r>
           <w:rPr>
             <w:rFonts w:asciiTheme="minorHAnsi" w:eastAsiaTheme="minorEastAsia" w:hAnsiTheme="minorHAnsi" w:cstheme="minorBidi"/>
@@ -20130,7 +20907,7 @@
         </w:rPr>
         <w:t>, </w:t>
       </w:r>
-      <w:hyperlink r:id="rId21" w:history="1">
+      <w:hyperlink r:id="rId24" w:history="1">
         <w:r>
           <w:rPr>
             <w:rFonts w:asciiTheme="minorHAnsi" w:eastAsiaTheme="minorEastAsia" w:hAnsiTheme="minorHAnsi" w:cstheme="minorBidi"/>
@@ -20144,7 +20921,7 @@
         </w:rPr>
         <w:t>, </w:t>
       </w:r>
-      <w:hyperlink r:id="rId22" w:history="1">
+      <w:hyperlink r:id="rId25" w:history="1">
         <w:r>
           <w:rPr>
             <w:rFonts w:asciiTheme="minorHAnsi" w:eastAsiaTheme="minorEastAsia" w:hAnsiTheme="minorHAnsi" w:cstheme="minorBidi"/>
@@ -20158,7 +20935,7 @@
         </w:rPr>
         <w:t>, </w:t>
       </w:r>
-      <w:hyperlink r:id="rId23" w:history="1">
+      <w:hyperlink r:id="rId26" w:history="1">
         <w:r>
           <w:rPr>
             <w:rFonts w:asciiTheme="minorHAnsi" w:eastAsiaTheme="minorEastAsia" w:hAnsiTheme="minorHAnsi" w:cstheme="minorBidi"/>
@@ -20172,7 +20949,7 @@
         </w:rPr>
         <w:t>, </w:t>
       </w:r>
-      <w:hyperlink r:id="rId24" w:history="1">
+      <w:hyperlink r:id="rId27" w:history="1">
         <w:r>
           <w:rPr>
             <w:rFonts w:asciiTheme="minorHAnsi" w:eastAsiaTheme="minorEastAsia" w:hAnsiTheme="minorHAnsi" w:cstheme="minorBidi"/>
@@ -20202,7 +20979,7 @@
         </w:rPr>
         <w:t>Actuator uses </w:t>
       </w:r>
-      <w:hyperlink r:id="rId25" w:history="1">
+      <w:hyperlink r:id="rId28" w:history="1">
         <w:r>
           <w:rPr>
             <w:rFonts w:asciiTheme="minorHAnsi" w:eastAsiaTheme="minorEastAsia" w:hAnsiTheme="minorHAnsi" w:cstheme="minorBidi"/>
@@ -20441,7 +21218,7 @@
         </w:rPr>
         <w:t>Once you add the above dependency, Spring Boot will automatically configure a </w:t>
       </w:r>
-      <w:hyperlink r:id="rId26" w:history="1">
+      <w:hyperlink r:id="rId29" w:history="1">
         <w:r>
           <w:rPr>
             <w:rFonts w:asciiTheme="minorHAnsi" w:eastAsiaTheme="minorEastAsia" w:hAnsiTheme="minorHAnsi" w:cstheme="minorBidi"/>
@@ -20455,7 +21232,7 @@
         </w:rPr>
         <w:t> and a </w:t>
       </w:r>
-      <w:hyperlink r:id="rId27" w:history="1">
+      <w:hyperlink r:id="rId30" w:history="1">
         <w:r>
           <w:rPr>
             <w:rFonts w:asciiTheme="minorHAnsi" w:eastAsiaTheme="minorEastAsia" w:hAnsiTheme="minorHAnsi" w:cstheme="minorBidi"/>
@@ -20870,7 +21647,7 @@
           <w:rFonts w:asciiTheme="minorHAnsi" w:eastAsiaTheme="minorEastAsia" w:hAnsiTheme="minorHAnsi" w:cstheme="minorBidi"/>
         </w:rPr>
       </w:pPr>
-      <w:hyperlink r:id="rId28" w:history="1">
+      <w:hyperlink r:id="rId31" w:history="1">
         <w:r>
           <w:rPr>
             <w:rStyle w:val="Hyperlink"/>
@@ -20932,7 +21709,7 @@
       <w:tblPr>
         <w:tblStyle w:val="TableGrid"/>
         <w:tblW w:w="0" w:type="auto"/>
-        <w:tblLook w:val="04A0" w:firstRow="1" w:lastRow="0" w:firstColumn="1" w:lastColumn="0" w:noHBand="0" w:noVBand="1"/>
+        <w:tblLook w:val="04A0"/>
       </w:tblPr>
       <w:tblGrid>
         <w:gridCol w:w="9576"/>
@@ -21643,7 +22420,7 @@
           <w:noProof/>
         </w:rPr>
         <w:drawing>
-          <wp:inline distT="0" distB="0" distL="0" distR="0" wp14:anchorId="43D70EE6" wp14:editId="2C636C57">
+          <wp:inline distT="0" distB="0" distL="0" distR="0">
             <wp:extent cx="5676900" cy="2286000"/>
             <wp:effectExtent l="19050" t="0" r="0" b="0"/>
             <wp:docPr id="2" name="Picture 1" descr="https://cdn2.howtodoinjava.com/wp-content/uploads/2017/08/ELK.jpg"/>
@@ -21660,7 +22437,7 @@
                     </pic:cNvPicPr>
                   </pic:nvPicPr>
                   <pic:blipFill>
-                    <a:blip r:embed="rId29"/>
+                    <a:blip r:embed="rId32"/>
                     <a:srcRect/>
                     <a:stretch>
                       <a:fillRect/>
@@ -21926,7 +22703,7 @@
         </w:rPr>
         <w:t>The ELK stack from </w:t>
       </w:r>
-      <w:hyperlink r:id="rId30" w:history="1">
+      <w:hyperlink r:id="rId33" w:history="1">
         <w:r>
           <w:rPr>
             <w:rFonts w:asciiTheme="minorHAnsi" w:eastAsiaTheme="minorEastAsia" w:hAnsiTheme="minorHAnsi" w:cstheme="minorBidi"/>
@@ -21966,7 +22743,7 @@
           <w:shd w:val="clear" w:color="auto" w:fill="FFFFFF"/>
         </w:rPr>
       </w:pPr>
-      <w:hyperlink r:id="rId31" w:history="1">
+      <w:hyperlink r:id="rId34" w:history="1">
         <w:r>
           <w:rPr>
             <w:rFonts w:asciiTheme="minorHAnsi" w:eastAsiaTheme="minorEastAsia" w:hAnsiTheme="minorHAnsi" w:cstheme="minorBidi"/>
@@ -21996,7 +22773,7 @@
         </w:rPr>
         <w:t>Logstash can collect log events from multiple types of sources using </w:t>
       </w:r>
-      <w:hyperlink r:id="rId32" w:history="1">
+      <w:hyperlink r:id="rId35" w:history="1">
         <w:r>
           <w:rPr>
             <w:rFonts w:asciiTheme="minorHAnsi" w:eastAsiaTheme="minorEastAsia" w:hAnsiTheme="minorHAnsi" w:cstheme="minorBidi"/>
@@ -22018,7 +22795,7 @@
         </w:rPr>
         <w:t> plug-ins, transform it to a format you prefer using </w:t>
       </w:r>
-      <w:hyperlink r:id="rId33" w:history="1">
+      <w:hyperlink r:id="rId36" w:history="1">
         <w:r>
           <w:rPr>
             <w:rFonts w:asciiTheme="minorHAnsi" w:eastAsiaTheme="minorEastAsia" w:hAnsiTheme="minorHAnsi" w:cstheme="minorBidi"/>
@@ -22040,7 +22817,7 @@
         </w:rPr>
         <w:t> and </w:t>
       </w:r>
-      <w:hyperlink r:id="rId34" w:history="1">
+      <w:hyperlink r:id="rId37" w:history="1">
         <w:r>
           <w:rPr>
             <w:rFonts w:asciiTheme="minorHAnsi" w:eastAsiaTheme="minorEastAsia" w:hAnsiTheme="minorHAnsi" w:cstheme="minorBidi"/>
@@ -22062,7 +22839,7 @@
         </w:rPr>
         <w:t> plug-ins and send it to a number of destinations using </w:t>
       </w:r>
-      <w:hyperlink r:id="rId35" w:history="1">
+      <w:hyperlink r:id="rId38" w:history="1">
         <w:r>
           <w:rPr>
             <w:rFonts w:asciiTheme="minorHAnsi" w:eastAsiaTheme="minorEastAsia" w:hAnsiTheme="minorHAnsi" w:cstheme="minorBidi"/>
@@ -22102,7 +22879,7 @@
           <w:shd w:val="clear" w:color="auto" w:fill="FFFFFF"/>
         </w:rPr>
       </w:pPr>
-      <w:hyperlink r:id="rId36" w:history="1">
+      <w:hyperlink r:id="rId39" w:history="1">
         <w:r>
           <w:rPr>
             <w:rFonts w:asciiTheme="minorHAnsi" w:eastAsiaTheme="minorEastAsia" w:hAnsiTheme="minorHAnsi" w:cstheme="minorBidi"/>
@@ -22133,7 +22910,7 @@
           <w:shd w:val="clear" w:color="auto" w:fill="FFFFFF"/>
         </w:rPr>
       </w:pPr>
-      <w:hyperlink r:id="rId37" w:history="1">
+      <w:hyperlink r:id="rId40" w:history="1">
         <w:r>
           <w:rPr>
             <w:rFonts w:eastAsiaTheme="minorEastAsia"/>
@@ -22487,7 +23264,7 @@
         </w:rPr>
         <w:t>Scale out apps </w:t>
       </w:r>
-      <w:hyperlink r:id="rId38" w:history="1">
+      <w:hyperlink r:id="rId41" w:history="1">
         <w:r>
           <w:rPr>
             <w:color w:val="333333"/>
@@ -22507,7 +23284,7 @@
         </w:rPr>
         <w:t>, not </w:t>
       </w:r>
-      <w:hyperlink r:id="rId39" w:history="1">
+      <w:hyperlink r:id="rId42" w:history="1">
         <w:r>
           <w:rPr>
             <w:color w:val="333333"/>
@@ -22804,95 +23581,82 @@
           <w:szCs w:val="24"/>
           <w:shd w:val="clear" w:color="auto" w:fill="FFFFFF"/>
         </w:rPr>
-        <w:t xml:space="preserve"> </w:t>
-      </w:r>
-      <w:r>
+        <w:t>One codebase, multiple deploys</w:t>
+      </w:r>
+    </w:p>
+    <w:p>
+      <w:pPr>
+        <w:rPr>
+          <w:rFonts w:eastAsiaTheme="minorEastAsia"/>
+          <w:bCs/>
+          <w:color w:val="444444"/>
+          <w:sz w:val="24"/>
+          <w:szCs w:val="24"/>
+          <w:shd w:val="clear" w:color="auto" w:fill="FFFFFF"/>
+        </w:rPr>
+      </w:pPr>
+      <w:r>
+        <w:rPr>
+          <w:rFonts w:eastAsiaTheme="minorEastAsia"/>
+          <w:bCs/>
+          <w:color w:val="444444"/>
+          <w:sz w:val="24"/>
+          <w:szCs w:val="24"/>
+          <w:shd w:val="clear" w:color="auto" w:fill="FFFFFF"/>
+        </w:rPr>
+        <w:t>O</w:t>
+      </w:r>
+      <w:r>
+        <w:rPr>
+          <w:rFonts w:eastAsiaTheme="minorEastAsia"/>
+          <w:bCs/>
+          <w:color w:val="444444"/>
+          <w:sz w:val="24"/>
+          <w:szCs w:val="24"/>
+          <w:shd w:val="clear" w:color="auto" w:fill="FFFFFF"/>
+        </w:rPr>
+        <w:t xml:space="preserve">ne codebase, multiple deploys, </w:t>
+      </w:r>
+      <w:r>
+        <w:rPr>
+          <w:color w:val="333333"/>
+          <w:sz w:val="24"/>
+          <w:szCs w:val="24"/>
+          <w:shd w:val="clear" w:color="auto" w:fill="FDFDFD"/>
+        </w:rPr>
+        <w:t>fully tracked with revision control and many deployments. Deployments should be automatic, so everything can run in different environments without work.</w:t>
+      </w:r>
+    </w:p>
+    <w:p>
+      <w:pPr>
+        <w:rPr>
+          <w:color w:val="333333"/>
+          <w:sz w:val="24"/>
+          <w:szCs w:val="24"/>
+          <w:shd w:val="clear" w:color="auto" w:fill="FDFDFD"/>
+        </w:rPr>
+      </w:pPr>
+      <w:r>
+        <w:rPr>
+          <w:color w:val="333333"/>
+          <w:sz w:val="24"/>
+          <w:szCs w:val="24"/>
+          <w:shd w:val="clear" w:color="auto" w:fill="FDFDFD"/>
+        </w:rPr>
+        <w:t>You should not create two different repositories when all you need to do is different setup for production. Of course you can have multiple version of the app deployed</w:t>
+      </w:r>
+    </w:p>
+    <w:p>
+      <w:pPr>
         <w:rPr>
           <w:rFonts w:eastAsiaTheme="minorEastAsia"/>
           <w:b/>
           <w:color w:val="444444"/>
           <w:sz w:val="24"/>
           <w:szCs w:val="24"/>
-          <w:shd w:val="clear" w:color="auto" w:fill="FFFFFF"/>
-        </w:rPr>
-        <w:t>One codebase, multiple deploys</w:t>
-      </w:r>
-    </w:p>
-    <w:p>
-      <w:pPr>
-        <w:rPr>
-          <w:rFonts w:eastAsiaTheme="minorEastAsia"/>
-          <w:bCs/>
-          <w:color w:val="444444"/>
-          <w:sz w:val="24"/>
-          <w:szCs w:val="24"/>
-          <w:shd w:val="clear" w:color="auto" w:fill="FFFFFF"/>
-        </w:rPr>
-      </w:pPr>
-      <w:r>
-        <w:rPr>
-          <w:rFonts w:eastAsiaTheme="minorEastAsia"/>
-          <w:bCs/>
-          <w:color w:val="444444"/>
-          <w:sz w:val="24"/>
-          <w:szCs w:val="24"/>
-          <w:shd w:val="clear" w:color="auto" w:fill="FFFFFF"/>
-        </w:rPr>
-        <w:t>O</w:t>
-      </w:r>
-      <w:r>
-        <w:rPr>
-          <w:rFonts w:eastAsiaTheme="minorEastAsia"/>
-          <w:bCs/>
-          <w:color w:val="444444"/>
-          <w:sz w:val="24"/>
-          <w:szCs w:val="24"/>
-          <w:shd w:val="clear" w:color="auto" w:fill="FFFFFF"/>
-        </w:rPr>
-        <w:t>ne codebase, multiple deploys</w:t>
-      </w:r>
-      <w:r>
-        <w:rPr>
-          <w:rFonts w:eastAsiaTheme="minorEastAsia"/>
-          <w:bCs/>
-          <w:color w:val="444444"/>
-          <w:sz w:val="24"/>
-          <w:szCs w:val="24"/>
-          <w:shd w:val="clear" w:color="auto" w:fill="FFFFFF"/>
-        </w:rPr>
-        <w:t xml:space="preserve">, </w:t>
-      </w:r>
-      <w:r>
-        <w:rPr>
-          <w:color w:val="333333"/>
-          <w:sz w:val="24"/>
-          <w:szCs w:val="24"/>
-          <w:shd w:val="clear" w:color="auto" w:fill="FDFDFD"/>
-        </w:rPr>
-        <w:t>fully tracked with revision control and many deployments. Deployments should be automatic, so everything can run in different environments without work.</w:t>
-      </w:r>
-    </w:p>
-    <w:p>
-      <w:pPr>
-        <w:rPr>
-          <w:color w:val="333333"/>
-          <w:sz w:val="24"/>
-          <w:szCs w:val="24"/>
-          <w:shd w:val="clear" w:color="auto" w:fill="FDFDFD"/>
-        </w:rPr>
-      </w:pPr>
-      <w:r>
-        <w:rPr>
-          <w:color w:val="333333"/>
-          <w:sz w:val="24"/>
-          <w:szCs w:val="24"/>
-          <w:shd w:val="clear" w:color="auto" w:fill="FDFDFD"/>
-        </w:rPr>
-        <w:t>You should not create two different repositories when all you need to do is different setup for production. Of course you can have multiple version of the app deployed</w:t>
-      </w:r>
-    </w:p>
-    <w:p>
-      <w:pPr>
+        </w:rPr>
+      </w:pPr>
+      <w:r>
         <w:rPr>
           <w:rFonts w:eastAsiaTheme="minorEastAsia"/>
           <w:b/>
@@ -22900,7 +23664,8 @@
           <w:sz w:val="24"/>
           <w:szCs w:val="24"/>
         </w:rPr>
-      </w:pPr>
+        <w:t xml:space="preserve">2) </w:t>
+      </w:r>
       <w:r>
         <w:rPr>
           <w:rFonts w:eastAsiaTheme="minorEastAsia"/>
@@ -22909,7 +23674,7 @@
           <w:sz w:val="24"/>
           <w:szCs w:val="24"/>
         </w:rPr>
-        <w:t xml:space="preserve">2) </w:t>
+        <w:t>Dependencies</w:t>
       </w:r>
       <w:r>
         <w:rPr>
@@ -22919,27 +23684,7 @@
           <w:sz w:val="24"/>
           <w:szCs w:val="24"/>
         </w:rPr>
-        <w:t>Dependencies</w:t>
-      </w:r>
-      <w:r>
-        <w:rPr>
-          <w:rFonts w:eastAsiaTheme="minorEastAsia"/>
-          <w:b/>
-          <w:color w:val="444444"/>
-          <w:sz w:val="24"/>
-          <w:szCs w:val="24"/>
-        </w:rPr>
-        <w:t xml:space="preserve">: </w:t>
-      </w:r>
-      <w:r>
-        <w:rPr>
-          <w:rFonts w:eastAsiaTheme="minorEastAsia"/>
-          <w:b/>
-          <w:color w:val="444444"/>
-          <w:sz w:val="24"/>
-          <w:szCs w:val="24"/>
-        </w:rPr>
-        <w:t>Explicitly declare and isolate dependencies</w:t>
+        <w:t>: Explicitly declare and isolate dependencies</w:t>
       </w:r>
     </w:p>
     <w:p>
@@ -23000,7 +23745,7 @@
           <w:b/>
           <w:color w:val="444444"/>
         </w:rPr>
-        <w:t xml:space="preserve">3) </w:t>
+        <w:t>3) Configuration</w:t>
       </w:r>
       <w:r>
         <w:rPr>
@@ -23008,14 +23753,6 @@
           <w:b/>
           <w:color w:val="444444"/>
         </w:rPr>
-        <w:t>Configuration</w:t>
-      </w:r>
-      <w:r>
-        <w:rPr>
-          <w:rFonts w:asciiTheme="minorHAnsi" w:eastAsiaTheme="minorEastAsia" w:hAnsiTheme="minorHAnsi" w:cstheme="minorBidi"/>
-          <w:b/>
-          <w:color w:val="444444"/>
-        </w:rPr>
         <w:t xml:space="preserve">: </w:t>
       </w:r>
       <w:r>
@@ -23085,15 +23822,6 @@
           <w:shd w:val="clear" w:color="auto" w:fill="FDFDFD"/>
         </w:rPr>
         <w:t>:</w:t>
-      </w:r>
-      <w:r>
-        <w:rPr>
-          <w:color w:val="333333"/>
-          <w:sz w:val="24"/>
-          <w:szCs w:val="24"/>
-          <w:shd w:val="clear" w:color="auto" w:fill="FDFDFD"/>
-        </w:rPr>
-        <w:t xml:space="preserve"> </w:t>
       </w:r>
       <w:r>
         <w:rPr>
@@ -23204,27 +23932,7 @@
           <w:szCs w:val="24"/>
           <w:shd w:val="clear" w:color="auto" w:fill="FDFDFD"/>
         </w:rPr>
-        <w:t>Build</w:t>
-      </w:r>
-      <w:r>
-        <w:rPr>
-          <w:b/>
-          <w:bCs/>
-          <w:color w:val="333333"/>
-          <w:sz w:val="24"/>
-          <w:szCs w:val="24"/>
-          <w:shd w:val="clear" w:color="auto" w:fill="FDFDFD"/>
-        </w:rPr>
-        <w:t>:</w:t>
-      </w:r>
-      <w:r>
-        <w:rPr>
-          <w:color w:val="333333"/>
-          <w:sz w:val="24"/>
-          <w:szCs w:val="24"/>
-          <w:shd w:val="clear" w:color="auto" w:fill="FDFDFD"/>
-        </w:rPr>
-        <w:t xml:space="preserve"> </w:t>
+        <w:t>Build:</w:t>
       </w:r>
       <w:r>
         <w:rPr>
@@ -23261,27 +23969,7 @@
           <w:szCs w:val="24"/>
           <w:shd w:val="clear" w:color="auto" w:fill="FDFDFD"/>
         </w:rPr>
-        <w:t>Release</w:t>
-      </w:r>
-      <w:r>
-        <w:rPr>
-          <w:b/>
-          <w:bCs/>
-          <w:color w:val="333333"/>
-          <w:sz w:val="24"/>
-          <w:szCs w:val="24"/>
-          <w:shd w:val="clear" w:color="auto" w:fill="FDFDFD"/>
-        </w:rPr>
-        <w:t>:</w:t>
-      </w:r>
-      <w:r>
-        <w:rPr>
-          <w:color w:val="333333"/>
-          <w:sz w:val="24"/>
-          <w:szCs w:val="24"/>
-          <w:shd w:val="clear" w:color="auto" w:fill="FDFDFD"/>
-        </w:rPr>
-        <w:t xml:space="preserve"> </w:t>
+        <w:t>Release:</w:t>
       </w:r>
       <w:r>
         <w:rPr>
@@ -23318,27 +24006,7 @@
           <w:szCs w:val="24"/>
           <w:shd w:val="clear" w:color="auto" w:fill="FDFDFD"/>
         </w:rPr>
-        <w:t>Run</w:t>
-      </w:r>
-      <w:r>
-        <w:rPr>
-          <w:b/>
-          <w:bCs/>
-          <w:color w:val="333333"/>
-          <w:sz w:val="24"/>
-          <w:szCs w:val="24"/>
-          <w:shd w:val="clear" w:color="auto" w:fill="FDFDFD"/>
-        </w:rPr>
-        <w:t>:</w:t>
-      </w:r>
-      <w:r>
-        <w:rPr>
-          <w:color w:val="333333"/>
-          <w:sz w:val="24"/>
-          <w:szCs w:val="24"/>
-          <w:shd w:val="clear" w:color="auto" w:fill="FDFDFD"/>
-        </w:rPr>
-        <w:t xml:space="preserve"> </w:t>
+        <w:t>Run:</w:t>
       </w:r>
       <w:r>
         <w:rPr>
@@ -23459,81 +24127,65 @@
           <w:color w:val="333333"/>
           <w:shd w:val="clear" w:color="auto" w:fill="FDFDFD"/>
         </w:rPr>
-        <w:t>Port binding</w:t>
+        <w:t>Port binding:</w:t>
       </w:r>
       <w:r>
         <w:rPr>
           <w:rFonts w:asciiTheme="minorHAnsi" w:eastAsiaTheme="minorHAnsi" w:hAnsiTheme="minorHAnsi" w:cstheme="minorBidi"/>
+          <w:color w:val="333333"/>
+          <w:shd w:val="clear" w:color="auto" w:fill="FDFDFD"/>
+        </w:rPr>
+        <w:t>Export services via port binding</w:t>
+      </w:r>
+    </w:p>
+    <w:p>
+      <w:pPr>
+        <w:rPr>
+          <w:color w:val="333333"/>
+          <w:sz w:val="24"/>
+          <w:szCs w:val="24"/>
+          <w:shd w:val="clear" w:color="auto" w:fill="FDFDFD"/>
+        </w:rPr>
+      </w:pPr>
+      <w:r>
+        <w:rPr>
+          <w:color w:val="333333"/>
+          <w:sz w:val="24"/>
+          <w:szCs w:val="24"/>
+          <w:shd w:val="clear" w:color="auto" w:fill="FDFDFD"/>
+        </w:rPr>
+        <w:t>This is quite simple- make sure that your service is visible to others via port binding</w:t>
+      </w:r>
+      <w:r>
+        <w:rPr>
+          <w:color w:val="333333"/>
+          <w:sz w:val="24"/>
+          <w:szCs w:val="24"/>
+          <w:shd w:val="clear" w:color="auto" w:fill="FDFDFD"/>
+        </w:rPr>
+        <w:t>, some web apps that are executed inside a webserver container</w:t>
+      </w:r>
+    </w:p>
+    <w:p>
+      <w:pPr>
+        <w:rPr>
+          <w:color w:val="333333"/>
+          <w:sz w:val="24"/>
+          <w:szCs w:val="24"/>
+          <w:shd w:val="clear" w:color="auto" w:fill="FDFDFD"/>
+        </w:rPr>
+      </w:pPr>
+      <w:r>
+        <w:rPr>
           <w:b/>
           <w:bCs/>
           <w:color w:val="333333"/>
+          <w:sz w:val="24"/>
+          <w:szCs w:val="24"/>
           <w:shd w:val="clear" w:color="auto" w:fill="FDFDFD"/>
         </w:rPr>
-        <w:t>:</w:t>
-      </w:r>
-      <w:r>
-        <w:rPr>
-          <w:rFonts w:asciiTheme="minorHAnsi" w:eastAsiaTheme="minorHAnsi" w:hAnsiTheme="minorHAnsi" w:cstheme="minorBidi"/>
-          <w:color w:val="333333"/>
-          <w:shd w:val="clear" w:color="auto" w:fill="FDFDFD"/>
-        </w:rPr>
-        <w:t xml:space="preserve"> </w:t>
-      </w:r>
-      <w:r>
-        <w:rPr>
-          <w:rFonts w:asciiTheme="minorHAnsi" w:eastAsiaTheme="minorHAnsi" w:hAnsiTheme="minorHAnsi" w:cstheme="minorBidi"/>
-          <w:color w:val="333333"/>
-          <w:shd w:val="clear" w:color="auto" w:fill="FDFDFD"/>
-        </w:rPr>
-        <w:t>Export services via port binding</w:t>
-      </w:r>
-    </w:p>
-    <w:p>
-      <w:pPr>
-        <w:rPr>
-          <w:color w:val="333333"/>
-          <w:sz w:val="24"/>
-          <w:szCs w:val="24"/>
-          <w:shd w:val="clear" w:color="auto" w:fill="FDFDFD"/>
-        </w:rPr>
-      </w:pPr>
-      <w:r>
-        <w:rPr>
-          <w:color w:val="333333"/>
-          <w:sz w:val="24"/>
-          <w:szCs w:val="24"/>
-          <w:shd w:val="clear" w:color="auto" w:fill="FDFDFD"/>
-        </w:rPr>
-        <w:t>This is quite simple- make sure that your service is visible to others via port binding</w:t>
-      </w:r>
-      <w:r>
-        <w:rPr>
-          <w:color w:val="333333"/>
-          <w:sz w:val="24"/>
-          <w:szCs w:val="24"/>
-          <w:shd w:val="clear" w:color="auto" w:fill="FDFDFD"/>
-        </w:rPr>
-        <w:t xml:space="preserve">, </w:t>
-      </w:r>
-      <w:r>
-        <w:rPr>
-          <w:color w:val="333333"/>
-          <w:sz w:val="24"/>
-          <w:szCs w:val="24"/>
-          <w:shd w:val="clear" w:color="auto" w:fill="FDFDFD"/>
-        </w:rPr>
-        <w:t>some web apps that are executed inside a webserver container</w:t>
-      </w:r>
-    </w:p>
-    <w:p>
-      <w:pPr>
-        <w:rPr>
-          <w:color w:val="333333"/>
-          <w:sz w:val="24"/>
-          <w:szCs w:val="24"/>
-          <w:shd w:val="clear" w:color="auto" w:fill="FDFDFD"/>
-        </w:rPr>
-      </w:pPr>
+        <w:t xml:space="preserve">8) </w:t>
+      </w:r>
       <w:r>
         <w:rPr>
           <w:b/>
@@ -23543,7 +24195,7 @@
           <w:szCs w:val="24"/>
           <w:shd w:val="clear" w:color="auto" w:fill="FDFDFD"/>
         </w:rPr>
-        <w:t xml:space="preserve">8) </w:t>
+        <w:t>Concurrency</w:t>
       </w:r>
       <w:r>
         <w:rPr>
@@ -23554,29 +24206,18 @@
           <w:szCs w:val="24"/>
           <w:shd w:val="clear" w:color="auto" w:fill="FDFDFD"/>
         </w:rPr>
-        <w:t>Concurrency</w:t>
-      </w:r>
-      <w:r>
-        <w:rPr>
-          <w:b/>
-          <w:bCs/>
+        <w:t xml:space="preserve">: </w:t>
+      </w:r>
+      <w:r>
+        <w:rPr>
           <w:color w:val="333333"/>
           <w:sz w:val="24"/>
           <w:szCs w:val="24"/>
           <w:shd w:val="clear" w:color="auto" w:fill="FDFDFD"/>
         </w:rPr>
-        <w:t xml:space="preserve">: </w:t>
-      </w:r>
-      <w:r>
-        <w:rPr>
-          <w:color w:val="333333"/>
-          <w:sz w:val="24"/>
-          <w:szCs w:val="24"/>
-          <w:shd w:val="clear" w:color="auto" w:fill="FDFDFD"/>
-        </w:rPr>
         <w:t>Scale out apps </w:t>
       </w:r>
-      <w:hyperlink r:id="rId40" w:history="1">
+      <w:hyperlink r:id="rId43" w:history="1">
         <w:r>
           <w:rPr>
             <w:color w:val="333333"/>
@@ -23596,7 +24237,7 @@
         </w:rPr>
         <w:t>, not </w:t>
       </w:r>
-      <w:hyperlink r:id="rId41" w:history="1">
+      <w:hyperlink r:id="rId44" w:history="1">
         <w:r>
           <w:rPr>
             <w:color w:val="333333"/>
@@ -23635,7 +24276,7 @@
         </w:rPr>
         <w:t>As the headline says- this is all about scalability. Tools such as </w:t>
       </w:r>
-      <w:hyperlink r:id="rId42" w:history="1">
+      <w:hyperlink r:id="rId45" w:history="1">
         <w:r>
           <w:rPr>
             <w:color w:val="333333"/>
@@ -23684,7 +24325,6 @@
           <w:bCs/>
           <w:color w:val="333333"/>
           <w:shd w:val="clear" w:color="auto" w:fill="FDFDFD"/>
-          <w:lang w:val="en"/>
         </w:rPr>
         <w:t>Disposability</w:t>
       </w:r>
@@ -23744,9 +24384,8 @@
           <w:sz w:val="24"/>
           <w:szCs w:val="24"/>
           <w:shd w:val="clear" w:color="auto" w:fill="FDFDFD"/>
-          <w:lang w:val="en"/>
-        </w:rPr>
-        <w:t> </w:t>
+        </w:rPr>
+        <w:t xml:space="preserve"> 10) Dev/prod </w:t>
       </w:r>
       <w:r>
         <w:rPr>
@@ -23757,132 +24396,105 @@
           <w:sz w:val="24"/>
           <w:szCs w:val="24"/>
           <w:shd w:val="clear" w:color="auto" w:fill="FDFDFD"/>
-          <w:lang w:val="en"/>
-        </w:rPr>
-        <w:t xml:space="preserve">10) </w:t>
-      </w:r>
-      <w:r>
-        <w:rPr>
-          <w:rFonts w:asciiTheme="majorHAnsi" w:eastAsiaTheme="majorEastAsia" w:hAnsiTheme="majorHAnsi" w:cstheme="majorBidi"/>
+        </w:rPr>
+        <w:t>equality</w:t>
+      </w:r>
+      <w:r>
+        <w:rPr>
+          <w:color w:val="333333"/>
+          <w:sz w:val="24"/>
+          <w:szCs w:val="24"/>
+          <w:shd w:val="clear" w:color="auto" w:fill="FDFDFD"/>
+        </w:rPr>
+        <w:t>: Keep development, staging, and production as similar as possible</w:t>
+      </w:r>
+    </w:p>
+    <w:p>
+      <w:pPr>
+        <w:rPr>
+          <w:color w:val="333333"/>
+          <w:sz w:val="24"/>
+          <w:szCs w:val="24"/>
+          <w:shd w:val="clear" w:color="auto" w:fill="FDFDFD"/>
+        </w:rPr>
+      </w:pPr>
+      <w:r>
+        <w:rPr>
+          <w:color w:val="333333"/>
+          <w:sz w:val="24"/>
+          <w:szCs w:val="24"/>
+          <w:shd w:val="clear" w:color="auto" w:fill="FDFDFD"/>
+        </w:rPr>
+        <w:t>Development, staging and production should be as similar as possible. Continuous deployment needs continuous integration based on matching environments to limit deviation and errors. If you keep dev, staging and production as similar as possible, anyone can understand it and release it. This is of course simply good development but it also enables a lot more scalability</w:t>
+      </w:r>
+    </w:p>
+    <w:p>
+      <w:pPr>
+        <w:rPr>
+          <w:color w:val="333333"/>
+          <w:sz w:val="24"/>
+          <w:szCs w:val="24"/>
+          <w:shd w:val="clear" w:color="auto" w:fill="FDFDFD"/>
+        </w:rPr>
+      </w:pPr>
+      <w:r>
+        <w:rPr>
+          <w:color w:val="333333"/>
+          <w:sz w:val="24"/>
+          <w:szCs w:val="24"/>
+          <w:shd w:val="clear" w:color="auto" w:fill="FDFDFD"/>
+        </w:rPr>
+        <w:t> </w:t>
+      </w:r>
+      <w:r>
+        <w:rPr>
+          <w:color w:val="333333"/>
+          <w:sz w:val="24"/>
+          <w:szCs w:val="24"/>
+          <w:shd w:val="clear" w:color="auto" w:fill="FDFDFD"/>
+        </w:rPr>
+        <w:t xml:space="preserve">11) </w:t>
+      </w:r>
+      <w:r>
+        <w:rPr>
           <w:b/>
           <w:bCs/>
           <w:color w:val="333333"/>
           <w:sz w:val="24"/>
           <w:szCs w:val="24"/>
           <w:shd w:val="clear" w:color="auto" w:fill="FDFDFD"/>
-          <w:lang w:val="en"/>
-        </w:rPr>
-        <w:t xml:space="preserve">Dev/prod </w:t>
-      </w:r>
-      <w:r>
-        <w:rPr>
-          <w:rFonts w:asciiTheme="majorHAnsi" w:eastAsiaTheme="majorEastAsia" w:hAnsiTheme="majorHAnsi" w:cstheme="majorBidi"/>
-          <w:b/>
-          <w:bCs/>
+        </w:rPr>
+        <w:t>Logs</w:t>
+      </w:r>
+      <w:r>
+        <w:rPr>
           <w:color w:val="333333"/>
           <w:sz w:val="24"/>
           <w:szCs w:val="24"/>
           <w:shd w:val="clear" w:color="auto" w:fill="FDFDFD"/>
-          <w:lang w:val="en"/>
-        </w:rPr>
-        <w:t>equality</w:t>
-      </w:r>
-      <w:r>
+        </w:rPr>
+        <w:t>: Treat logs as event stream</w:t>
+      </w:r>
+    </w:p>
+    <w:p>
+      <w:pPr>
         <w:rPr>
           <w:color w:val="333333"/>
           <w:sz w:val="24"/>
           <w:szCs w:val="24"/>
           <w:shd w:val="clear" w:color="auto" w:fill="FDFDFD"/>
         </w:rPr>
-        <w:t>: Keep development, staging, and production as similar as possible</w:t>
-      </w:r>
-    </w:p>
-    <w:p>
-      <w:pPr>
+      </w:pPr>
+      <w:r>
         <w:rPr>
           <w:color w:val="333333"/>
           <w:sz w:val="24"/>
           <w:szCs w:val="24"/>
           <w:shd w:val="clear" w:color="auto" w:fill="FDFDFD"/>
         </w:rPr>
-      </w:pPr>
-      <w:r>
-        <w:rPr>
-          <w:color w:val="333333"/>
-          <w:sz w:val="24"/>
-          <w:szCs w:val="24"/>
-          <w:shd w:val="clear" w:color="auto" w:fill="FDFDFD"/>
-        </w:rPr>
-        <w:t>Development, staging and production should be as similar as possible. Continuous deployment needs continuous integration based on matching environments to limit deviation and errors. If you keep dev, staging and production as similar as possible, anyone can understand it and release it. This is of course simply good development but it also enables a lot more scalability</w:t>
-      </w:r>
-    </w:p>
-    <w:p>
-      <w:pPr>
-        <w:rPr>
-          <w:color w:val="333333"/>
-          <w:sz w:val="24"/>
-          <w:szCs w:val="24"/>
-          <w:shd w:val="clear" w:color="auto" w:fill="FDFDFD"/>
-        </w:rPr>
-      </w:pPr>
-      <w:r>
-        <w:rPr>
-          <w:color w:val="333333"/>
-          <w:sz w:val="24"/>
-          <w:szCs w:val="24"/>
-          <w:shd w:val="clear" w:color="auto" w:fill="FDFDFD"/>
-        </w:rPr>
-        <w:t> </w:t>
-      </w:r>
-      <w:r>
-        <w:rPr>
-          <w:color w:val="333333"/>
-          <w:sz w:val="24"/>
-          <w:szCs w:val="24"/>
-          <w:shd w:val="clear" w:color="auto" w:fill="FDFDFD"/>
-        </w:rPr>
-        <w:t xml:space="preserve">11) </w:t>
-      </w:r>
-      <w:r>
-        <w:rPr>
-          <w:b/>
-          <w:bCs/>
-          <w:color w:val="333333"/>
-          <w:sz w:val="24"/>
-          <w:szCs w:val="24"/>
-          <w:shd w:val="clear" w:color="auto" w:fill="FDFDFD"/>
-        </w:rPr>
-        <w:t>Logs</w:t>
-      </w:r>
-      <w:r>
-        <w:rPr>
-          <w:color w:val="333333"/>
-          <w:sz w:val="24"/>
-          <w:szCs w:val="24"/>
-          <w:shd w:val="clear" w:color="auto" w:fill="FDFDFD"/>
-        </w:rPr>
-        <w:t>: Treat logs as event stream</w:t>
-      </w:r>
-    </w:p>
-    <w:p>
-      <w:pPr>
-        <w:rPr>
-          <w:color w:val="333333"/>
-          <w:sz w:val="24"/>
-          <w:szCs w:val="24"/>
-          <w:shd w:val="clear" w:color="auto" w:fill="FDFDFD"/>
-        </w:rPr>
-      </w:pPr>
-      <w:r>
-        <w:rPr>
-          <w:color w:val="333333"/>
-          <w:sz w:val="24"/>
-          <w:szCs w:val="24"/>
-          <w:shd w:val="clear" w:color="auto" w:fill="FDFDFD"/>
-        </w:rPr>
         <w:t>the 12-factor app recommends writing all logging information to the system out. A Java developer will rightly disagree. With tools like loggack/slf4j you can manage the logging aspects within the application, rather than relying on 3rd party tools to do that. E.g. log rotation and cleanup, or </w:t>
       </w:r>
-      <w:hyperlink r:id="rId43" w:history="1">
+      <w:hyperlink r:id="rId46" w:history="1">
         <w:r>
           <w:rPr>
             <w:color w:val="333333"/>
@@ -24107,18 +24719,7 @@
           <w:szCs w:val="24"/>
           <w:shd w:val="clear" w:color="auto" w:fill="FDFDFD"/>
         </w:rPr>
-        <w:t>Horizontal scaling</w:t>
-      </w:r>
-      <w:r>
-        <w:rPr>
-          <w:b/>
-          <w:bCs/>
-          <w:color w:val="333333"/>
-          <w:sz w:val="24"/>
-          <w:szCs w:val="24"/>
-          <w:shd w:val="clear" w:color="auto" w:fill="FDFDFD"/>
-        </w:rPr>
-        <w:t xml:space="preserve"> and Vertical Scaling:</w:t>
+        <w:t>Horizontal scaling and Vertical Scaling:</w:t>
       </w:r>
     </w:p>
     <w:p>
@@ -24182,8 +24783,8 @@
 </file>
 
 <file path=word/numbering.xml><?xml version="1.0" encoding="utf-8"?>
-<w:numbering xmlns:wpc="http://schemas.microsoft.com/office/word/2010/wordprocessingCanvas" xmlns:cx="http://schemas.microsoft.com/office/drawing/2014/chartex" xmlns:cx1="http://schemas.microsoft.com/office/drawing/2015/9/8/chartex" xmlns:cx2="http://schemas.microsoft.com/office/drawing/2015/10/21/chartex" xmlns:cx3="http://schemas.microsoft.com/office/drawing/2016/5/9/chartex" xmlns:cx4="http://schemas.microsoft.com/office/drawing/2016/5/10/chartex" xmlns:cx5="http://schemas.microsoft.com/office/drawing/2016/5/11/chartex" xmlns:cx6="http://schemas.microsoft.com/office/drawing/2016/5/12/chartex" xmlns:cx7="http://schemas.microsoft.com/office/drawing/2016/5/13/chartex" xmlns:cx8="http://schemas.microsoft.com/office/drawing/2016/5/14/chartex" xmlns:mc="http://schemas.openxmlformats.org/markup-compatibility/2006" xmlns:aink="http://schemas.microsoft.com/office/drawing/2016/ink" xmlns:am3d="http://schemas.microsoft.com/office/drawing/2017/model3d" xmlns:o="urn:schemas-microsoft-com:office:office" xmlns:r="http://schemas.openxmlformats.org/officeDocument/2006/relationships" xmlns:m="http://schemas.openxmlformats.org/officeDocument/2006/math" xmlns:v="urn:schemas-microsoft-com:vml" xmlns:wp14="http://schemas.microsoft.com/office/word/2010/wordprocessingDrawing" xmlns:wp="http://schemas.openxmlformats.org/drawingml/2006/wordprocessingDrawing" xmlns:w10="urn:schemas-microsoft-com:office:word" xmlns:w="http://schemas.openxmlformats.org/wordprocessingml/2006/main" xmlns:w14="http://schemas.microsoft.com/office/word/2010/wordml" xmlns:w15="http://schemas.microsoft.com/office/word/2012/wordml" xmlns:w16cid="http://schemas.microsoft.com/office/word/2016/wordml/cid" xmlns:w16se="http://schemas.microsoft.com/office/word/2015/wordml/symex" xmlns:wpg="http://schemas.microsoft.com/office/word/2010/wordprocessingGroup" xmlns:wpi="http://schemas.microsoft.com/office/word/2010/wordprocessingInk" xmlns:wne="http://schemas.microsoft.com/office/word/2006/wordml" xmlns:wps="http://schemas.microsoft.com/office/word/2010/wordprocessingShape" mc:Ignorable="w14 w15 w16se w16cid wp14">
-  <w:abstractNum w:abstractNumId="0" w15:restartNumberingAfterBreak="0">
+<w:numbering xmlns:ve="http://schemas.openxmlformats.org/markup-compatibility/2006" xmlns:o="urn:schemas-microsoft-com:office:office" xmlns:r="http://schemas.openxmlformats.org/officeDocument/2006/relationships" xmlns:m="http://schemas.openxmlformats.org/officeDocument/2006/math" xmlns:v="urn:schemas-microsoft-com:vml" xmlns:wp="http://schemas.openxmlformats.org/drawingml/2006/wordprocessingDrawing" xmlns:w10="urn:schemas-microsoft-com:office:word" xmlns:w="http://schemas.openxmlformats.org/wordprocessingml/2006/main" xmlns:wne="http://schemas.microsoft.com/office/word/2006/wordml">
+  <w:abstractNum w:abstractNumId="0">
     <w:nsid w:val="05DC6FA5"/>
     <w:multiLevelType w:val="multilevel"/>
     <w:tmpl w:val="B114BE2C"/>
@@ -24332,123 +24933,10 @@
       </w:rPr>
     </w:lvl>
   </w:abstractNum>
-  <w:abstractNum w:abstractNumId="1" w15:restartNumberingAfterBreak="0">
-    <w:nsid w:val="28F50A76"/>
-    <w:multiLevelType w:val="hybridMultilevel"/>
-    <w:tmpl w:val="E0522D9A"/>
-    <w:lvl w:ilvl="0" w:tplc="04090001">
-      <w:start w:val="1"/>
-      <w:numFmt w:val="bullet"/>
-      <w:lvlText w:val=""/>
-      <w:lvlJc w:val="left"/>
-      <w:pPr>
-        <w:ind w:left="720" w:hanging="360"/>
-      </w:pPr>
-      <w:rPr>
-        <w:rFonts w:ascii="Symbol" w:hAnsi="Symbol" w:hint="default"/>
-      </w:rPr>
-    </w:lvl>
-    <w:lvl w:ilvl="1" w:tplc="04090003" w:tentative="1">
-      <w:start w:val="1"/>
-      <w:numFmt w:val="bullet"/>
-      <w:lvlText w:val="o"/>
-      <w:lvlJc w:val="left"/>
-      <w:pPr>
-        <w:ind w:left="1440" w:hanging="360"/>
-      </w:pPr>
-      <w:rPr>
-        <w:rFonts w:ascii="Courier New" w:hAnsi="Courier New" w:cs="Courier New" w:hint="default"/>
-      </w:rPr>
-    </w:lvl>
-    <w:lvl w:ilvl="2" w:tplc="04090005" w:tentative="1">
-      <w:start w:val="1"/>
-      <w:numFmt w:val="bullet"/>
-      <w:lvlText w:val=""/>
-      <w:lvlJc w:val="left"/>
-      <w:pPr>
-        <w:ind w:left="2160" w:hanging="360"/>
-      </w:pPr>
-      <w:rPr>
-        <w:rFonts w:ascii="Wingdings" w:hAnsi="Wingdings" w:hint="default"/>
-      </w:rPr>
-    </w:lvl>
-    <w:lvl w:ilvl="3" w:tplc="04090001" w:tentative="1">
-      <w:start w:val="1"/>
-      <w:numFmt w:val="bullet"/>
-      <w:lvlText w:val=""/>
-      <w:lvlJc w:val="left"/>
-      <w:pPr>
-        <w:ind w:left="2880" w:hanging="360"/>
-      </w:pPr>
-      <w:rPr>
-        <w:rFonts w:ascii="Symbol" w:hAnsi="Symbol" w:hint="default"/>
-      </w:rPr>
-    </w:lvl>
-    <w:lvl w:ilvl="4" w:tplc="04090003" w:tentative="1">
-      <w:start w:val="1"/>
-      <w:numFmt w:val="bullet"/>
-      <w:lvlText w:val="o"/>
-      <w:lvlJc w:val="left"/>
-      <w:pPr>
-        <w:ind w:left="3600" w:hanging="360"/>
-      </w:pPr>
-      <w:rPr>
-        <w:rFonts w:ascii="Courier New" w:hAnsi="Courier New" w:cs="Courier New" w:hint="default"/>
-      </w:rPr>
-    </w:lvl>
-    <w:lvl w:ilvl="5" w:tplc="04090005" w:tentative="1">
-      <w:start w:val="1"/>
-      <w:numFmt w:val="bullet"/>
-      <w:lvlText w:val=""/>
-      <w:lvlJc w:val="left"/>
-      <w:pPr>
-        <w:ind w:left="4320" w:hanging="360"/>
-      </w:pPr>
-      <w:rPr>
-        <w:rFonts w:ascii="Wingdings" w:hAnsi="Wingdings" w:hint="default"/>
-      </w:rPr>
-    </w:lvl>
-    <w:lvl w:ilvl="6" w:tplc="04090001" w:tentative="1">
-      <w:start w:val="1"/>
-      <w:numFmt w:val="bullet"/>
-      <w:lvlText w:val=""/>
-      <w:lvlJc w:val="left"/>
-      <w:pPr>
-        <w:ind w:left="5040" w:hanging="360"/>
-      </w:pPr>
-      <w:rPr>
-        <w:rFonts w:ascii="Symbol" w:hAnsi="Symbol" w:hint="default"/>
-      </w:rPr>
-    </w:lvl>
-    <w:lvl w:ilvl="7" w:tplc="04090003" w:tentative="1">
-      <w:start w:val="1"/>
-      <w:numFmt w:val="bullet"/>
-      <w:lvlText w:val="o"/>
-      <w:lvlJc w:val="left"/>
-      <w:pPr>
-        <w:ind w:left="5760" w:hanging="360"/>
-      </w:pPr>
-      <w:rPr>
-        <w:rFonts w:ascii="Courier New" w:hAnsi="Courier New" w:cs="Courier New" w:hint="default"/>
-      </w:rPr>
-    </w:lvl>
-    <w:lvl w:ilvl="8" w:tplc="04090005" w:tentative="1">
-      <w:start w:val="1"/>
-      <w:numFmt w:val="bullet"/>
-      <w:lvlText w:val=""/>
-      <w:lvlJc w:val="left"/>
-      <w:pPr>
-        <w:ind w:left="6480" w:hanging="360"/>
-      </w:pPr>
-      <w:rPr>
-        <w:rFonts w:ascii="Wingdings" w:hAnsi="Wingdings" w:hint="default"/>
-      </w:rPr>
-    </w:lvl>
-  </w:abstractNum>
-  <w:abstractNum w:abstractNumId="2" w15:restartNumberingAfterBreak="0">
-    <w:nsid w:val="345D24D7"/>
+  <w:abstractNum w:abstractNumId="1">
+    <w:nsid w:val="23411BD6"/>
     <w:multiLevelType w:val="multilevel"/>
-    <w:tmpl w:val="ED6CFD1E"/>
+    <w:tmpl w:val="1AA81810"/>
     <w:lvl w:ilvl="0">
       <w:start w:val="1"/>
       <w:numFmt w:val="bullet"/>
@@ -24594,7 +25082,418 @@
       </w:rPr>
     </w:lvl>
   </w:abstractNum>
-  <w:abstractNum w:abstractNumId="3" w15:restartNumberingAfterBreak="0">
+  <w:abstractNum w:abstractNumId="2">
+    <w:nsid w:val="28F50A76"/>
+    <w:multiLevelType w:val="hybridMultilevel"/>
+    <w:tmpl w:val="E0522D9A"/>
+    <w:lvl w:ilvl="0" w:tplc="04090001">
+      <w:start w:val="1"/>
+      <w:numFmt w:val="bullet"/>
+      <w:lvlText w:val=""/>
+      <w:lvlJc w:val="left"/>
+      <w:pPr>
+        <w:ind w:left="720" w:hanging="360"/>
+      </w:pPr>
+      <w:rPr>
+        <w:rFonts w:ascii="Symbol" w:hAnsi="Symbol" w:hint="default"/>
+      </w:rPr>
+    </w:lvl>
+    <w:lvl w:ilvl="1" w:tplc="04090003" w:tentative="1">
+      <w:start w:val="1"/>
+      <w:numFmt w:val="bullet"/>
+      <w:lvlText w:val="o"/>
+      <w:lvlJc w:val="left"/>
+      <w:pPr>
+        <w:ind w:left="1440" w:hanging="360"/>
+      </w:pPr>
+      <w:rPr>
+        <w:rFonts w:ascii="Courier New" w:hAnsi="Courier New" w:cs="Courier New" w:hint="default"/>
+      </w:rPr>
+    </w:lvl>
+    <w:lvl w:ilvl="2" w:tplc="04090005" w:tentative="1">
+      <w:start w:val="1"/>
+      <w:numFmt w:val="bullet"/>
+      <w:lvlText w:val=""/>
+      <w:lvlJc w:val="left"/>
+      <w:pPr>
+        <w:ind w:left="2160" w:hanging="360"/>
+      </w:pPr>
+      <w:rPr>
+        <w:rFonts w:ascii="Wingdings" w:hAnsi="Wingdings" w:hint="default"/>
+      </w:rPr>
+    </w:lvl>
+    <w:lvl w:ilvl="3" w:tplc="04090001" w:tentative="1">
+      <w:start w:val="1"/>
+      <w:numFmt w:val="bullet"/>
+      <w:lvlText w:val=""/>
+      <w:lvlJc w:val="left"/>
+      <w:pPr>
+        <w:ind w:left="2880" w:hanging="360"/>
+      </w:pPr>
+      <w:rPr>
+        <w:rFonts w:ascii="Symbol" w:hAnsi="Symbol" w:hint="default"/>
+      </w:rPr>
+    </w:lvl>
+    <w:lvl w:ilvl="4" w:tplc="04090003" w:tentative="1">
+      <w:start w:val="1"/>
+      <w:numFmt w:val="bullet"/>
+      <w:lvlText w:val="o"/>
+      <w:lvlJc w:val="left"/>
+      <w:pPr>
+        <w:ind w:left="3600" w:hanging="360"/>
+      </w:pPr>
+      <w:rPr>
+        <w:rFonts w:ascii="Courier New" w:hAnsi="Courier New" w:cs="Courier New" w:hint="default"/>
+      </w:rPr>
+    </w:lvl>
+    <w:lvl w:ilvl="5" w:tplc="04090005" w:tentative="1">
+      <w:start w:val="1"/>
+      <w:numFmt w:val="bullet"/>
+      <w:lvlText w:val=""/>
+      <w:lvlJc w:val="left"/>
+      <w:pPr>
+        <w:ind w:left="4320" w:hanging="360"/>
+      </w:pPr>
+      <w:rPr>
+        <w:rFonts w:ascii="Wingdings" w:hAnsi="Wingdings" w:hint="default"/>
+      </w:rPr>
+    </w:lvl>
+    <w:lvl w:ilvl="6" w:tplc="04090001" w:tentative="1">
+      <w:start w:val="1"/>
+      <w:numFmt w:val="bullet"/>
+      <w:lvlText w:val=""/>
+      <w:lvlJc w:val="left"/>
+      <w:pPr>
+        <w:ind w:left="5040" w:hanging="360"/>
+      </w:pPr>
+      <w:rPr>
+        <w:rFonts w:ascii="Symbol" w:hAnsi="Symbol" w:hint="default"/>
+      </w:rPr>
+    </w:lvl>
+    <w:lvl w:ilvl="7" w:tplc="04090003" w:tentative="1">
+      <w:start w:val="1"/>
+      <w:numFmt w:val="bullet"/>
+      <w:lvlText w:val="o"/>
+      <w:lvlJc w:val="left"/>
+      <w:pPr>
+        <w:ind w:left="5760" w:hanging="360"/>
+      </w:pPr>
+      <w:rPr>
+        <w:rFonts w:ascii="Courier New" w:hAnsi="Courier New" w:cs="Courier New" w:hint="default"/>
+      </w:rPr>
+    </w:lvl>
+    <w:lvl w:ilvl="8" w:tplc="04090005" w:tentative="1">
+      <w:start w:val="1"/>
+      <w:numFmt w:val="bullet"/>
+      <w:lvlText w:val=""/>
+      <w:lvlJc w:val="left"/>
+      <w:pPr>
+        <w:ind w:left="6480" w:hanging="360"/>
+      </w:pPr>
+      <w:rPr>
+        <w:rFonts w:ascii="Wingdings" w:hAnsi="Wingdings" w:hint="default"/>
+      </w:rPr>
+    </w:lvl>
+  </w:abstractNum>
+  <w:abstractNum w:abstractNumId="3">
+    <w:nsid w:val="33655C06"/>
+    <w:multiLevelType w:val="multilevel"/>
+    <w:tmpl w:val="15663B62"/>
+    <w:lvl w:ilvl="0">
+      <w:start w:val="1"/>
+      <w:numFmt w:val="bullet"/>
+      <w:lvlText w:val=""/>
+      <w:lvlJc w:val="left"/>
+      <w:pPr>
+        <w:tabs>
+          <w:tab w:val="num" w:pos="720"/>
+        </w:tabs>
+        <w:ind w:left="720" w:hanging="360"/>
+      </w:pPr>
+      <w:rPr>
+        <w:rFonts w:ascii="Symbol" w:hAnsi="Symbol" w:hint="default"/>
+        <w:sz w:val="20"/>
+      </w:rPr>
+    </w:lvl>
+    <w:lvl w:ilvl="1" w:tentative="1">
+      <w:start w:val="1"/>
+      <w:numFmt w:val="bullet"/>
+      <w:lvlText w:val="o"/>
+      <w:lvlJc w:val="left"/>
+      <w:pPr>
+        <w:tabs>
+          <w:tab w:val="num" w:pos="1440"/>
+        </w:tabs>
+        <w:ind w:left="1440" w:hanging="360"/>
+      </w:pPr>
+      <w:rPr>
+        <w:rFonts w:ascii="Courier New" w:hAnsi="Courier New" w:hint="default"/>
+        <w:sz w:val="20"/>
+      </w:rPr>
+    </w:lvl>
+    <w:lvl w:ilvl="2" w:tentative="1">
+      <w:start w:val="1"/>
+      <w:numFmt w:val="bullet"/>
+      <w:lvlText w:val=""/>
+      <w:lvlJc w:val="left"/>
+      <w:pPr>
+        <w:tabs>
+          <w:tab w:val="num" w:pos="2160"/>
+        </w:tabs>
+        <w:ind w:left="2160" w:hanging="360"/>
+      </w:pPr>
+      <w:rPr>
+        <w:rFonts w:ascii="Wingdings" w:hAnsi="Wingdings" w:hint="default"/>
+        <w:sz w:val="20"/>
+      </w:rPr>
+    </w:lvl>
+    <w:lvl w:ilvl="3" w:tentative="1">
+      <w:start w:val="1"/>
+      <w:numFmt w:val="bullet"/>
+      <w:lvlText w:val=""/>
+      <w:lvlJc w:val="left"/>
+      <w:pPr>
+        <w:tabs>
+          <w:tab w:val="num" w:pos="2880"/>
+        </w:tabs>
+        <w:ind w:left="2880" w:hanging="360"/>
+      </w:pPr>
+      <w:rPr>
+        <w:rFonts w:ascii="Wingdings" w:hAnsi="Wingdings" w:hint="default"/>
+        <w:sz w:val="20"/>
+      </w:rPr>
+    </w:lvl>
+    <w:lvl w:ilvl="4" w:tentative="1">
+      <w:start w:val="1"/>
+      <w:numFmt w:val="bullet"/>
+      <w:lvlText w:val=""/>
+      <w:lvlJc w:val="left"/>
+      <w:pPr>
+        <w:tabs>
+          <w:tab w:val="num" w:pos="3600"/>
+        </w:tabs>
+        <w:ind w:left="3600" w:hanging="360"/>
+      </w:pPr>
+      <w:rPr>
+        <w:rFonts w:ascii="Wingdings" w:hAnsi="Wingdings" w:hint="default"/>
+        <w:sz w:val="20"/>
+      </w:rPr>
+    </w:lvl>
+    <w:lvl w:ilvl="5" w:tentative="1">
+      <w:start w:val="1"/>
+      <w:numFmt w:val="bullet"/>
+      <w:lvlText w:val=""/>
+      <w:lvlJc w:val="left"/>
+      <w:pPr>
+        <w:tabs>
+          <w:tab w:val="num" w:pos="4320"/>
+        </w:tabs>
+        <w:ind w:left="4320" w:hanging="360"/>
+      </w:pPr>
+      <w:rPr>
+        <w:rFonts w:ascii="Wingdings" w:hAnsi="Wingdings" w:hint="default"/>
+        <w:sz w:val="20"/>
+      </w:rPr>
+    </w:lvl>
+    <w:lvl w:ilvl="6" w:tentative="1">
+      <w:start w:val="1"/>
+      <w:numFmt w:val="bullet"/>
+      <w:lvlText w:val=""/>
+      <w:lvlJc w:val="left"/>
+      <w:pPr>
+        <w:tabs>
+          <w:tab w:val="num" w:pos="5040"/>
+        </w:tabs>
+        <w:ind w:left="5040" w:hanging="360"/>
+      </w:pPr>
+      <w:rPr>
+        <w:rFonts w:ascii="Wingdings" w:hAnsi="Wingdings" w:hint="default"/>
+        <w:sz w:val="20"/>
+      </w:rPr>
+    </w:lvl>
+    <w:lvl w:ilvl="7" w:tentative="1">
+      <w:start w:val="1"/>
+      <w:numFmt w:val="bullet"/>
+      <w:lvlText w:val=""/>
+      <w:lvlJc w:val="left"/>
+      <w:pPr>
+        <w:tabs>
+          <w:tab w:val="num" w:pos="5760"/>
+        </w:tabs>
+        <w:ind w:left="5760" w:hanging="360"/>
+      </w:pPr>
+      <w:rPr>
+        <w:rFonts w:ascii="Wingdings" w:hAnsi="Wingdings" w:hint="default"/>
+        <w:sz w:val="20"/>
+      </w:rPr>
+    </w:lvl>
+    <w:lvl w:ilvl="8" w:tentative="1">
+      <w:start w:val="1"/>
+      <w:numFmt w:val="bullet"/>
+      <w:lvlText w:val=""/>
+      <w:lvlJc w:val="left"/>
+      <w:pPr>
+        <w:tabs>
+          <w:tab w:val="num" w:pos="6480"/>
+        </w:tabs>
+        <w:ind w:left="6480" w:hanging="360"/>
+      </w:pPr>
+      <w:rPr>
+        <w:rFonts w:ascii="Wingdings" w:hAnsi="Wingdings" w:hint="default"/>
+        <w:sz w:val="20"/>
+      </w:rPr>
+    </w:lvl>
+  </w:abstractNum>
+  <w:abstractNum w:abstractNumId="4">
+    <w:nsid w:val="345D24D7"/>
+    <w:multiLevelType w:val="multilevel"/>
+    <w:tmpl w:val="ED6CFD1E"/>
+    <w:lvl w:ilvl="0">
+      <w:start w:val="1"/>
+      <w:numFmt w:val="bullet"/>
+      <w:lvlText w:val=""/>
+      <w:lvlJc w:val="left"/>
+      <w:pPr>
+        <w:tabs>
+          <w:tab w:val="num" w:pos="720"/>
+        </w:tabs>
+        <w:ind w:left="720" w:hanging="360"/>
+      </w:pPr>
+      <w:rPr>
+        <w:rFonts w:ascii="Symbol" w:hAnsi="Symbol" w:hint="default"/>
+        <w:sz w:val="20"/>
+      </w:rPr>
+    </w:lvl>
+    <w:lvl w:ilvl="1" w:tentative="1">
+      <w:start w:val="1"/>
+      <w:numFmt w:val="bullet"/>
+      <w:lvlText w:val="o"/>
+      <w:lvlJc w:val="left"/>
+      <w:pPr>
+        <w:tabs>
+          <w:tab w:val="num" w:pos="1440"/>
+        </w:tabs>
+        <w:ind w:left="1440" w:hanging="360"/>
+      </w:pPr>
+      <w:rPr>
+        <w:rFonts w:ascii="Courier New" w:hAnsi="Courier New" w:hint="default"/>
+        <w:sz w:val="20"/>
+      </w:rPr>
+    </w:lvl>
+    <w:lvl w:ilvl="2" w:tentative="1">
+      <w:start w:val="1"/>
+      <w:numFmt w:val="bullet"/>
+      <w:lvlText w:val=""/>
+      <w:lvlJc w:val="left"/>
+      <w:pPr>
+        <w:tabs>
+          <w:tab w:val="num" w:pos="2160"/>
+        </w:tabs>
+        <w:ind w:left="2160" w:hanging="360"/>
+      </w:pPr>
+      <w:rPr>
+        <w:rFonts w:ascii="Wingdings" w:hAnsi="Wingdings" w:hint="default"/>
+        <w:sz w:val="20"/>
+      </w:rPr>
+    </w:lvl>
+    <w:lvl w:ilvl="3" w:tentative="1">
+      <w:start w:val="1"/>
+      <w:numFmt w:val="bullet"/>
+      <w:lvlText w:val=""/>
+      <w:lvlJc w:val="left"/>
+      <w:pPr>
+        <w:tabs>
+          <w:tab w:val="num" w:pos="2880"/>
+        </w:tabs>
+        <w:ind w:left="2880" w:hanging="360"/>
+      </w:pPr>
+      <w:rPr>
+        <w:rFonts w:ascii="Wingdings" w:hAnsi="Wingdings" w:hint="default"/>
+        <w:sz w:val="20"/>
+      </w:rPr>
+    </w:lvl>
+    <w:lvl w:ilvl="4" w:tentative="1">
+      <w:start w:val="1"/>
+      <w:numFmt w:val="bullet"/>
+      <w:lvlText w:val=""/>
+      <w:lvlJc w:val="left"/>
+      <w:pPr>
+        <w:tabs>
+          <w:tab w:val="num" w:pos="3600"/>
+        </w:tabs>
+        <w:ind w:left="3600" w:hanging="360"/>
+      </w:pPr>
+      <w:rPr>
+        <w:rFonts w:ascii="Wingdings" w:hAnsi="Wingdings" w:hint="default"/>
+        <w:sz w:val="20"/>
+      </w:rPr>
+    </w:lvl>
+    <w:lvl w:ilvl="5" w:tentative="1">
+      <w:start w:val="1"/>
+      <w:numFmt w:val="bullet"/>
+      <w:lvlText w:val=""/>
+      <w:lvlJc w:val="left"/>
+      <w:pPr>
+        <w:tabs>
+          <w:tab w:val="num" w:pos="4320"/>
+        </w:tabs>
+        <w:ind w:left="4320" w:hanging="360"/>
+      </w:pPr>
+      <w:rPr>
+        <w:rFonts w:ascii="Wingdings" w:hAnsi="Wingdings" w:hint="default"/>
+        <w:sz w:val="20"/>
+      </w:rPr>
+    </w:lvl>
+    <w:lvl w:ilvl="6" w:tentative="1">
+      <w:start w:val="1"/>
+      <w:numFmt w:val="bullet"/>
+      <w:lvlText w:val=""/>
+      <w:lvlJc w:val="left"/>
+      <w:pPr>
+        <w:tabs>
+          <w:tab w:val="num" w:pos="5040"/>
+        </w:tabs>
+        <w:ind w:left="5040" w:hanging="360"/>
+      </w:pPr>
+      <w:rPr>
+        <w:rFonts w:ascii="Wingdings" w:hAnsi="Wingdings" w:hint="default"/>
+        <w:sz w:val="20"/>
+      </w:rPr>
+    </w:lvl>
+    <w:lvl w:ilvl="7" w:tentative="1">
+      <w:start w:val="1"/>
+      <w:numFmt w:val="bullet"/>
+      <w:lvlText w:val=""/>
+      <w:lvlJc w:val="left"/>
+      <w:pPr>
+        <w:tabs>
+          <w:tab w:val="num" w:pos="5760"/>
+        </w:tabs>
+        <w:ind w:left="5760" w:hanging="360"/>
+      </w:pPr>
+      <w:rPr>
+        <w:rFonts w:ascii="Wingdings" w:hAnsi="Wingdings" w:hint="default"/>
+        <w:sz w:val="20"/>
+      </w:rPr>
+    </w:lvl>
+    <w:lvl w:ilvl="8" w:tentative="1">
+      <w:start w:val="1"/>
+      <w:numFmt w:val="bullet"/>
+      <w:lvlText w:val=""/>
+      <w:lvlJc w:val="left"/>
+      <w:pPr>
+        <w:tabs>
+          <w:tab w:val="num" w:pos="6480"/>
+        </w:tabs>
+        <w:ind w:left="6480" w:hanging="360"/>
+      </w:pPr>
+      <w:rPr>
+        <w:rFonts w:ascii="Wingdings" w:hAnsi="Wingdings" w:hint="default"/>
+        <w:sz w:val="20"/>
+      </w:rPr>
+    </w:lvl>
+  </w:abstractNum>
+  <w:abstractNum w:abstractNumId="5">
     <w:nsid w:val="396C2E78"/>
     <w:multiLevelType w:val="multilevel"/>
     <w:tmpl w:val="DF066840"/>
@@ -24739,7 +25638,7 @@
       </w:rPr>
     </w:lvl>
   </w:abstractNum>
-  <w:abstractNum w:abstractNumId="4" w15:restartNumberingAfterBreak="0">
+  <w:abstractNum w:abstractNumId="6">
     <w:nsid w:val="3B557CAA"/>
     <w:multiLevelType w:val="multilevel"/>
     <w:tmpl w:val="BDD8B2B0"/>
@@ -24852,7 +25751,7 @@
       </w:pPr>
     </w:lvl>
   </w:abstractNum>
-  <w:abstractNum w:abstractNumId="5" w15:restartNumberingAfterBreak="0">
+  <w:abstractNum w:abstractNumId="7">
     <w:nsid w:val="3C26430C"/>
     <w:multiLevelType w:val="multilevel"/>
     <w:tmpl w:val="C0C6F716"/>
@@ -25001,7 +25900,7 @@
       </w:rPr>
     </w:lvl>
   </w:abstractNum>
-  <w:abstractNum w:abstractNumId="6" w15:restartNumberingAfterBreak="0">
+  <w:abstractNum w:abstractNumId="8">
     <w:nsid w:val="3C943778"/>
     <w:multiLevelType w:val="hybridMultilevel"/>
     <w:tmpl w:val="8A7E8F28"/>
@@ -25114,7 +26013,7 @@
       </w:rPr>
     </w:lvl>
   </w:abstractNum>
-  <w:abstractNum w:abstractNumId="7" w15:restartNumberingAfterBreak="0">
+  <w:abstractNum w:abstractNumId="9">
     <w:nsid w:val="414B1CC7"/>
     <w:multiLevelType w:val="multilevel"/>
     <w:tmpl w:val="874CED92"/>
@@ -25263,7 +26162,7 @@
       </w:rPr>
     </w:lvl>
   </w:abstractNum>
-  <w:abstractNum w:abstractNumId="8" w15:restartNumberingAfterBreak="0">
+  <w:abstractNum w:abstractNumId="10">
     <w:nsid w:val="442F0CA6"/>
     <w:multiLevelType w:val="multilevel"/>
     <w:tmpl w:val="F2E6F236"/>
@@ -25412,7 +26311,7 @@
       </w:rPr>
     </w:lvl>
   </w:abstractNum>
-  <w:abstractNum w:abstractNumId="9" w15:restartNumberingAfterBreak="0">
+  <w:abstractNum w:abstractNumId="11">
     <w:nsid w:val="4D42206C"/>
     <w:multiLevelType w:val="hybridMultilevel"/>
     <w:tmpl w:val="F3B294C8"/>
@@ -25525,7 +26424,7 @@
       </w:rPr>
     </w:lvl>
   </w:abstractNum>
-  <w:abstractNum w:abstractNumId="10" w15:restartNumberingAfterBreak="0">
+  <w:abstractNum w:abstractNumId="12">
     <w:nsid w:val="4D784155"/>
     <w:multiLevelType w:val="hybridMultilevel"/>
     <w:tmpl w:val="71CACF62"/>
@@ -25638,7 +26537,7 @@
       </w:rPr>
     </w:lvl>
   </w:abstractNum>
-  <w:abstractNum w:abstractNumId="11" w15:restartNumberingAfterBreak="0">
+  <w:abstractNum w:abstractNumId="13">
     <w:nsid w:val="56F713B9"/>
     <w:multiLevelType w:val="multilevel"/>
     <w:tmpl w:val="C166D9D8"/>
@@ -25787,7 +26686,7 @@
       </w:rPr>
     </w:lvl>
   </w:abstractNum>
-  <w:abstractNum w:abstractNumId="12" w15:restartNumberingAfterBreak="0">
+  <w:abstractNum w:abstractNumId="14">
     <w:nsid w:val="59415837"/>
     <w:multiLevelType w:val="multilevel"/>
     <w:tmpl w:val="E89C6F4A"/>
@@ -25936,7 +26835,7 @@
       </w:rPr>
     </w:lvl>
   </w:abstractNum>
-  <w:abstractNum w:abstractNumId="13" w15:restartNumberingAfterBreak="0">
+  <w:abstractNum w:abstractNumId="15">
     <w:nsid w:val="5E4E189E"/>
     <w:multiLevelType w:val="hybridMultilevel"/>
     <w:tmpl w:val="156891BE"/>
@@ -26049,7 +26948,7 @@
       </w:rPr>
     </w:lvl>
   </w:abstractNum>
-  <w:abstractNum w:abstractNumId="14" w15:restartNumberingAfterBreak="0">
+  <w:abstractNum w:abstractNumId="16">
     <w:nsid w:val="667C6F6F"/>
     <w:multiLevelType w:val="hybridMultilevel"/>
     <w:tmpl w:val="CD7802C0"/>
@@ -26191,7 +27090,7 @@
       </w:rPr>
     </w:lvl>
   </w:abstractNum>
-  <w:abstractNum w:abstractNumId="15" w15:restartNumberingAfterBreak="0">
+  <w:abstractNum w:abstractNumId="17">
     <w:nsid w:val="774618A3"/>
     <w:multiLevelType w:val="hybridMultilevel"/>
     <w:tmpl w:val="D688D4A6"/>
@@ -26304,7 +27203,7 @@
       </w:rPr>
     </w:lvl>
   </w:abstractNum>
-  <w:abstractNum w:abstractNumId="16" w15:restartNumberingAfterBreak="0">
+  <w:abstractNum w:abstractNumId="18">
     <w:nsid w:val="775E2832"/>
     <w:multiLevelType w:val="hybridMultilevel"/>
     <w:tmpl w:val="8056D576"/>
@@ -26417,7 +27316,7 @@
       </w:rPr>
     </w:lvl>
   </w:abstractNum>
-  <w:abstractNum w:abstractNumId="17" w15:restartNumberingAfterBreak="0">
+  <w:abstractNum w:abstractNumId="19">
     <w:nsid w:val="778B5780"/>
     <w:multiLevelType w:val="hybridMultilevel"/>
     <w:tmpl w:val="344233AA"/>
@@ -26530,7 +27429,7 @@
       </w:rPr>
     </w:lvl>
   </w:abstractNum>
-  <w:abstractNum w:abstractNumId="18" w15:restartNumberingAfterBreak="0">
+  <w:abstractNum w:abstractNumId="20">
     <w:nsid w:val="78D3793C"/>
     <w:multiLevelType w:val="hybridMultilevel"/>
     <w:tmpl w:val="76668384"/>
@@ -26643,7 +27542,7 @@
       </w:rPr>
     </w:lvl>
   </w:abstractNum>
-  <w:abstractNum w:abstractNumId="19" w15:restartNumberingAfterBreak="0">
+  <w:abstractNum w:abstractNumId="21">
     <w:nsid w:val="7996428E"/>
     <w:multiLevelType w:val="multilevel"/>
     <w:tmpl w:val="F6EA0938"/>
@@ -26793,70 +27692,76 @@
     </w:lvl>
   </w:abstractNum>
   <w:num w:numId="1">
-    <w:abstractNumId w:val="9"/>
+    <w:abstractNumId w:val="11"/>
   </w:num>
   <w:num w:numId="2">
-    <w:abstractNumId w:val="12"/>
+    <w:abstractNumId w:val="14"/>
   </w:num>
   <w:num w:numId="3">
-    <w:abstractNumId w:val="5"/>
+    <w:abstractNumId w:val="7"/>
   </w:num>
   <w:num w:numId="4">
     <w:abstractNumId w:val="0"/>
   </w:num>
   <w:num w:numId="5">
-    <w:abstractNumId w:val="3"/>
+    <w:abstractNumId w:val="5"/>
   </w:num>
   <w:num w:numId="6">
-    <w:abstractNumId w:val="14"/>
+    <w:abstractNumId w:val="16"/>
   </w:num>
   <w:num w:numId="7">
+    <w:abstractNumId w:val="2"/>
+  </w:num>
+  <w:num w:numId="8">
+    <w:abstractNumId w:val="9"/>
+  </w:num>
+  <w:num w:numId="9">
+    <w:abstractNumId w:val="10"/>
+  </w:num>
+  <w:num w:numId="10">
+    <w:abstractNumId w:val="6"/>
+  </w:num>
+  <w:num w:numId="11">
+    <w:abstractNumId w:val="18"/>
+  </w:num>
+  <w:num w:numId="12">
+    <w:abstractNumId w:val="20"/>
+  </w:num>
+  <w:num w:numId="13">
+    <w:abstractNumId w:val="4"/>
+  </w:num>
+  <w:num w:numId="14">
+    <w:abstractNumId w:val="13"/>
+  </w:num>
+  <w:num w:numId="15">
+    <w:abstractNumId w:val="21"/>
+  </w:num>
+  <w:num w:numId="16">
+    <w:abstractNumId w:val="8"/>
+  </w:num>
+  <w:num w:numId="17">
+    <w:abstractNumId w:val="17"/>
+  </w:num>
+  <w:num w:numId="18">
+    <w:abstractNumId w:val="19"/>
+  </w:num>
+  <w:num w:numId="19">
+    <w:abstractNumId w:val="15"/>
+  </w:num>
+  <w:num w:numId="20">
+    <w:abstractNumId w:val="12"/>
+  </w:num>
+  <w:num w:numId="21">
     <w:abstractNumId w:val="1"/>
   </w:num>
-  <w:num w:numId="8">
-    <w:abstractNumId w:val="7"/>
-  </w:num>
-  <w:num w:numId="9">
-    <w:abstractNumId w:val="8"/>
-  </w:num>
-  <w:num w:numId="10">
-    <w:abstractNumId w:val="4"/>
-  </w:num>
-  <w:num w:numId="11">
-    <w:abstractNumId w:val="16"/>
-  </w:num>
-  <w:num w:numId="12">
-    <w:abstractNumId w:val="18"/>
-  </w:num>
-  <w:num w:numId="13">
-    <w:abstractNumId w:val="2"/>
-  </w:num>
-  <w:num w:numId="14">
-    <w:abstractNumId w:val="11"/>
-  </w:num>
-  <w:num w:numId="15">
-    <w:abstractNumId w:val="19"/>
-  </w:num>
-  <w:num w:numId="16">
-    <w:abstractNumId w:val="6"/>
-  </w:num>
-  <w:num w:numId="17">
-    <w:abstractNumId w:val="15"/>
-  </w:num>
-  <w:num w:numId="18">
-    <w:abstractNumId w:val="17"/>
-  </w:num>
-  <w:num w:numId="19">
-    <w:abstractNumId w:val="13"/>
-  </w:num>
-  <w:num w:numId="20">
-    <w:abstractNumId w:val="10"/>
+  <w:num w:numId="22">
+    <w:abstractNumId w:val="3"/>
   </w:num>
 </w:numbering>
 </file>
 
 <file path=word/styles.xml><?xml version="1.0" encoding="utf-8"?>
-<w:styles xmlns:mc="http://schemas.openxmlformats.org/markup-compatibility/2006" xmlns:r="http://schemas.openxmlformats.org/officeDocument/2006/relationships" xmlns:w="http://schemas.openxmlformats.org/wordprocessingml/2006/main" xmlns:w14="http://schemas.microsoft.com/office/word/2010/wordml" xmlns:w15="http://schemas.microsoft.com/office/word/2012/wordml" xmlns:w16cid="http://schemas.microsoft.com/office/word/2016/wordml/cid" xmlns:w16se="http://schemas.microsoft.com/office/word/2015/wordml/symex" mc:Ignorable="w14 w15 w16se w16cid">
+<w:styles xmlns:r="http://schemas.openxmlformats.org/officeDocument/2006/relationships" xmlns:w="http://schemas.openxmlformats.org/wordprocessingml/2006/main">
   <w:docDefaults>
     <w:rPrDefault>
       <w:rPr>
@@ -26872,383 +27777,144 @@
       </w:pPr>
     </w:pPrDefault>
   </w:docDefaults>
-  <w:latentStyles w:defLockedState="0" w:defUIPriority="99" w:defSemiHidden="0" w:defUnhideWhenUsed="0" w:defQFormat="0" w:count="376">
-    <w:lsdException w:name="Normal" w:uiPriority="0" w:qFormat="1"/>
-    <w:lsdException w:name="heading 1" w:uiPriority="9" w:qFormat="1"/>
-    <w:lsdException w:name="heading 2" w:semiHidden="1" w:uiPriority="9" w:unhideWhenUsed="1" w:qFormat="1"/>
-    <w:lsdException w:name="heading 3" w:semiHidden="1" w:uiPriority="9" w:unhideWhenUsed="1" w:qFormat="1"/>
-    <w:lsdException w:name="heading 4" w:semiHidden="1" w:uiPriority="9" w:unhideWhenUsed="1" w:qFormat="1"/>
-    <w:lsdException w:name="heading 5" w:semiHidden="1" w:uiPriority="9" w:unhideWhenUsed="1" w:qFormat="1"/>
-    <w:lsdException w:name="heading 6" w:semiHidden="1" w:uiPriority="9" w:unhideWhenUsed="1" w:qFormat="1"/>
-    <w:lsdException w:name="heading 7" w:semiHidden="1" w:uiPriority="9" w:unhideWhenUsed="1" w:qFormat="1"/>
-    <w:lsdException w:name="heading 8" w:semiHidden="1" w:uiPriority="9" w:unhideWhenUsed="1" w:qFormat="1"/>
-    <w:lsdException w:name="heading 9" w:semiHidden="1" w:uiPriority="9" w:unhideWhenUsed="1" w:qFormat="1"/>
-    <w:lsdException w:name="index 1" w:semiHidden="1" w:unhideWhenUsed="1"/>
-    <w:lsdException w:name="index 2" w:semiHidden="1" w:unhideWhenUsed="1"/>
-    <w:lsdException w:name="index 3" w:semiHidden="1" w:unhideWhenUsed="1"/>
-    <w:lsdException w:name="index 4" w:semiHidden="1" w:unhideWhenUsed="1"/>
-    <w:lsdException w:name="index 5" w:semiHidden="1" w:unhideWhenUsed="1"/>
-    <w:lsdException w:name="index 6" w:semiHidden="1" w:unhideWhenUsed="1"/>
-    <w:lsdException w:name="index 7" w:semiHidden="1" w:unhideWhenUsed="1"/>
-    <w:lsdException w:name="index 8" w:semiHidden="1" w:unhideWhenUsed="1"/>
-    <w:lsdException w:name="index 9" w:semiHidden="1" w:unhideWhenUsed="1"/>
-    <w:lsdException w:name="toc 1" w:semiHidden="1" w:uiPriority="39" w:unhideWhenUsed="1"/>
-    <w:lsdException w:name="toc 2" w:semiHidden="1" w:uiPriority="39" w:unhideWhenUsed="1"/>
-    <w:lsdException w:name="toc 3" w:semiHidden="1" w:uiPriority="39" w:unhideWhenUsed="1"/>
-    <w:lsdException w:name="toc 4" w:semiHidden="1" w:uiPriority="39" w:unhideWhenUsed="1"/>
-    <w:lsdException w:name="toc 5" w:semiHidden="1" w:uiPriority="39" w:unhideWhenUsed="1"/>
-    <w:lsdException w:name="toc 6" w:semiHidden="1" w:uiPriority="39" w:unhideWhenUsed="1"/>
-    <w:lsdException w:name="toc 7" w:semiHidden="1" w:uiPriority="39" w:unhideWhenUsed="1"/>
-    <w:lsdException w:name="toc 8" w:semiHidden="1" w:uiPriority="39" w:unhideWhenUsed="1"/>
-    <w:lsdException w:name="toc 9" w:semiHidden="1" w:uiPriority="39" w:unhideWhenUsed="1"/>
-    <w:lsdException w:name="Normal Indent" w:semiHidden="1" w:unhideWhenUsed="1"/>
-    <w:lsdException w:name="footnote text" w:semiHidden="1" w:unhideWhenUsed="1"/>
-    <w:lsdException w:name="annotation text" w:semiHidden="1" w:unhideWhenUsed="1"/>
-    <w:lsdException w:name="header" w:semiHidden="1" w:unhideWhenUsed="1"/>
-    <w:lsdException w:name="footer" w:semiHidden="1" w:unhideWhenUsed="1"/>
-    <w:lsdException w:name="index heading" w:semiHidden="1" w:unhideWhenUsed="1"/>
-    <w:lsdException w:name="caption" w:semiHidden="1" w:uiPriority="35" w:unhideWhenUsed="1" w:qFormat="1"/>
-    <w:lsdException w:name="table of figures" w:semiHidden="1" w:unhideWhenUsed="1"/>
-    <w:lsdException w:name="envelope address" w:semiHidden="1" w:unhideWhenUsed="1"/>
-    <w:lsdException w:name="envelope return" w:semiHidden="1" w:unhideWhenUsed="1"/>
-    <w:lsdException w:name="footnote reference" w:semiHidden="1" w:unhideWhenUsed="1"/>
-    <w:lsdException w:name="annotation reference" w:semiHidden="1" w:unhideWhenUsed="1"/>
-    <w:lsdException w:name="line number" w:semiHidden="1" w:unhideWhenUsed="1"/>
-    <w:lsdException w:name="page number" w:semiHidden="1" w:unhideWhenUsed="1"/>
-    <w:lsdException w:name="endnote reference" w:semiHidden="1" w:unhideWhenUsed="1"/>
-    <w:lsdException w:name="endnote text" w:semiHidden="1" w:unhideWhenUsed="1"/>
-    <w:lsdException w:name="table of authorities" w:semiHidden="1" w:unhideWhenUsed="1"/>
-    <w:lsdException w:name="macro" w:semiHidden="1" w:unhideWhenUsed="1"/>
-    <w:lsdException w:name="toa heading" w:semiHidden="1" w:unhideWhenUsed="1"/>
-    <w:lsdException w:name="List" w:semiHidden="1" w:unhideWhenUsed="1"/>
-    <w:lsdException w:name="List Bullet" w:semiHidden="1" w:unhideWhenUsed="1"/>
-    <w:lsdException w:name="List Number" w:semiHidden="1" w:unhideWhenUsed="1"/>
-    <w:lsdException w:name="List 2" w:semiHidden="1" w:unhideWhenUsed="1"/>
-    <w:lsdException w:name="List 3" w:semiHidden="1" w:unhideWhenUsed="1"/>
-    <w:lsdException w:name="List 4" w:semiHidden="1" w:unhideWhenUsed="1"/>
-    <w:lsdException w:name="List 5" w:semiHidden="1" w:unhideWhenUsed="1"/>
-    <w:lsdException w:name="List Bullet 2" w:semiHidden="1" w:unhideWhenUsed="1"/>
-    <w:lsdException w:name="List Bullet 3" w:semiHidden="1" w:unhideWhenUsed="1"/>
-    <w:lsdException w:name="List Bullet 4" w:semiHidden="1" w:unhideWhenUsed="1"/>
-    <w:lsdException w:name="List Bullet 5" w:semiHidden="1" w:unhideWhenUsed="1"/>
-    <w:lsdException w:name="List Number 2" w:semiHidden="1" w:unhideWhenUsed="1"/>
-    <w:lsdException w:name="List Number 3" w:semiHidden="1" w:unhideWhenUsed="1"/>
-    <w:lsdException w:name="List Number 4" w:semiHidden="1" w:unhideWhenUsed="1"/>
-    <w:lsdException w:name="List Number 5" w:semiHidden="1" w:unhideWhenUsed="1"/>
-    <w:lsdException w:name="Title" w:uiPriority="10" w:qFormat="1"/>
-    <w:lsdException w:name="Closing" w:semiHidden="1" w:unhideWhenUsed="1"/>
-    <w:lsdException w:name="Signature" w:semiHidden="1" w:unhideWhenUsed="1"/>
-    <w:lsdException w:name="Default Paragraph Font" w:semiHidden="1" w:uiPriority="1" w:unhideWhenUsed="1"/>
-    <w:lsdException w:name="Body Text" w:semiHidden="1" w:unhideWhenUsed="1"/>
-    <w:lsdException w:name="Body Text Indent" w:semiHidden="1" w:unhideWhenUsed="1"/>
-    <w:lsdException w:name="List Continue" w:semiHidden="1" w:unhideWhenUsed="1"/>
-    <w:lsdException w:name="List Continue 2" w:semiHidden="1" w:unhideWhenUsed="1"/>
-    <w:lsdException w:name="List Continue 3" w:semiHidden="1" w:unhideWhenUsed="1"/>
-    <w:lsdException w:name="List Continue 4" w:semiHidden="1" w:unhideWhenUsed="1"/>
-    <w:lsdException w:name="List Continue 5" w:semiHidden="1" w:unhideWhenUsed="1"/>
-    <w:lsdException w:name="Message Header" w:semiHidden="1" w:unhideWhenUsed="1"/>
-    <w:lsdException w:name="Subtitle" w:uiPriority="11" w:qFormat="1"/>
-    <w:lsdException w:name="Salutation" w:semiHidden="1" w:unhideWhenUsed="1"/>
-    <w:lsdException w:name="Date" w:semiHidden="1" w:unhideWhenUsed="1"/>
-    <w:lsdException w:name="Body Text First Indent" w:semiHidden="1" w:unhideWhenUsed="1"/>
-    <w:lsdException w:name="Body Text First Indent 2" w:semiHidden="1" w:unhideWhenUsed="1"/>
-    <w:lsdException w:name="Note Heading" w:semiHidden="1" w:unhideWhenUsed="1"/>
-    <w:lsdException w:name="Body Text 2" w:semiHidden="1" w:unhideWhenUsed="1"/>
-    <w:lsdException w:name="Body Text 3" w:semiHidden="1" w:unhideWhenUsed="1"/>
-    <w:lsdException w:name="Body Text Indent 2" w:semiHidden="1" w:unhideWhenUsed="1"/>
-    <w:lsdException w:name="Body Text Indent 3" w:semiHidden="1" w:unhideWhenUsed="1"/>
-    <w:lsdException w:name="Block Text" w:semiHidden="1" w:unhideWhenUsed="1"/>
-    <w:lsdException w:name="Hyperlink" w:semiHidden="1" w:unhideWhenUsed="1"/>
-    <w:lsdException w:name="FollowedHyperlink" w:semiHidden="1" w:unhideWhenUsed="1"/>
-    <w:lsdException w:name="Strong" w:uiPriority="22" w:qFormat="1"/>
-    <w:lsdException w:name="Emphasis" w:uiPriority="20" w:qFormat="1"/>
-    <w:lsdException w:name="Document Map" w:semiHidden="1" w:unhideWhenUsed="1"/>
-    <w:lsdException w:name="Plain Text" w:semiHidden="1" w:unhideWhenUsed="1"/>
-    <w:lsdException w:name="E-mail Signature" w:semiHidden="1" w:unhideWhenUsed="1"/>
-    <w:lsdException w:name="HTML Top of Form" w:semiHidden="1" w:unhideWhenUsed="1"/>
-    <w:lsdException w:name="HTML Bottom of Form" w:semiHidden="1" w:unhideWhenUsed="1"/>
-    <w:lsdException w:name="Normal (Web)" w:semiHidden="1" w:unhideWhenUsed="1"/>
-    <w:lsdException w:name="HTML Acronym" w:semiHidden="1" w:unhideWhenUsed="1"/>
-    <w:lsdException w:name="HTML Address" w:semiHidden="1" w:unhideWhenUsed="1"/>
-    <w:lsdException w:name="HTML Cite" w:semiHidden="1" w:unhideWhenUsed="1"/>
-    <w:lsdException w:name="HTML Code" w:semiHidden="1" w:unhideWhenUsed="1"/>
-    <w:lsdException w:name="HTML Definition" w:semiHidden="1" w:unhideWhenUsed="1"/>
-    <w:lsdException w:name="HTML Keyboard" w:semiHidden="1" w:unhideWhenUsed="1"/>
-    <w:lsdException w:name="HTML Preformatted" w:semiHidden="1" w:unhideWhenUsed="1"/>
-    <w:lsdException w:name="HTML Sample" w:semiHidden="1" w:unhideWhenUsed="1"/>
-    <w:lsdException w:name="HTML Typewriter" w:semiHidden="1" w:unhideWhenUsed="1"/>
-    <w:lsdException w:name="HTML Variable" w:semiHidden="1" w:unhideWhenUsed="1"/>
-    <w:lsdException w:name="Normal Table" w:semiHidden="1" w:unhideWhenUsed="1"/>
-    <w:lsdException w:name="annotation subject" w:semiHidden="1" w:unhideWhenUsed="1"/>
-    <w:lsdException w:name="No List" w:semiHidden="1" w:unhideWhenUsed="1"/>
-    <w:lsdException w:name="Outline List 1" w:semiHidden="1" w:unhideWhenUsed="1"/>
-    <w:lsdException w:name="Outline List 2" w:semiHidden="1" w:unhideWhenUsed="1"/>
-    <w:lsdException w:name="Outline List 3" w:semiHidden="1" w:unhideWhenUsed="1"/>
-    <w:lsdException w:name="Table Simple 1" w:semiHidden="1" w:unhideWhenUsed="1"/>
-    <w:lsdException w:name="Table Simple 2" w:semiHidden="1" w:unhideWhenUsed="1"/>
-    <w:lsdException w:name="Table Simple 3" w:semiHidden="1" w:unhideWhenUsed="1"/>
-    <w:lsdException w:name="Table Classic 1" w:semiHidden="1" w:unhideWhenUsed="1"/>
-    <w:lsdException w:name="Table Classic 2" w:semiHidden="1" w:unhideWhenUsed="1"/>
-    <w:lsdException w:name="Table Classic 3" w:semiHidden="1" w:unhideWhenUsed="1"/>
-    <w:lsdException w:name="Table Classic 4" w:semiHidden="1" w:unhideWhenUsed="1"/>
-    <w:lsdException w:name="Table Colorful 1" w:semiHidden="1" w:unhideWhenUsed="1"/>
-    <w:lsdException w:name="Table Colorful 2" w:semiHidden="1" w:unhideWhenUsed="1"/>
-    <w:lsdException w:name="Table Colorful 3" w:semiHidden="1" w:unhideWhenUsed="1"/>
-    <w:lsdException w:name="Table Columns 1" w:semiHidden="1" w:unhideWhenUsed="1"/>
-    <w:lsdException w:name="Table Columns 2" w:semiHidden="1" w:unhideWhenUsed="1"/>
-    <w:lsdException w:name="Table Columns 3" w:semiHidden="1" w:unhideWhenUsed="1"/>
-    <w:lsdException w:name="Table Columns 4" w:semiHidden="1" w:unhideWhenUsed="1"/>
-    <w:lsdException w:name="Table Columns 5" w:semiHidden="1" w:unhideWhenUsed="1"/>
-    <w:lsdException w:name="Table Grid 1" w:semiHidden="1" w:unhideWhenUsed="1"/>
-    <w:lsdException w:name="Table Grid 2" w:semiHidden="1" w:unhideWhenUsed="1"/>
-    <w:lsdException w:name="Table Grid 3" w:semiHidden="1" w:unhideWhenUsed="1"/>
-    <w:lsdException w:name="Table Grid 4" w:semiHidden="1" w:unhideWhenUsed="1"/>
-    <w:lsdException w:name="Table Grid 5" w:semiHidden="1" w:unhideWhenUsed="1"/>
-    <w:lsdException w:name="Table Grid 6" w:semiHidden="1" w:unhideWhenUsed="1"/>
-    <w:lsdException w:name="Table Grid 7" w:semiHidden="1" w:unhideWhenUsed="1"/>
-    <w:lsdException w:name="Table Grid 8" w:semiHidden="1" w:unhideWhenUsed="1"/>
-    <w:lsdException w:name="Table List 1" w:semiHidden="1" w:unhideWhenUsed="1"/>
-    <w:lsdException w:name="Table List 2" w:semiHidden="1" w:unhideWhenUsed="1"/>
-    <w:lsdException w:name="Table List 3" w:semiHidden="1" w:unhideWhenUsed="1"/>
-    <w:lsdException w:name="Table List 4" w:semiHidden="1" w:unhideWhenUsed="1"/>
-    <w:lsdException w:name="Table List 5" w:semiHidden="1" w:unhideWhenUsed="1"/>
-    <w:lsdException w:name="Table List 6" w:semiHidden="1" w:unhideWhenUsed="1"/>
-    <w:lsdException w:name="Table List 7" w:semiHidden="1" w:unhideWhenUsed="1"/>
-    <w:lsdException w:name="Table List 8" w:semiHidden="1" w:unhideWhenUsed="1"/>
-    <w:lsdException w:name="Table 3D effects 1" w:semiHidden="1" w:unhideWhenUsed="1"/>
-    <w:lsdException w:name="Table 3D effects 2" w:semiHidden="1" w:unhideWhenUsed="1"/>
-    <w:lsdException w:name="Table 3D effects 3" w:semiHidden="1" w:unhideWhenUsed="1"/>
-    <w:lsdException w:name="Table Contemporary" w:semiHidden="1" w:unhideWhenUsed="1"/>
-    <w:lsdException w:name="Table Elegant" w:semiHidden="1" w:unhideWhenUsed="1"/>
-    <w:lsdException w:name="Table Professional" w:semiHidden="1" w:unhideWhenUsed="1"/>
-    <w:lsdException w:name="Table Subtle 1" w:semiHidden="1" w:unhideWhenUsed="1"/>
-    <w:lsdException w:name="Table Subtle 2" w:semiHidden="1" w:unhideWhenUsed="1"/>
-    <w:lsdException w:name="Table Web 1" w:semiHidden="1" w:unhideWhenUsed="1"/>
-    <w:lsdException w:name="Table Web 2" w:semiHidden="1" w:unhideWhenUsed="1"/>
-    <w:lsdException w:name="Table Web 3" w:semiHidden="1" w:unhideWhenUsed="1"/>
-    <w:lsdException w:name="Balloon Text" w:semiHidden="1" w:unhideWhenUsed="1"/>
-    <w:lsdException w:name="Table Grid" w:semiHidden="1" w:uiPriority="39" w:unhideWhenUsed="1"/>
-    <w:lsdException w:name="Table Theme" w:semiHidden="1" w:unhideWhenUsed="1"/>
-    <w:lsdException w:name="Placeholder Text" w:semiHidden="1"/>
-    <w:lsdException w:name="No Spacing" w:uiPriority="1" w:qFormat="1"/>
-    <w:lsdException w:name="Light Shading" w:uiPriority="60"/>
-    <w:lsdException w:name="Light List" w:uiPriority="61"/>
-    <w:lsdException w:name="Light Grid" w:uiPriority="62"/>
-    <w:lsdException w:name="Medium Shading 1" w:uiPriority="63"/>
-    <w:lsdException w:name="Medium Shading 2" w:uiPriority="64"/>
-    <w:lsdException w:name="Medium List 1" w:uiPriority="65"/>
-    <w:lsdException w:name="Medium List 2" w:uiPriority="66"/>
-    <w:lsdException w:name="Medium Grid 1" w:uiPriority="67"/>
-    <w:lsdException w:name="Medium Grid 2" w:uiPriority="68"/>
-    <w:lsdException w:name="Medium Grid 3" w:uiPriority="69"/>
-    <w:lsdException w:name="Dark List" w:uiPriority="70"/>
-    <w:lsdException w:name="Colorful Shading" w:uiPriority="71"/>
-    <w:lsdException w:name="Colorful List" w:uiPriority="72"/>
-    <w:lsdException w:name="Colorful Grid" w:uiPriority="73"/>
-    <w:lsdException w:name="Light Shading Accent 1" w:uiPriority="60"/>
-    <w:lsdException w:name="Light List Accent 1" w:uiPriority="61"/>
-    <w:lsdException w:name="Light Grid Accent 1" w:uiPriority="62"/>
-    <w:lsdException w:name="Medium Shading 1 Accent 1" w:uiPriority="63"/>
-    <w:lsdException w:name="Medium Shading 2 Accent 1" w:uiPriority="64"/>
-    <w:lsdException w:name="Medium List 1 Accent 1" w:uiPriority="65"/>
-    <w:lsdException w:name="Revision" w:semiHidden="1"/>
-    <w:lsdException w:name="List Paragraph" w:uiPriority="34" w:qFormat="1"/>
-    <w:lsdException w:name="Quote" w:uiPriority="29" w:qFormat="1"/>
-    <w:lsdException w:name="Intense Quote" w:uiPriority="30" w:qFormat="1"/>
-    <w:lsdException w:name="Medium List 2 Accent 1" w:uiPriority="66"/>
-    <w:lsdException w:name="Medium Grid 1 Accent 1" w:uiPriority="67"/>
-    <w:lsdException w:name="Medium Grid 2 Accent 1" w:uiPriority="68"/>
-    <w:lsdException w:name="Medium Grid 3 Accent 1" w:uiPriority="69"/>
-    <w:lsdException w:name="Dark List Accent 1" w:uiPriority="70"/>
-    <w:lsdException w:name="Colorful Shading Accent 1" w:uiPriority="71"/>
-    <w:lsdException w:name="Colorful List Accent 1" w:uiPriority="72"/>
-    <w:lsdException w:name="Colorful Grid Accent 1" w:uiPriority="73"/>
-    <w:lsdException w:name="Light Shading Accent 2" w:uiPriority="60"/>
-    <w:lsdException w:name="Light List Accent 2" w:uiPriority="61"/>
-    <w:lsdException w:name="Light Grid Accent 2" w:uiPriority="62"/>
-    <w:lsdException w:name="Medium Shading 1 Accent 2" w:uiPriority="63"/>
-    <w:lsdException w:name="Medium Shading 2 Accent 2" w:uiPriority="64"/>
-    <w:lsdException w:name="Medium List 1 Accent 2" w:uiPriority="65"/>
-    <w:lsdException w:name="Medium List 2 Accent 2" w:uiPriority="66"/>
-    <w:lsdException w:name="Medium Grid 1 Accent 2" w:uiPriority="67"/>
-    <w:lsdException w:name="Medium Grid 2 Accent 2" w:uiPriority="68"/>
-    <w:lsdException w:name="Medium Grid 3 Accent 2" w:uiPriority="69"/>
-    <w:lsdException w:name="Dark List Accent 2" w:uiPriority="70"/>
-    <w:lsdException w:name="Colorful Shading Accent 2" w:uiPriority="71"/>
-    <w:lsdException w:name="Colorful List Accent 2" w:uiPriority="72"/>
-    <w:lsdException w:name="Colorful Grid Accent 2" w:uiPriority="73"/>
-    <w:lsdException w:name="Light Shading Accent 3" w:uiPriority="60"/>
-    <w:lsdException w:name="Light List Accent 3" w:uiPriority="61"/>
-    <w:lsdException w:name="Light Grid Accent 3" w:uiPriority="62"/>
-    <w:lsdException w:name="Medium Shading 1 Accent 3" w:uiPriority="63"/>
-    <w:lsdException w:name="Medium Shading 2 Accent 3" w:uiPriority="64"/>
-    <w:lsdException w:name="Medium List 1 Accent 3" w:uiPriority="65"/>
-    <w:lsdException w:name="Medium List 2 Accent 3" w:uiPriority="66"/>
-    <w:lsdException w:name="Medium Grid 1 Accent 3" w:uiPriority="67"/>
-    <w:lsdException w:name="Medium Grid 2 Accent 3" w:uiPriority="68"/>
-    <w:lsdException w:name="Medium Grid 3 Accent 3" w:uiPriority="69"/>
-    <w:lsdException w:name="Dark List Accent 3" w:uiPriority="70"/>
-    <w:lsdException w:name="Colorful Shading Accent 3" w:uiPriority="71"/>
-    <w:lsdException w:name="Colorful List Accent 3" w:uiPriority="72"/>
-    <w:lsdException w:name="Colorful Grid Accent 3" w:uiPriority="73"/>
-    <w:lsdException w:name="Light Shading Accent 4" w:uiPriority="60"/>
-    <w:lsdException w:name="Light List Accent 4" w:uiPriority="61"/>
-    <w:lsdException w:name="Light Grid Accent 4" w:uiPriority="62"/>
-    <w:lsdException w:name="Medium Shading 1 Accent 4" w:uiPriority="63"/>
-    <w:lsdException w:name="Medium Shading 2 Accent 4" w:uiPriority="64"/>
-    <w:lsdException w:name="Medium List 1 Accent 4" w:uiPriority="65"/>
-    <w:lsdException w:name="Medium List 2 Accent 4" w:uiPriority="66"/>
-    <w:lsdException w:name="Medium Grid 1 Accent 4" w:uiPriority="67"/>
-    <w:lsdException w:name="Medium Grid 2 Accent 4" w:uiPriority="68"/>
-    <w:lsdException w:name="Medium Grid 3 Accent 4" w:uiPriority="69"/>
-    <w:lsdException w:name="Dark List Accent 4" w:uiPriority="70"/>
-    <w:lsdException w:name="Colorful Shading Accent 4" w:uiPriority="71"/>
-    <w:lsdException w:name="Colorful List Accent 4" w:uiPriority="72"/>
-    <w:lsdException w:name="Colorful Grid Accent 4" w:uiPriority="73"/>
-    <w:lsdException w:name="Light Shading Accent 5" w:uiPriority="60"/>
-    <w:lsdException w:name="Light List Accent 5" w:uiPriority="61"/>
-    <w:lsdException w:name="Light Grid Accent 5" w:uiPriority="62"/>
-    <w:lsdException w:name="Medium Shading 1 Accent 5" w:uiPriority="63"/>
-    <w:lsdException w:name="Medium Shading 2 Accent 5" w:uiPriority="64"/>
-    <w:lsdException w:name="Medium List 1 Accent 5" w:uiPriority="65"/>
-    <w:lsdException w:name="Medium List 2 Accent 5" w:uiPriority="66"/>
-    <w:lsdException w:name="Medium Grid 1 Accent 5" w:uiPriority="67"/>
-    <w:lsdException w:name="Medium Grid 2 Accent 5" w:uiPriority="68"/>
-    <w:lsdException w:name="Medium Grid 3 Accent 5" w:uiPriority="69"/>
-    <w:lsdException w:name="Dark List Accent 5" w:uiPriority="70"/>
-    <w:lsdException w:name="Colorful Shading Accent 5" w:uiPriority="71"/>
-    <w:lsdException w:name="Colorful List Accent 5" w:uiPriority="72"/>
-    <w:lsdException w:name="Colorful Grid Accent 5" w:uiPriority="73"/>
-    <w:lsdException w:name="Light Shading Accent 6" w:uiPriority="60"/>
-    <w:lsdException w:name="Light List Accent 6" w:uiPriority="61"/>
-    <w:lsdException w:name="Light Grid Accent 6" w:uiPriority="62"/>
-    <w:lsdException w:name="Medium Shading 1 Accent 6" w:uiPriority="63"/>
-    <w:lsdException w:name="Medium Shading 2 Accent 6" w:uiPriority="64"/>
-    <w:lsdException w:name="Medium List 1 Accent 6" w:uiPriority="65"/>
-    <w:lsdException w:name="Medium List 2 Accent 6" w:uiPriority="66"/>
-    <w:lsdException w:name="Medium Grid 1 Accent 6" w:uiPriority="67"/>
-    <w:lsdException w:name="Medium Grid 2 Accent 6" w:uiPriority="68"/>
-    <w:lsdException w:name="Medium Grid 3 Accent 6" w:uiPriority="69"/>
-    <w:lsdException w:name="Dark List Accent 6" w:uiPriority="70"/>
-    <w:lsdException w:name="Colorful Shading Accent 6" w:uiPriority="71"/>
-    <w:lsdException w:name="Colorful List Accent 6" w:uiPriority="72"/>
-    <w:lsdException w:name="Colorful Grid Accent 6" w:uiPriority="73"/>
-    <w:lsdException w:name="Subtle Emphasis" w:uiPriority="19" w:qFormat="1"/>
-    <w:lsdException w:name="Intense Emphasis" w:uiPriority="21" w:qFormat="1"/>
-    <w:lsdException w:name="Subtle Reference" w:uiPriority="31" w:qFormat="1"/>
-    <w:lsdException w:name="Intense Reference" w:uiPriority="32" w:qFormat="1"/>
-    <w:lsdException w:name="Book Title" w:uiPriority="33" w:qFormat="1"/>
-    <w:lsdException w:name="Bibliography" w:semiHidden="1" w:uiPriority="37" w:unhideWhenUsed="1"/>
-    <w:lsdException w:name="TOC Heading" w:semiHidden="1" w:uiPriority="39" w:unhideWhenUsed="1" w:qFormat="1"/>
-    <w:lsdException w:name="Plain Table 1" w:uiPriority="41"/>
-    <w:lsdException w:name="Plain Table 2" w:uiPriority="42"/>
-    <w:lsdException w:name="Plain Table 3" w:uiPriority="43"/>
-    <w:lsdException w:name="Plain Table 4" w:uiPriority="44"/>
-    <w:lsdException w:name="Plain Table 5" w:uiPriority="45"/>
-    <w:lsdException w:name="Grid Table Light" w:uiPriority="40"/>
-    <w:lsdException w:name="Grid Table 1 Light" w:uiPriority="46"/>
-    <w:lsdException w:name="Grid Table 2" w:uiPriority="47"/>
-    <w:lsdException w:name="Grid Table 3" w:uiPriority="48"/>
-    <w:lsdException w:name="Grid Table 4" w:uiPriority="49"/>
-    <w:lsdException w:name="Grid Table 5 Dark" w:uiPriority="50"/>
-    <w:lsdException w:name="Grid Table 6 Colorful" w:uiPriority="51"/>
-    <w:lsdException w:name="Grid Table 7 Colorful" w:uiPriority="52"/>
-    <w:lsdException w:name="Grid Table 1 Light Accent 1" w:uiPriority="46"/>
-    <w:lsdException w:name="Grid Table 2 Accent 1" w:uiPriority="47"/>
-    <w:lsdException w:name="Grid Table 3 Accent 1" w:uiPriority="48"/>
-    <w:lsdException w:name="Grid Table 4 Accent 1" w:uiPriority="49"/>
-    <w:lsdException w:name="Grid Table 5 Dark Accent 1" w:uiPriority="50"/>
-    <w:lsdException w:name="Grid Table 6 Colorful Accent 1" w:uiPriority="51"/>
-    <w:lsdException w:name="Grid Table 7 Colorful Accent 1" w:uiPriority="52"/>
-    <w:lsdException w:name="Grid Table 1 Light Accent 2" w:uiPriority="46"/>
-    <w:lsdException w:name="Grid Table 2 Accent 2" w:uiPriority="47"/>
-    <w:lsdException w:name="Grid Table 3 Accent 2" w:uiPriority="48"/>
-    <w:lsdException w:name="Grid Table 4 Accent 2" w:uiPriority="49"/>
-    <w:lsdException w:name="Grid Table 5 Dark Accent 2" w:uiPriority="50"/>
-    <w:lsdException w:name="Grid Table 6 Colorful Accent 2" w:uiPriority="51"/>
-    <w:lsdException w:name="Grid Table 7 Colorful Accent 2" w:uiPriority="52"/>
-    <w:lsdException w:name="Grid Table 1 Light Accent 3" w:uiPriority="46"/>
-    <w:lsdException w:name="Grid Table 2 Accent 3" w:uiPriority="47"/>
-    <w:lsdException w:name="Grid Table 3 Accent 3" w:uiPriority="48"/>
-    <w:lsdException w:name="Grid Table 4 Accent 3" w:uiPriority="49"/>
-    <w:lsdException w:name="Grid Table 5 Dark Accent 3" w:uiPriority="50"/>
-    <w:lsdException w:name="Grid Table 6 Colorful Accent 3" w:uiPriority="51"/>
-    <w:lsdException w:name="Grid Table 7 Colorful Accent 3" w:uiPriority="52"/>
-    <w:lsdException w:name="Grid Table 1 Light Accent 4" w:uiPriority="46"/>
-    <w:lsdException w:name="Grid Table 2 Accent 4" w:uiPriority="47"/>
-    <w:lsdException w:name="Grid Table 3 Accent 4" w:uiPriority="48"/>
-    <w:lsdException w:name="Grid Table 4 Accent 4" w:uiPriority="49"/>
-    <w:lsdException w:name="Grid Table 5 Dark Accent 4" w:uiPriority="50"/>
-    <w:lsdException w:name="Grid Table 6 Colorful Accent 4" w:uiPriority="51"/>
-    <w:lsdException w:name="Grid Table 7 Colorful Accent 4" w:uiPriority="52"/>
-    <w:lsdException w:name="Grid Table 1 Light Accent 5" w:uiPriority="46"/>
-    <w:lsdException w:name="Grid Table 2 Accent 5" w:uiPriority="47"/>
-    <w:lsdException w:name="Grid Table 3 Accent 5" w:uiPriority="48"/>
-    <w:lsdException w:name="Grid Table 4 Accent 5" w:uiPriority="49"/>
-    <w:lsdException w:name="Grid Table 5 Dark Accent 5" w:uiPriority="50"/>
-    <w:lsdException w:name="Grid Table 6 Colorful Accent 5" w:uiPriority="51"/>
-    <w:lsdException w:name="Grid Table 7 Colorful Accent 5" w:uiPriority="52"/>
-    <w:lsdException w:name="Grid Table 1 Light Accent 6" w:uiPriority="46"/>
-    <w:lsdException w:name="Grid Table 2 Accent 6" w:uiPriority="47"/>
-    <w:lsdException w:name="Grid Table 3 Accent 6" w:uiPriority="48"/>
-    <w:lsdException w:name="Grid Table 4 Accent 6" w:uiPriority="49"/>
-    <w:lsdException w:name="Grid Table 5 Dark Accent 6" w:uiPriority="50"/>
-    <w:lsdException w:name="Grid Table 6 Colorful Accent 6" w:uiPriority="51"/>
-    <w:lsdException w:name="Grid Table 7 Colorful Accent 6" w:uiPriority="52"/>
-    <w:lsdException w:name="List Table 1 Light" w:uiPriority="46"/>
-    <w:lsdException w:name="List Table 2" w:uiPriority="47"/>
-    <w:lsdException w:name="List Table 3" w:uiPriority="48"/>
-    <w:lsdException w:name="List Table 4" w:uiPriority="49"/>
-    <w:lsdException w:name="List Table 5 Dark" w:uiPriority="50"/>
-    <w:lsdException w:name="List Table 6 Colorful" w:uiPriority="51"/>
-    <w:lsdException w:name="List Table 7 Colorful" w:uiPriority="52"/>
-    <w:lsdException w:name="List Table 1 Light Accent 1" w:uiPriority="46"/>
-    <w:lsdException w:name="List Table 2 Accent 1" w:uiPriority="47"/>
-    <w:lsdException w:name="List Table 3 Accent 1" w:uiPriority="48"/>
-    <w:lsdException w:name="List Table 4 Accent 1" w:uiPriority="49"/>
-    <w:lsdException w:name="List Table 5 Dark Accent 1" w:uiPriority="50"/>
-    <w:lsdException w:name="List Table 6 Colorful Accent 1" w:uiPriority="51"/>
-    <w:lsdException w:name="List Table 7 Colorful Accent 1" w:uiPriority="52"/>
-    <w:lsdException w:name="List Table 1 Light Accent 2" w:uiPriority="46"/>
-    <w:lsdException w:name="List Table 2 Accent 2" w:uiPriority="47"/>
-    <w:lsdException w:name="List Table 3 Accent 2" w:uiPriority="48"/>
-    <w:lsdException w:name="List Table 4 Accent 2" w:uiPriority="49"/>
-    <w:lsdException w:name="List Table 5 Dark Accent 2" w:uiPriority="50"/>
-    <w:lsdException w:name="List Table 6 Colorful Accent 2" w:uiPriority="51"/>
-    <w:lsdException w:name="List Table 7 Colorful Accent 2" w:uiPriority="52"/>
-    <w:lsdException w:name="List Table 1 Light Accent 3" w:uiPriority="46"/>
-    <w:lsdException w:name="List Table 2 Accent 3" w:uiPriority="47"/>
-    <w:lsdException w:name="List Table 3 Accent 3" w:uiPriority="48"/>
-    <w:lsdException w:name="List Table 4 Accent 3" w:uiPriority="49"/>
-    <w:lsdException w:name="List Table 5 Dark Accent 3" w:uiPriority="50"/>
-    <w:lsdException w:name="List Table 6 Colorful Accent 3" w:uiPriority="51"/>
-    <w:lsdException w:name="List Table 7 Colorful Accent 3" w:uiPriority="52"/>
-    <w:lsdException w:name="List Table 1 Light Accent 4" w:uiPriority="46"/>
-    <w:lsdException w:name="List Table 2 Accent 4" w:uiPriority="47"/>
-    <w:lsdException w:name="List Table 3 Accent 4" w:uiPriority="48"/>
-    <w:lsdException w:name="List Table 4 Accent 4" w:uiPriority="49"/>
-    <w:lsdException w:name="List Table 5 Dark Accent 4" w:uiPriority="50"/>
-    <w:lsdException w:name="List Table 6 Colorful Accent 4" w:uiPriority="51"/>
-    <w:lsdException w:name="List Table 7 Colorful Accent 4" w:uiPriority="52"/>
-    <w:lsdException w:name="List Table 1 Light Accent 5" w:uiPriority="46"/>
-    <w:lsdException w:name="List Table 2 Accent 5" w:uiPriority="47"/>
-    <w:lsdException w:name="List Table 3 Accent 5" w:uiPriority="48"/>
-    <w:lsdException w:name="List Table 4 Accent 5" w:uiPriority="49"/>
-    <w:lsdException w:name="List Table 5 Dark Accent 5" w:uiPriority="50"/>
-    <w:lsdException w:name="List Table 6 Colorful Accent 5" w:uiPriority="51"/>
-    <w:lsdException w:name="List Table 7 Colorful Accent 5" w:uiPriority="52"/>
-    <w:lsdException w:name="List Table 1 Light Accent 6" w:uiPriority="46"/>
-    <w:lsdException w:name="List Table 2 Accent 6" w:uiPriority="47"/>
-    <w:lsdException w:name="List Table 3 Accent 6" w:uiPriority="48"/>
-    <w:lsdException w:name="List Table 4 Accent 6" w:uiPriority="49"/>
-    <w:lsdException w:name="List Table 5 Dark Accent 6" w:uiPriority="50"/>
-    <w:lsdException w:name="List Table 6 Colorful Accent 6" w:uiPriority="51"/>
-    <w:lsdException w:name="List Table 7 Colorful Accent 6" w:uiPriority="52"/>
-    <w:lsdException w:name="Mention" w:semiHidden="1" w:unhideWhenUsed="1"/>
-    <w:lsdException w:name="Smart Hyperlink" w:semiHidden="1" w:unhideWhenUsed="1"/>
-    <w:lsdException w:name="Hashtag" w:semiHidden="1" w:unhideWhenUsed="1"/>
-    <w:lsdException w:name="Unresolved Mention" w:semiHidden="1" w:unhideWhenUsed="1"/>
-    <w:lsdException w:name="Smart Link" w:semiHidden="1" w:unhideWhenUsed="1"/>
+  <w:latentStyles w:defLockedState="0" w:defUIPriority="99" w:defSemiHidden="1" w:defUnhideWhenUsed="1" w:defQFormat="0" w:count="267">
+    <w:lsdException w:name="Normal" w:semiHidden="0" w:uiPriority="0" w:unhideWhenUsed="0" w:qFormat="1"/>
+    <w:lsdException w:name="heading 1" w:semiHidden="0" w:uiPriority="9" w:unhideWhenUsed="0" w:qFormat="1"/>
+    <w:lsdException w:name="heading 2" w:uiPriority="9" w:qFormat="1"/>
+    <w:lsdException w:name="heading 3" w:uiPriority="9" w:qFormat="1"/>
+    <w:lsdException w:name="heading 4" w:uiPriority="9" w:qFormat="1"/>
+    <w:lsdException w:name="heading 5" w:uiPriority="9" w:qFormat="1"/>
+    <w:lsdException w:name="heading 6" w:uiPriority="9" w:qFormat="1"/>
+    <w:lsdException w:name="heading 7" w:uiPriority="9" w:qFormat="1"/>
+    <w:lsdException w:name="heading 8" w:uiPriority="9" w:qFormat="1"/>
+    <w:lsdException w:name="heading 9" w:uiPriority="9" w:qFormat="1"/>
+    <w:lsdException w:name="toc 1" w:uiPriority="39"/>
+    <w:lsdException w:name="toc 2" w:uiPriority="39"/>
+    <w:lsdException w:name="toc 3" w:uiPriority="39"/>
+    <w:lsdException w:name="toc 4" w:uiPriority="39"/>
+    <w:lsdException w:name="toc 5" w:uiPriority="39"/>
+    <w:lsdException w:name="toc 6" w:uiPriority="39"/>
+    <w:lsdException w:name="toc 7" w:uiPriority="39"/>
+    <w:lsdException w:name="toc 8" w:uiPriority="39"/>
+    <w:lsdException w:name="toc 9" w:uiPriority="39"/>
+    <w:lsdException w:name="caption" w:uiPriority="35" w:qFormat="1"/>
+    <w:lsdException w:name="Title" w:semiHidden="0" w:uiPriority="10" w:unhideWhenUsed="0" w:qFormat="1"/>
+    <w:lsdException w:name="Default Paragraph Font" w:uiPriority="1"/>
+    <w:lsdException w:name="Subtitle" w:semiHidden="0" w:uiPriority="11" w:unhideWhenUsed="0" w:qFormat="1"/>
+    <w:lsdException w:name="Strong" w:semiHidden="0" w:uiPriority="22" w:unhideWhenUsed="0" w:qFormat="1"/>
+    <w:lsdException w:name="Emphasis" w:semiHidden="0" w:uiPriority="20" w:unhideWhenUsed="0" w:qFormat="1"/>
+    <w:lsdException w:name="Table Grid" w:uiPriority="39"/>
+    <w:lsdException w:name="Placeholder Text" w:unhideWhenUsed="0"/>
+    <w:lsdException w:name="No Spacing" w:semiHidden="0" w:uiPriority="1" w:unhideWhenUsed="0" w:qFormat="1"/>
+    <w:lsdException w:name="Light Shading" w:semiHidden="0" w:uiPriority="60" w:unhideWhenUsed="0"/>
+    <w:lsdException w:name="Light List" w:semiHidden="0" w:uiPriority="61" w:unhideWhenUsed="0"/>
+    <w:lsdException w:name="Light Grid" w:semiHidden="0" w:uiPriority="62" w:unhideWhenUsed="0"/>
+    <w:lsdException w:name="Medium Shading 1" w:semiHidden="0" w:uiPriority="63" w:unhideWhenUsed="0"/>
+    <w:lsdException w:name="Medium Shading 2" w:semiHidden="0" w:uiPriority="64" w:unhideWhenUsed="0"/>
+    <w:lsdException w:name="Medium List 1" w:semiHidden="0" w:uiPriority="65" w:unhideWhenUsed="0"/>
+    <w:lsdException w:name="Medium List 2" w:semiHidden="0" w:uiPriority="66" w:unhideWhenUsed="0"/>
+    <w:lsdException w:name="Medium Grid 1" w:semiHidden="0" w:uiPriority="67" w:unhideWhenUsed="0"/>
+    <w:lsdException w:name="Medium Grid 2" w:semiHidden="0" w:uiPriority="68" w:unhideWhenUsed="0"/>
+    <w:lsdException w:name="Medium Grid 3" w:semiHidden="0" w:uiPriority="69" w:unhideWhenUsed="0"/>
+    <w:lsdException w:name="Dark List" w:semiHidden="0" w:uiPriority="70" w:unhideWhenUsed="0"/>
+    <w:lsdException w:name="Colorful Shading" w:semiHidden="0" w:uiPriority="71" w:unhideWhenUsed="0"/>
+    <w:lsdException w:name="Colorful List" w:semiHidden="0" w:uiPriority="72" w:unhideWhenUsed="0"/>
+    <w:lsdException w:name="Colorful Grid" w:semiHidden="0" w:uiPriority="73" w:unhideWhenUsed="0"/>
+    <w:lsdException w:name="Light Shading Accent 1" w:semiHidden="0" w:uiPriority="60" w:unhideWhenUsed="0"/>
+    <w:lsdException w:name="Light List Accent 1" w:semiHidden="0" w:uiPriority="61" w:unhideWhenUsed="0"/>
+    <w:lsdException w:name="Light Grid Accent 1" w:semiHidden="0" w:uiPriority="62" w:unhideWhenUsed="0"/>
+    <w:lsdException w:name="Medium Shading 1 Accent 1" w:semiHidden="0" w:uiPriority="63" w:unhideWhenUsed="0"/>
+    <w:lsdException w:name="Medium Shading 2 Accent 1" w:semiHidden="0" w:uiPriority="64" w:unhideWhenUsed="0"/>
+    <w:lsdException w:name="Medium List 1 Accent 1" w:semiHidden="0" w:uiPriority="65" w:unhideWhenUsed="0"/>
+    <w:lsdException w:name="Revision" w:unhideWhenUsed="0"/>
+    <w:lsdException w:name="List Paragraph" w:semiHidden="0" w:uiPriority="34" w:unhideWhenUsed="0" w:qFormat="1"/>
+    <w:lsdException w:name="Quote" w:semiHidden="0" w:uiPriority="29" w:unhideWhenUsed="0" w:qFormat="1"/>
+    <w:lsdException w:name="Intense Quote" w:semiHidden="0" w:uiPriority="30" w:unhideWhenUsed="0" w:qFormat="1"/>
+    <w:lsdException w:name="Medium List 2 Accent 1" w:semiHidden="0" w:uiPriority="66" w:unhideWhenUsed="0"/>
+    <w:lsdException w:name="Medium Grid 1 Accent 1" w:semiHidden="0" w:uiPriority="67" w:unhideWhenUsed="0"/>
+    <w:lsdException w:name="Medium Grid 2 Accent 1" w:semiHidden="0" w:uiPriority="68" w:unhideWhenUsed="0"/>
+    <w:lsdException w:name="Medium Grid 3 Accent 1" w:semiHidden="0" w:uiPriority="69" w:unhideWhenUsed="0"/>
+    <w:lsdException w:name="Dark List Accent 1" w:semiHidden="0" w:uiPriority="70" w:unhideWhenUsed="0"/>
+    <w:lsdException w:name="Colorful Shading Accent 1" w:semiHidden="0" w:uiPriority="71" w:unhideWhenUsed="0"/>
+    <w:lsdException w:name="Colorful List Accent 1" w:semiHidden="0" w:uiPriority="72" w:unhideWhenUsed="0"/>
+    <w:lsdException w:name="Colorful Grid Accent 1" w:semiHidden="0" w:uiPriority="73" w:unhideWhenUsed="0"/>
+    <w:lsdException w:name="Light Shading Accent 2" w:semiHidden="0" w:uiPriority="60" w:unhideWhenUsed="0"/>
+    <w:lsdException w:name="Light List Accent 2" w:semiHidden="0" w:uiPriority="61" w:unhideWhenUsed="0"/>
+    <w:lsdException w:name="Light Grid Accent 2" w:semiHidden="0" w:uiPriority="62" w:unhideWhenUsed="0"/>
+    <w:lsdException w:name="Medium Shading 1 Accent 2" w:semiHidden="0" w:uiPriority="63" w:unhideWhenUsed="0"/>
+    <w:lsdException w:name="Medium Shading 2 Accent 2" w:semiHidden="0" w:uiPriority="64" w:unhideWhenUsed="0"/>
+    <w:lsdException w:name="Medium List 1 Accent 2" w:semiHidden="0" w:uiPriority="65" w:unhideWhenUsed="0"/>
+    <w:lsdException w:name="Medium List 2 Accent 2" w:semiHidden="0" w:uiPriority="66" w:unhideWhenUsed="0"/>
+    <w:lsdException w:name="Medium Grid 1 Accent 2" w:semiHidden="0" w:uiPriority="67" w:unhideWhenUsed="0"/>
+    <w:lsdException w:name="Medium Grid 2 Accent 2" w:semiHidden="0" w:uiPriority="68" w:unhideWhenUsed="0"/>
+    <w:lsdException w:name="Medium Grid 3 Accent 2" w:semiHidden="0" w:uiPriority="69" w:unhideWhenUsed="0"/>
+    <w:lsdException w:name="Dark List Accent 2" w:semiHidden="0" w:uiPriority="70" w:unhideWhenUsed="0"/>
+    <w:lsdException w:name="Colorful Shading Accent 2" w:semiHidden="0" w:uiPriority="71" w:unhideWhenUsed="0"/>
+    <w:lsdException w:name="Colorful List Accent 2" w:semiHidden="0" w:uiPriority="72" w:unhideWhenUsed="0"/>
+    <w:lsdException w:name="Colorful Grid Accent 2" w:semiHidden="0" w:uiPriority="73" w:unhideWhenUsed="0"/>
+    <w:lsdException w:name="Light Shading Accent 3" w:semiHidden="0" w:uiPriority="60" w:unhideWhenUsed="0"/>
+    <w:lsdException w:name="Light List Accent 3" w:semiHidden="0" w:uiPriority="61" w:unhideWhenUsed="0"/>
+    <w:lsdException w:name="Light Grid Accent 3" w:semiHidden="0" w:uiPriority="62" w:unhideWhenUsed="0"/>
+    <w:lsdException w:name="Medium Shading 1 Accent 3" w:semiHidden="0" w:uiPriority="63" w:unhideWhenUsed="0"/>
+    <w:lsdException w:name="Medium Shading 2 Accent 3" w:semiHidden="0" w:uiPriority="64" w:unhideWhenUsed="0"/>
+    <w:lsdException w:name="Medium List 1 Accent 3" w:semiHidden="0" w:uiPriority="65" w:unhideWhenUsed="0"/>
+    <w:lsdException w:name="Medium List 2 Accent 3" w:semiHidden="0" w:uiPriority="66" w:unhideWhenUsed="0"/>
+    <w:lsdException w:name="Medium Grid 1 Accent 3" w:semiHidden="0" w:uiPriority="67" w:unhideWhenUsed="0"/>
+    <w:lsdException w:name="Medium Grid 2 Accent 3" w:semiHidden="0" w:uiPriority="68" w:unhideWhenUsed="0"/>
+    <w:lsdException w:name="Medium Grid 3 Accent 3" w:semiHidden="0" w:uiPriority="69" w:unhideWhenUsed="0"/>
+    <w:lsdException w:name="Dark List Accent 3" w:semiHidden="0" w:uiPriority="70" w:unhideWhenUsed="0"/>
+    <w:lsdException w:name="Colorful Shading Accent 3" w:semiHidden="0" w:uiPriority="71" w:unhideWhenUsed="0"/>
+    <w:lsdException w:name="Colorful List Accent 3" w:semiHidden="0" w:uiPriority="72" w:unhideWhenUsed="0"/>
+    <w:lsdException w:name="Colorful Grid Accent 3" w:semiHidden="0" w:uiPriority="73" w:unhideWhenUsed="0"/>
+    <w:lsdException w:name="Light Shading Accent 4" w:semiHidden="0" w:uiPriority="60" w:unhideWhenUsed="0"/>
+    <w:lsdException w:name="Light List Accent 4" w:semiHidden="0" w:uiPriority="61" w:unhideWhenUsed="0"/>
+    <w:lsdException w:name="Light Grid Accent 4" w:semiHidden="0" w:uiPriority="62" w:unhideWhenUsed="0"/>
+    <w:lsdException w:name="Medium Shading 1 Accent 4" w:semiHidden="0" w:uiPriority="63" w:unhideWhenUsed="0"/>
+    <w:lsdException w:name="Medium Shading 2 Accent 4" w:semiHidden="0" w:uiPriority="64" w:unhideWhenUsed="0"/>
+    <w:lsdException w:name="Medium List 1 Accent 4" w:semiHidden="0" w:uiPriority="65" w:unhideWhenUsed="0"/>
+    <w:lsdException w:name="Medium List 2 Accent 4" w:semiHidden="0" w:uiPriority="66" w:unhideWhenUsed="0"/>
+    <w:lsdException w:name="Medium Grid 1 Accent 4" w:semiHidden="0" w:uiPriority="67" w:unhideWhenUsed="0"/>
+    <w:lsdException w:name="Medium Grid 2 Accent 4" w:semiHidden="0" w:uiPriority="68" w:unhideWhenUsed="0"/>
+    <w:lsdException w:name="Medium Grid 3 Accent 4" w:semiHidden="0" w:uiPriority="69" w:unhideWhenUsed="0"/>
+    <w:lsdException w:name="Dark List Accent 4" w:semiHidden="0" w:uiPriority="70" w:unhideWhenUsed="0"/>
+    <w:lsdException w:name="Colorful Shading Accent 4" w:semiHidden="0" w:uiPriority="71" w:unhideWhenUsed="0"/>
+    <w:lsdException w:name="Colorful List Accent 4" w:semiHidden="0" w:uiPriority="72" w:unhideWhenUsed="0"/>
+    <w:lsdException w:name="Colorful Grid Accent 4" w:semiHidden="0" w:uiPriority="73" w:unhideWhenUsed="0"/>
+    <w:lsdException w:name="Light Shading Accent 5" w:semiHidden="0" w:uiPriority="60" w:unhideWhenUsed="0"/>
+    <w:lsdException w:name="Light List Accent 5" w:semiHidden="0" w:uiPriority="61" w:unhideWhenUsed="0"/>
+    <w:lsdException w:name="Light Grid Accent 5" w:semiHidden="0" w:uiPriority="62" w:unhideWhenUsed="0"/>
+    <w:lsdException w:name="Medium Shading 1 Accent 5" w:semiHidden="0" w:uiPriority="63" w:unhideWhenUsed="0"/>
+    <w:lsdException w:name="Medium Shading 2 Accent 5" w:semiHidden="0" w:uiPriority="64" w:unhideWhenUsed="0"/>
+    <w:lsdException w:name="Medium List 1 Accent 5" w:semiHidden="0" w:uiPriority="65" w:unhideWhenUsed="0"/>
+    <w:lsdException w:name="Medium List 2 Accent 5" w:semiHidden="0" w:uiPriority="66" w:unhideWhenUsed="0"/>
+    <w:lsdException w:name="Medium Grid 1 Accent 5" w:semiHidden="0" w:uiPriority="67" w:unhideWhenUsed="0"/>
+    <w:lsdException w:name="Medium Grid 2 Accent 5" w:semiHidden="0" w:uiPriority="68" w:unhideWhenUsed="0"/>
+    <w:lsdException w:name="Medium Grid 3 Accent 5" w:semiHidden="0" w:uiPriority="69" w:unhideWhenUsed="0"/>
+    <w:lsdException w:name="Dark List Accent 5" w:semiHidden="0" w:uiPriority="70" w:unhideWhenUsed="0"/>
+    <w:lsdException w:name="Colorful Shading Accent 5" w:semiHidden="0" w:uiPriority="71" w:unhideWhenUsed="0"/>
+    <w:lsdException w:name="Colorful List Accent 5" w:semiHidden="0" w:uiPriority="72" w:unhideWhenUsed="0"/>
+    <w:lsdException w:name="Colorful Grid Accent 5" w:semiHidden="0" w:uiPriority="73" w:unhideWhenUsed="0"/>
+    <w:lsdException w:name="Light Shading Accent 6" w:semiHidden="0" w:uiPriority="60" w:unhideWhenUsed="0"/>
+    <w:lsdException w:name="Light List Accent 6" w:semiHidden="0" w:uiPriority="61" w:unhideWhenUsed="0"/>
+    <w:lsdException w:name="Light Grid Accent 6" w:semiHidden="0" w:uiPriority="62" w:unhideWhenUsed="0"/>
+    <w:lsdException w:name="Medium Shading 1 Accent 6" w:semiHidden="0" w:uiPriority="63" w:unhideWhenUsed="0"/>
+    <w:lsdException w:name="Medium Shading 2 Accent 6" w:semiHidden="0" w:uiPriority="64" w:unhideWhenUsed="0"/>
+    <w:lsdException w:name="Medium List 1 Accent 6" w:semiHidden="0" w:uiPriority="65" w:unhideWhenUsed="0"/>
+    <w:lsdException w:name="Medium List 2 Accent 6" w:semiHidden="0" w:uiPriority="66" w:unhideWhenUsed="0"/>
+    <w:lsdException w:name="Medium Grid 1 Accent 6" w:semiHidden="0" w:uiPriority="67" w:unhideWhenUsed="0"/>
+    <w:lsdException w:name="Medium Grid 2 Accent 6" w:semiHidden="0" w:uiPriority="68" w:unhideWhenUsed="0"/>
+    <w:lsdException w:name="Medium Grid 3 Accent 6" w:semiHidden="0" w:uiPriority="69" w:unhideWhenUsed="0"/>
+    <w:lsdException w:name="Dark List Accent 6" w:semiHidden="0" w:uiPriority="70" w:unhideWhenUsed="0"/>
+    <w:lsdException w:name="Colorful Shading Accent 6" w:semiHidden="0" w:uiPriority="71" w:unhideWhenUsed="0"/>
+    <w:lsdException w:name="Colorful List Accent 6" w:semiHidden="0" w:uiPriority="72" w:unhideWhenUsed="0"/>
+    <w:lsdException w:name="Colorful Grid Accent 6" w:semiHidden="0" w:uiPriority="73" w:unhideWhenUsed="0"/>
+    <w:lsdException w:name="Subtle Emphasis" w:semiHidden="0" w:uiPriority="19" w:unhideWhenUsed="0" w:qFormat="1"/>
+    <w:lsdException w:name="Intense Emphasis" w:semiHidden="0" w:uiPriority="21" w:unhideWhenUsed="0" w:qFormat="1"/>
+    <w:lsdException w:name="Subtle Reference" w:semiHidden="0" w:uiPriority="31" w:unhideWhenUsed="0" w:qFormat="1"/>
+    <w:lsdException w:name="Intense Reference" w:semiHidden="0" w:uiPriority="32" w:unhideWhenUsed="0" w:qFormat="1"/>
+    <w:lsdException w:name="Book Title" w:semiHidden="0" w:uiPriority="33" w:unhideWhenUsed="0" w:qFormat="1"/>
+    <w:lsdException w:name="Bibliography" w:uiPriority="37"/>
+    <w:lsdException w:name="TOC Heading" w:uiPriority="39" w:qFormat="1"/>
   </w:latentStyles>
   <w:style w:type="paragraph" w:default="1" w:styleId="Normal">
     <w:name w:val="Normal"/>
@@ -27332,6 +27998,7 @@
     <w:uiPriority w:val="99"/>
     <w:semiHidden/>
     <w:unhideWhenUsed/>
+    <w:qFormat/>
     <w:tblPr>
       <w:tblInd w:w="0" w:type="dxa"/>
       <w:tblCellMar>
@@ -27385,6 +28052,7 @@
       <w:spacing w:after="0" w:line="240" w:lineRule="auto"/>
     </w:pPr>
     <w:tblPr>
+      <w:tblInd w:w="0" w:type="dxa"/>
       <w:tblBorders>
         <w:top w:val="single" w:sz="4" w:space="0" w:color="auto"/>
         <w:left w:val="single" w:sz="4" w:space="0" w:color="auto"/>
@@ -27393,6 +28061,12 @@
         <w:insideH w:val="single" w:sz="4" w:space="0" w:color="auto"/>
         <w:insideV w:val="single" w:sz="4" w:space="0" w:color="auto"/>
       </w:tblBorders>
+      <w:tblCellMar>
+        <w:top w:w="0" w:type="dxa"/>
+        <w:left w:w="108" w:type="dxa"/>
+        <w:bottom w:w="0" w:type="dxa"/>
+        <w:right w:w="108" w:type="dxa"/>
+      </w:tblCellMar>
     </w:tblPr>
   </w:style>
   <w:style w:type="paragraph" w:styleId="ListParagraph">
@@ -27602,6 +28276,24 @@
       <w:i/>
       <w:iCs/>
     </w:rPr>
+  </w:style>
+  <w:style w:type="paragraph" w:customStyle="1" w:styleId="p1">
+    <w:name w:val="p1"/>
+    <w:basedOn w:val="Normal"/>
+    <w:rsid w:val="00866E63"/>
+    <w:pPr>
+      <w:spacing w:before="100" w:beforeAutospacing="1" w:after="100" w:afterAutospacing="1" w:line="240" w:lineRule="auto"/>
+    </w:pPr>
+    <w:rPr>
+      <w:rFonts w:ascii="Times New Roman" w:eastAsia="Times New Roman" w:hAnsi="Times New Roman" w:cs="Times New Roman"/>
+      <w:sz w:val="24"/>
+      <w:szCs w:val="24"/>
+    </w:rPr>
+  </w:style>
+  <w:style w:type="character" w:customStyle="1" w:styleId="s1">
+    <w:name w:val="s1"/>
+    <w:basedOn w:val="DefaultParagraphFont"/>
+    <w:rsid w:val="00866E63"/>
   </w:style>
 </w:styles>
 </file>
@@ -27895,8 +28587,20 @@
   <a:extraClrSchemeLst/>
   <a:extLst>
     <a:ext uri="{05A4C25C-085E-4340-85A3-A5531E510DB2}">
-      <thm15:themeFamily xmlns:thm15="http://schemas.microsoft.com/office/thememl/2012/main" name="Office Theme" id="{62F939B6-93AF-4DB8-9C6B-D6C7DFDC589F}" vid="{4A3C46E8-61CC-4603-A589-7422A47A8E4A}"/>
+      <thm15:themeFamily xmlns:thm15="http://schemas.microsoft.com/office/thememl/2012/main" xmlns="" name="Office Theme" id="{62F939B6-93AF-4DB8-9C6B-D6C7DFDC589F}" vid="{4A3C46E8-61CC-4603-A589-7422A47A8E4A}"/>
     </a:ext>
   </a:extLst>
 </a:theme>
+</file>
+
+<file path=customXml/item1.xml><?xml version="1.0" encoding="utf-8"?>
+<b:Sources xmlns:b="http://schemas.openxmlformats.org/officeDocument/2006/bibliography" xmlns="http://schemas.openxmlformats.org/officeDocument/2006/bibliography" SelectedStyle="\APA.XSL" StyleName="APA"/>
+</file>
+
+<file path=customXml/itemProps1.xml><?xml version="1.0" encoding="utf-8"?>
+<ds:datastoreItem xmlns:ds="http://schemas.openxmlformats.org/officeDocument/2006/customXml" ds:itemID="{A3F8C3B8-374C-4718-8E6D-770373FADEBF}">
+  <ds:schemaRefs>
+    <ds:schemaRef ds:uri="http://schemas.openxmlformats.org/officeDocument/2006/bibliography"/>
+  </ds:schemaRefs>
+</ds:datastoreItem>
 </file>
</xml_diff>

<commit_message>
updated spring cloud sleuth and my self doc
</commit_message>
<xml_diff>
--- a/spring-micro-service.docx
+++ b/spring-micro-service.docx
@@ -472,7 +472,25 @@
           <w:sz w:val="24"/>
           <w:szCs w:val="24"/>
         </w:rPr>
-        <w:t>It combined some existing Spring Framework Annotations to a simple and single Annotation)</w:t>
+        <w:t>It combined so</w:t>
+      </w:r>
+      <w:r>
+        <w:rPr>
+          <w:rFonts w:ascii="Cambria" w:eastAsia="Times New Roman" w:hAnsi="Cambria" w:cs="Times New Roman"/>
+          <w:color w:val="333333"/>
+          <w:sz w:val="24"/>
+          <w:szCs w:val="24"/>
+        </w:rPr>
+        <w:t xml:space="preserve"> </w:t>
+      </w:r>
+      <w:r>
+        <w:rPr>
+          <w:rFonts w:ascii="Cambria" w:eastAsia="Times New Roman" w:hAnsi="Cambria" w:cs="Times New Roman"/>
+          <w:color w:val="333333"/>
+          <w:sz w:val="24"/>
+          <w:szCs w:val="24"/>
+        </w:rPr>
+        <w:t>me existing Spring Framework Annotations to a simple and single Annotation)</w:t>
       </w:r>
     </w:p>
     <w:p>
@@ -569,6 +587,16 @@
           <w:highlight w:val="yellow"/>
         </w:rPr>
       </w:pPr>
+      <w:r>
+        <w:rPr>
+          <w:rFonts w:ascii="Cambria" w:eastAsia="Times New Roman" w:hAnsi="Cambria" w:cs="Times New Roman"/>
+          <w:color w:val="333333"/>
+          <w:sz w:val="24"/>
+          <w:szCs w:val="24"/>
+          <w:highlight w:val="yellow"/>
+        </w:rPr>
+        <w:t xml:space="preserve"> </w:t>
+      </w:r>
     </w:p>
     <w:p>
       <w:pPr>
@@ -733,17 +761,15 @@
         </w:rPr>
         <w:t xml:space="preserve">Spring </w:t>
       </w:r>
-      <w:proofErr w:type="spellStart"/>
-      <w:r>
-        <w:rPr>
-          <w:rFonts w:ascii="Cambria" w:eastAsia="Times New Roman" w:hAnsi="Cambria" w:cs="Times New Roman"/>
-          <w:color w:val="333333"/>
-          <w:sz w:val="24"/>
-          <w:szCs w:val="24"/>
-        </w:rPr>
-        <w:t>Initializr</w:t>
-      </w:r>
-      <w:proofErr w:type="spellEnd"/>
+      <w:r>
+        <w:rPr>
+          <w:rFonts w:ascii="Cambria" w:eastAsia="Times New Roman" w:hAnsi="Cambria" w:cs="Times New Roman"/>
+          <w:color w:val="333333"/>
+          <w:sz w:val="24"/>
+          <w:szCs w:val="24"/>
+        </w:rPr>
+        <w:t>Initializer</w:t>
+      </w:r>
     </w:p>
     <w:p>
       <w:pPr>
@@ -2416,6 +2442,7 @@
     </w:p>
     <w:p>
       <w:pPr>
+        <w:jc w:val="center"/>
         <w:rPr>
           <w:rFonts w:ascii="Cambria" w:eastAsia="Times New Roman" w:hAnsi="Cambria" w:cs="Times New Roman"/>
           <w:b/>
@@ -2436,10 +2463,7 @@
           <w:szCs w:val="24"/>
         </w:rPr>
       </w:pPr>
-    </w:p>
-    <w:p>
-      <w:pPr>
-        <w:jc w:val="center"/>
+      <w:r>
         <w:rPr>
           <w:rFonts w:ascii="Cambria" w:eastAsia="Times New Roman" w:hAnsi="Cambria" w:cs="Times New Roman"/>
           <w:b/>
@@ -2447,15 +2471,6 @@
           <w:sz w:val="24"/>
           <w:szCs w:val="24"/>
         </w:rPr>
-      </w:pPr>
-      <w:r>
-        <w:rPr>
-          <w:rFonts w:ascii="Cambria" w:eastAsia="Times New Roman" w:hAnsi="Cambria" w:cs="Times New Roman"/>
-          <w:b/>
-          <w:color w:val="333333"/>
-          <w:sz w:val="24"/>
-          <w:szCs w:val="24"/>
-        </w:rPr>
         <w:t>Spring Cloud</w:t>
       </w:r>
     </w:p>
@@ -2554,6 +2569,8 @@
         </w:rPr>
         <w:t>Micro service is a service-based application development methodology. In this methodology, big applications will be divided into smallest independent service units. Micro service is the process of implementing Service-oriented Architecture (SOA) by dividing the entire application as a collection of interconnected services, where each service will serve only one business need</w:t>
       </w:r>
+      <w:bookmarkStart w:id="0" w:name="_GoBack"/>
+      <w:bookmarkEnd w:id="0"/>
     </w:p>
     <w:p>
       <w:pPr>
@@ -2717,7 +2734,6 @@
           <w:sz w:val="24"/>
           <w:szCs w:val="24"/>
         </w:rPr>
-        <w:lastRenderedPageBreak/>
         <w:t xml:space="preserve">Microservice can be developed using different programming language (Personally I don't suggest </w:t>
       </w:r>
       <w:proofErr w:type="gramStart"/>
@@ -2763,6 +2779,7 @@
           <w:sz w:val="24"/>
           <w:szCs w:val="24"/>
         </w:rPr>
+        <w:lastRenderedPageBreak/>
         <w:t xml:space="preserve">Microservice allows easy and flexible way to integrate automatic deployment with Continuous Integration tools (for </w:t>
       </w:r>
       <w:proofErr w:type="spellStart"/>
@@ -18595,7 +18612,27 @@
           <w:sz w:val="24"/>
           <w:szCs w:val="24"/>
         </w:rPr>
-        <w:t xml:space="preserve"> its simple like </w:t>
+        <w:t> </w:t>
+      </w:r>
+      <w:proofErr w:type="spellStart"/>
+      <w:r>
+        <w:rPr>
+          <w:rFonts w:ascii="Cambria" w:eastAsia="Times New Roman" w:hAnsi="Cambria" w:cs="Times New Roman"/>
+          <w:color w:val="333333"/>
+          <w:sz w:val="24"/>
+          <w:szCs w:val="24"/>
+        </w:rPr>
+        <w:t>its</w:t>
+      </w:r>
+      <w:proofErr w:type="spellEnd"/>
+      <w:r>
+        <w:rPr>
+          <w:rFonts w:ascii="Cambria" w:eastAsia="Times New Roman" w:hAnsi="Cambria" w:cs="Times New Roman"/>
+          <w:color w:val="333333"/>
+          <w:sz w:val="24"/>
+          <w:szCs w:val="24"/>
+        </w:rPr>
+        <w:t xml:space="preserve"> simple like </w:t>
       </w:r>
       <w:proofErr w:type="spellStart"/>
       <w:r>
@@ -23561,16 +23598,7 @@
                 <w:sz w:val="18"/>
                 <w:szCs w:val="18"/>
               </w:rPr>
-              <w:t xml:space="preserve"> is not supported</w:t>
-            </w:r>
-            <w:r>
-              <w:rPr>
-                <w:rFonts w:ascii="Verdana" w:hAnsi="Verdana"/>
-                <w:color w:val="313131"/>
-                <w:sz w:val="18"/>
-                <w:szCs w:val="18"/>
-              </w:rPr>
-              <w:t>.</w:t>
+              <w:t xml:space="preserve"> is not supported.</w:t>
             </w:r>
           </w:p>
         </w:tc>
@@ -23599,8 +23627,6 @@
           <w:szCs w:val="18"/>
         </w:rPr>
       </w:pPr>
-      <w:bookmarkStart w:id="0" w:name="_GoBack"/>
-      <w:bookmarkEnd w:id="0"/>
     </w:p>
     <w:p>
       <w:pPr>
@@ -25826,32 +25852,7 @@
           <w:color w:val="444444"/>
           <w:shd w:val="clear" w:color="auto" w:fill="FFFFFF"/>
         </w:rPr>
-        <w:t>Spring Cloud Sleuth provides the distributed tracing capabilities and we can also export these trace information to </w:t>
-      </w:r>
-      <w:proofErr w:type="spellStart"/>
-      <w:r>
-        <w:fldChar w:fldCharType="begin"/>
-      </w:r>
-      <w:r>
-        <w:instrText xml:space="preserve"> HYPERLINK "https://zipkin.io/" \t "_blank" </w:instrText>
-      </w:r>
-      <w:r>
-        <w:fldChar w:fldCharType="separate"/>
-      </w:r>
-      <w:r>
-        <w:rPr>
-          <w:rFonts w:asciiTheme="minorHAnsi" w:eastAsiaTheme="minorEastAsia" w:hAnsiTheme="minorHAnsi" w:cstheme="minorBidi"/>
-          <w:color w:val="444444"/>
-        </w:rPr>
-        <w:t>Zipkin</w:t>
-      </w:r>
-      <w:proofErr w:type="spellEnd"/>
-      <w:r>
-        <w:rPr>
-          <w:rFonts w:asciiTheme="minorHAnsi" w:eastAsiaTheme="minorEastAsia" w:hAnsiTheme="minorHAnsi" w:cstheme="minorBidi"/>
-          <w:color w:val="444444"/>
-        </w:rPr>
-        <w:fldChar w:fldCharType="end"/>
+        <w:t xml:space="preserve">Spring Cloud Sleuth provides the </w:t>
       </w:r>
       <w:r>
         <w:rPr>
@@ -25859,7 +25860,133 @@
           <w:color w:val="444444"/>
           <w:shd w:val="clear" w:color="auto" w:fill="FFFFFF"/>
         </w:rPr>
+        <w:t>t</w:t>
+      </w:r>
+      <w:r>
+        <w:rPr>
+          <w:rFonts w:asciiTheme="minorHAnsi" w:eastAsiaTheme="minorEastAsia" w:hAnsiTheme="minorHAnsi" w:cstheme="minorBidi"/>
+          <w:color w:val="444444"/>
+          <w:shd w:val="clear" w:color="auto" w:fill="FFFFFF"/>
+        </w:rPr>
+        <w:t xml:space="preserve">racing </w:t>
+      </w:r>
+      <w:r>
+        <w:rPr>
+          <w:rFonts w:asciiTheme="minorHAnsi" w:eastAsiaTheme="minorEastAsia" w:hAnsiTheme="minorHAnsi" w:cstheme="minorBidi"/>
+          <w:color w:val="444444"/>
+          <w:shd w:val="clear" w:color="auto" w:fill="FFFFFF"/>
+        </w:rPr>
+        <w:t>d</w:t>
+      </w:r>
+      <w:r>
+        <w:rPr>
+          <w:rFonts w:asciiTheme="minorHAnsi" w:eastAsiaTheme="minorEastAsia" w:hAnsiTheme="minorHAnsi" w:cstheme="minorBidi"/>
+          <w:color w:val="444444"/>
+          <w:shd w:val="clear" w:color="auto" w:fill="FFFFFF"/>
+        </w:rPr>
+        <w:t>istributed Service Calls</w:t>
+      </w:r>
+      <w:r>
+        <w:rPr>
+          <w:rFonts w:asciiTheme="minorHAnsi" w:eastAsiaTheme="minorEastAsia" w:hAnsiTheme="minorHAnsi" w:cstheme="minorBidi"/>
+          <w:color w:val="444444"/>
+          <w:shd w:val="clear" w:color="auto" w:fill="FFFFFF"/>
+        </w:rPr>
+        <w:t xml:space="preserve"> </w:t>
+      </w:r>
+      <w:r>
+        <w:rPr>
+          <w:rFonts w:asciiTheme="minorHAnsi" w:eastAsiaTheme="minorEastAsia" w:hAnsiTheme="minorHAnsi" w:cstheme="minorBidi"/>
+          <w:color w:val="444444"/>
+          <w:shd w:val="clear" w:color="auto" w:fill="FFFFFF"/>
+        </w:rPr>
+        <w:t>we can also export these trace information to </w:t>
+      </w:r>
+      <w:proofErr w:type="spellStart"/>
+      <w:r>
+        <w:rPr>
+          <w:rFonts w:asciiTheme="minorHAnsi" w:eastAsiaTheme="minorEastAsia" w:hAnsiTheme="minorHAnsi" w:cstheme="minorBidi"/>
+          <w:color w:val="444444"/>
+          <w:shd w:val="clear" w:color="auto" w:fill="FFFFFF"/>
+        </w:rPr>
+        <w:fldChar w:fldCharType="begin"/>
+      </w:r>
+      <w:r>
+        <w:rPr>
+          <w:rFonts w:asciiTheme="minorHAnsi" w:eastAsiaTheme="minorEastAsia" w:hAnsiTheme="minorHAnsi" w:cstheme="minorBidi"/>
+          <w:color w:val="444444"/>
+          <w:shd w:val="clear" w:color="auto" w:fill="FFFFFF"/>
+        </w:rPr>
+        <w:instrText xml:space="preserve"> HYPERLINK "https://zipkin.io/" \t "_blank" </w:instrText>
+      </w:r>
+      <w:r>
+        <w:rPr>
+          <w:rFonts w:asciiTheme="minorHAnsi" w:eastAsiaTheme="minorEastAsia" w:hAnsiTheme="minorHAnsi" w:cstheme="minorBidi"/>
+          <w:color w:val="444444"/>
+          <w:shd w:val="clear" w:color="auto" w:fill="FFFFFF"/>
+        </w:rPr>
+        <w:fldChar w:fldCharType="separate"/>
+      </w:r>
+      <w:r>
+        <w:rPr>
+          <w:rFonts w:asciiTheme="minorHAnsi" w:eastAsiaTheme="minorEastAsia" w:hAnsiTheme="minorHAnsi" w:cstheme="minorBidi"/>
+          <w:color w:val="444444"/>
+          <w:shd w:val="clear" w:color="auto" w:fill="FFFFFF"/>
+        </w:rPr>
+        <w:t>Zipkin</w:t>
+      </w:r>
+      <w:proofErr w:type="spellEnd"/>
+      <w:r>
+        <w:rPr>
+          <w:rFonts w:asciiTheme="minorHAnsi" w:eastAsiaTheme="minorEastAsia" w:hAnsiTheme="minorHAnsi" w:cstheme="minorBidi"/>
+          <w:color w:val="444444"/>
+          <w:shd w:val="clear" w:color="auto" w:fill="FFFFFF"/>
+        </w:rPr>
+        <w:fldChar w:fldCharType="end"/>
+      </w:r>
+      <w:r>
+        <w:rPr>
+          <w:rFonts w:asciiTheme="minorHAnsi" w:eastAsiaTheme="minorEastAsia" w:hAnsiTheme="minorHAnsi" w:cstheme="minorBidi"/>
+          <w:color w:val="444444"/>
+          <w:shd w:val="clear" w:color="auto" w:fill="FFFFFF"/>
+        </w:rPr>
         <w:t> to visualize the call traces.</w:t>
+      </w:r>
+    </w:p>
+    <w:p>
+      <w:pPr>
+        <w:pStyle w:val="NormalWeb"/>
+        <w:shd w:val="clear" w:color="auto" w:fill="FFFFFF"/>
+        <w:spacing w:before="75" w:beforeAutospacing="0" w:after="225" w:afterAutospacing="0"/>
+        <w:rPr>
+          <w:rFonts w:asciiTheme="minorHAnsi" w:eastAsiaTheme="minorEastAsia" w:hAnsiTheme="minorHAnsi" w:cstheme="minorBidi"/>
+          <w:color w:val="444444"/>
+          <w:shd w:val="clear" w:color="auto" w:fill="FFFFFF"/>
+        </w:rPr>
+      </w:pPr>
+      <w:r>
+        <w:rPr>
+          <w:rFonts w:asciiTheme="minorHAnsi" w:eastAsiaTheme="minorEastAsia" w:hAnsiTheme="minorHAnsi" w:cstheme="minorBidi"/>
+          <w:color w:val="444444"/>
+          <w:shd w:val="clear" w:color="auto" w:fill="FFFFFF"/>
+        </w:rPr>
+        <w:t>Spring Cloud Sleuth adds two types of IDs to logg</w:t>
+      </w:r>
+      <w:r>
+        <w:rPr>
+          <w:rFonts w:asciiTheme="minorHAnsi" w:eastAsiaTheme="minorEastAsia" w:hAnsiTheme="minorHAnsi" w:cstheme="minorBidi"/>
+          <w:color w:val="444444"/>
+          <w:shd w:val="clear" w:color="auto" w:fill="FFFFFF"/>
+        </w:rPr>
+        <w:t>er</w:t>
+      </w:r>
+      <w:r>
+        <w:rPr>
+          <w:rFonts w:asciiTheme="minorHAnsi" w:eastAsiaTheme="minorEastAsia" w:hAnsiTheme="minorHAnsi" w:cstheme="minorBidi"/>
+          <w:color w:val="444444"/>
+          <w:shd w:val="clear" w:color="auto" w:fill="FFFFFF"/>
+        </w:rPr>
+        <w:t>, one called a trace ID and the other called a span ID</w:t>
       </w:r>
     </w:p>
     <w:p>
@@ -26025,9 +26152,30 @@
           <w:color w:val="444444"/>
           <w:sz w:val="24"/>
           <w:szCs w:val="24"/>
+          <w:highlight w:val="yellow"/>
           <w:shd w:val="clear" w:color="auto" w:fill="FFFFFF"/>
         </w:rPr>
-        <w:t>A trace id (1st) is used for tracking across the microservices; represents the whole journey of a request across all the microservices, while span id (2nd) is used for tracking within the individual microservice</w:t>
+        <w:t>A trace id (1st) is used for tracking across the microservices</w:t>
+      </w:r>
+      <w:r>
+        <w:rPr>
+          <w:color w:val="444444"/>
+          <w:sz w:val="24"/>
+          <w:szCs w:val="24"/>
+          <w:highlight w:val="yellow"/>
+          <w:shd w:val="clear" w:color="auto" w:fill="FFFFFF"/>
+        </w:rPr>
+        <w:t>, possible to find how a single request travels from one microservice to the next,</w:t>
+      </w:r>
+      <w:r>
+        <w:rPr>
+          <w:color w:val="444444"/>
+          <w:sz w:val="24"/>
+          <w:szCs w:val="24"/>
+          <w:highlight w:val="yellow"/>
+          <w:shd w:val="clear" w:color="auto" w:fill="FFFFFF"/>
+        </w:rPr>
+        <w:t xml:space="preserve"> while span id (2nd) is used for tracking within the individual microservice</w:t>
       </w:r>
     </w:p>
     <w:p>
@@ -26189,6 +26337,7 @@
           <w:szCs w:val="24"/>
           <w:shd w:val="clear" w:color="auto" w:fill="FFFFFF"/>
         </w:rPr>
+        <w:lastRenderedPageBreak/>
         <w:t>2018-03-20 10:54:29.</w:t>
       </w:r>
       <w:proofErr w:type="gramStart"/>
@@ -26231,7 +26380,6 @@
           <w:color w:val="444444"/>
           <w:shd w:val="clear" w:color="auto" w:fill="FFFFFF"/>
         </w:rPr>
-        <w:lastRenderedPageBreak/>
         <w:t xml:space="preserve">Observe that </w:t>
       </w:r>
       <w:proofErr w:type="spellStart"/>
@@ -27141,6 +27289,7 @@
         <w:ind w:right="48"/>
         <w:rPr>
           <w:rFonts w:asciiTheme="minorHAnsi" w:eastAsiaTheme="minorEastAsia" w:hAnsiTheme="minorHAnsi" w:cstheme="minorBidi"/>
+          <w:b/>
           <w:bCs/>
           <w:color w:val="444444"/>
           <w:sz w:val="24"/>
@@ -27152,6 +27301,8 @@
       <w:r>
         <w:rPr>
           <w:rFonts w:asciiTheme="minorHAnsi" w:eastAsiaTheme="minorEastAsia" w:hAnsiTheme="minorHAnsi" w:cstheme="minorBidi"/>
+          <w:b/>
+          <w:bCs/>
           <w:color w:val="444444"/>
           <w:sz w:val="24"/>
           <w:szCs w:val="24"/>
@@ -27163,6 +27314,8 @@
       <w:r>
         <w:rPr>
           <w:rFonts w:asciiTheme="minorHAnsi" w:eastAsiaTheme="minorEastAsia" w:hAnsiTheme="minorHAnsi" w:cstheme="minorBidi"/>
+          <w:b/>
+          <w:bCs/>
           <w:color w:val="444444"/>
           <w:sz w:val="24"/>
           <w:szCs w:val="24"/>
@@ -27518,6 +27671,7 @@
         <w:rPr>
           <w:rFonts w:asciiTheme="minorHAnsi" w:eastAsiaTheme="minorEastAsia" w:hAnsiTheme="minorHAnsi" w:cstheme="minorBidi"/>
           <w:color w:val="444444"/>
+          <w:highlight w:val="yellow"/>
           <w:shd w:val="clear" w:color="auto" w:fill="FFFFFF"/>
         </w:rPr>
       </w:pPr>
@@ -27526,6 +27680,7 @@
         <w:rPr>
           <w:rFonts w:asciiTheme="minorHAnsi" w:eastAsiaTheme="minorEastAsia" w:hAnsiTheme="minorHAnsi" w:cstheme="minorBidi"/>
           <w:color w:val="444444"/>
+          <w:highlight w:val="yellow"/>
           <w:shd w:val="clear" w:color="auto" w:fill="FFFFFF"/>
         </w:rPr>
         <w:t>Zipkin</w:t>
@@ -27535,6 +27690,7 @@
         <w:rPr>
           <w:rFonts w:asciiTheme="minorHAnsi" w:eastAsiaTheme="minorEastAsia" w:hAnsiTheme="minorHAnsi" w:cstheme="minorBidi"/>
           <w:color w:val="444444"/>
+          <w:highlight w:val="yellow"/>
           <w:shd w:val="clear" w:color="auto" w:fill="FFFFFF"/>
         </w:rPr>
         <w:t xml:space="preserve">-export = By default it is false. If it is true, logs will be exported to the </w:t>
@@ -27544,6 +27700,7 @@
         <w:rPr>
           <w:rFonts w:asciiTheme="minorHAnsi" w:eastAsiaTheme="minorEastAsia" w:hAnsiTheme="minorHAnsi" w:cstheme="minorBidi"/>
           <w:color w:val="444444"/>
+          <w:highlight w:val="yellow"/>
           <w:shd w:val="clear" w:color="auto" w:fill="FFFFFF"/>
         </w:rPr>
         <w:t>Zipkin</w:t>
@@ -27553,6 +27710,7 @@
         <w:rPr>
           <w:rFonts w:asciiTheme="minorHAnsi" w:eastAsiaTheme="minorEastAsia" w:hAnsiTheme="minorHAnsi" w:cstheme="minorBidi"/>
           <w:color w:val="444444"/>
+          <w:highlight w:val="yellow"/>
           <w:shd w:val="clear" w:color="auto" w:fill="FFFFFF"/>
         </w:rPr>
         <w:t xml:space="preserve"> server.</w:t>
@@ -27621,6 +27779,7 @@
           <w:color w:val="444444"/>
           <w:shd w:val="clear" w:color="auto" w:fill="FFFFFF"/>
         </w:rPr>
+        <w:lastRenderedPageBreak/>
         <w:t xml:space="preserve">Step 1: </w:t>
       </w:r>
       <w:r>
@@ -27753,7 +27912,6 @@
                 <w:sz w:val="20"/>
                 <w:szCs w:val="20"/>
               </w:rPr>
-              <w:lastRenderedPageBreak/>
               <w:t>import</w:t>
             </w:r>
             <w:r>
@@ -29151,6 +29309,7 @@
         <w:rPr>
           <w:rFonts w:asciiTheme="minorHAnsi" w:eastAsiaTheme="minorEastAsia" w:hAnsiTheme="minorHAnsi" w:cstheme="minorBidi"/>
         </w:rPr>
+        <w:lastRenderedPageBreak/>
         <w:t>Actuator also integrates with external application monitoring systems like </w:t>
       </w:r>
       <w:hyperlink r:id="rId21" w:history="1">
@@ -29281,7 +29440,6 @@
         <w:rPr>
           <w:rFonts w:asciiTheme="minorHAnsi" w:eastAsiaTheme="minorEastAsia" w:hAnsiTheme="minorHAnsi" w:cstheme="minorBidi"/>
         </w:rPr>
-        <w:lastRenderedPageBreak/>
         <w:t>Actuator uses </w:t>
       </w:r>
       <w:hyperlink r:id="rId25" w:history="1">
@@ -29953,6 +30111,7 @@
         <w:rPr>
           <w:rFonts w:asciiTheme="minorHAnsi" w:eastAsiaTheme="minorEastAsia" w:hAnsiTheme="minorHAnsi" w:cstheme="minorBidi"/>
         </w:rPr>
+        <w:lastRenderedPageBreak/>
         <w:t>A simple user interface where you can visualize, query, and monitor all the metrics.</w:t>
       </w:r>
     </w:p>
@@ -30720,6 +30879,7 @@
               <w:rPr>
                 <w:rFonts w:asciiTheme="minorHAnsi" w:eastAsiaTheme="minorEastAsia" w:hAnsiTheme="minorHAnsi" w:cstheme="minorBidi"/>
               </w:rPr>
+              <w:lastRenderedPageBreak/>
               <w:t xml:space="preserve">    # </w:t>
             </w:r>
             <w:proofErr w:type="spellStart"/>
@@ -30832,7 +30992,6 @@
               <w:rPr>
                 <w:rFonts w:asciiTheme="minorHAnsi" w:eastAsiaTheme="minorEastAsia" w:hAnsiTheme="minorHAnsi" w:cstheme="minorBidi"/>
               </w:rPr>
-              <w:lastRenderedPageBreak/>
               <w:t>metrics_path</w:t>
             </w:r>
             <w:proofErr w:type="spellEnd"/>
@@ -31262,8 +31421,6 @@
         <w:t>CPU usage</w:t>
       </w:r>
     </w:p>
-    <w:p/>
-    <w:p/>
     <w:p/>
     <w:p>
       <w:pPr>
@@ -31711,7 +31868,6 @@
         </w:rPr>
         <w:br/>
       </w:r>
-      <w:proofErr w:type="spellStart"/>
       <w:r>
         <w:rPr>
           <w:rFonts w:asciiTheme="minorHAnsi" w:eastAsiaTheme="minorEastAsia" w:hAnsiTheme="minorHAnsi" w:cstheme="minorBidi"/>
@@ -31719,17 +31875,7 @@
           <w:color w:val="444444"/>
           <w:shd w:val="clear" w:color="auto" w:fill="FFFFFF"/>
         </w:rPr>
-        <w:t>Logstash</w:t>
-      </w:r>
-      <w:proofErr w:type="spellEnd"/>
-      <w:r>
-        <w:rPr>
-          <w:rFonts w:asciiTheme="minorHAnsi" w:eastAsiaTheme="minorEastAsia" w:hAnsiTheme="minorHAnsi" w:cstheme="minorBidi"/>
-          <w:bCs/>
-          <w:color w:val="444444"/>
-          <w:shd w:val="clear" w:color="auto" w:fill="FFFFFF"/>
-        </w:rPr>
-        <w:t xml:space="preserve"> can collect log events from multiple types of sources using </w:t>
+        <w:t>Logstash can collect log events from multiple types of sources using </w:t>
       </w:r>
       <w:hyperlink r:id="rId30" w:history="1">
         <w:r>
@@ -31856,26 +32002,7 @@
           <w:shd w:val="clear" w:color="auto" w:fill="FFFFFF"/>
         </w:rPr>
         <w:br/>
-      </w:r>
-      <w:proofErr w:type="spellStart"/>
-      <w:r>
-        <w:rPr>
-          <w:rFonts w:asciiTheme="minorHAnsi" w:eastAsiaTheme="minorEastAsia" w:hAnsiTheme="minorHAnsi" w:cstheme="minorBidi"/>
-          <w:bCs/>
-          <w:color w:val="444444"/>
-          <w:shd w:val="clear" w:color="auto" w:fill="FFFFFF"/>
-        </w:rPr>
-        <w:t>Elasticsearch</w:t>
-      </w:r>
-      <w:proofErr w:type="spellEnd"/>
-      <w:r>
-        <w:rPr>
-          <w:rFonts w:asciiTheme="minorHAnsi" w:eastAsiaTheme="minorEastAsia" w:hAnsiTheme="minorHAnsi" w:cstheme="minorBidi"/>
-          <w:bCs/>
-          <w:color w:val="444444"/>
-          <w:shd w:val="clear" w:color="auto" w:fill="FFFFFF"/>
-        </w:rPr>
-        <w:t xml:space="preserve"> is a distributed and scalable full-text search database, that allows you to store and search large volumes of log events.</w:t>
+        <w:t>Elasticsearch is a distributed and scalable full-text search database, that allows you to store and search large volumes of log events.</w:t>
       </w:r>
     </w:p>
     <w:p>
@@ -31906,26 +32033,7 @@
           <w:shd w:val="clear" w:color="auto" w:fill="FFFFFF"/>
         </w:rPr>
         <w:br/>
-      </w:r>
-      <w:proofErr w:type="spellStart"/>
-      <w:r>
-        <w:rPr>
-          <w:rFonts w:eastAsiaTheme="minorEastAsia"/>
-          <w:bCs/>
-          <w:color w:val="444444"/>
-          <w:shd w:val="clear" w:color="auto" w:fill="FFFFFF"/>
-        </w:rPr>
-        <w:t>Kibana</w:t>
-      </w:r>
-      <w:proofErr w:type="spellEnd"/>
-      <w:r>
-        <w:rPr>
-          <w:rFonts w:eastAsiaTheme="minorEastAsia"/>
-          <w:bCs/>
-          <w:color w:val="444444"/>
-          <w:shd w:val="clear" w:color="auto" w:fill="FFFFFF"/>
-        </w:rPr>
-        <w:t xml:space="preserve"> lets you visualize and analyze your log events stored in Elasticsearch</w:t>
+        <w:t>Kibana lets you visualize and analyze your log events stored in Elasticsearch</w:t>
       </w:r>
     </w:p>
     <w:p>
@@ -37241,7 +37349,7 @@
     <w:lsdException w:name="Table Web 2" w:semiHidden="1" w:unhideWhenUsed="1"/>
     <w:lsdException w:name="Table Web 3" w:semiHidden="1" w:unhideWhenUsed="1"/>
     <w:lsdException w:name="Balloon Text" w:semiHidden="1" w:unhideWhenUsed="1"/>
-    <w:lsdException w:name="Table Grid" w:semiHidden="1" w:uiPriority="39" w:unhideWhenUsed="1"/>
+    <w:lsdException w:name="Table Grid" w:uiPriority="39"/>
     <w:lsdException w:name="Table Theme" w:semiHidden="1" w:unhideWhenUsed="1"/>
     <w:lsdException w:name="Placeholder Text" w:semiHidden="1"/>
     <w:lsdException w:name="No Spacing" w:uiPriority="1" w:qFormat="1"/>
@@ -38173,7 +38281,7 @@
 </file>
 
 <file path=customXml/itemProps1.xml><?xml version="1.0" encoding="utf-8"?>
-<ds:datastoreItem xmlns:ds="http://schemas.openxmlformats.org/officeDocument/2006/customXml" ds:itemID="{1FFC4E79-3A93-4065-A028-F17715DA5C44}">
+<ds:datastoreItem xmlns:ds="http://schemas.openxmlformats.org/officeDocument/2006/customXml" ds:itemID="{46A67E0B-A115-4310-B02B-CB6A7DA54812}">
   <ds:schemaRefs>
     <ds:schemaRef ds:uri="http://schemas.openxmlformats.org/officeDocument/2006/bibliography"/>
   </ds:schemaRefs>

</xml_diff>

<commit_message>
updated config server encrypton
</commit_message>
<xml_diff>
--- a/spring-micro-service.docx
+++ b/spring-micro-service.docx
@@ -1670,7 +1670,7 @@
                     <a:blip r:embed="rId6">
                       <a:extLst>
                         <a:ext uri="{28A0092B-C50C-407E-A947-70E740481C1C}">
-                          <a14:useLocalDpi xmlns:a14="http://schemas.microsoft.com/office/drawing/2010/main" xmlns:wps="http://schemas.microsoft.com/office/word/2010/wordprocessingShape" xmlns:wpi="http://schemas.microsoft.com/office/word/2010/wordprocessingInk" xmlns:wpg="http://schemas.microsoft.com/office/word/2010/wordprocessingGroup" xmlns:w16se="http://schemas.microsoft.com/office/word/2015/wordml/symex" xmlns:w16cid="http://schemas.microsoft.com/office/word/2016/wordml/cid" xmlns:w15="http://schemas.microsoft.com/office/word/2012/wordml" xmlns:w14="http://schemas.microsoft.com/office/word/2010/wordml" xmlns:w="http://schemas.openxmlformats.org/wordprocessingml/2006/main" xmlns:w10="urn:schemas-microsoft-com:office:word" xmlns:wp14="http://schemas.microsoft.com/office/word/2010/wordprocessingDrawing" xmlns:v="urn:schemas-microsoft-com:vml" xmlns:o="urn:schemas-microsoft-com:office:office" xmlns:am3d="http://schemas.microsoft.com/office/drawing/2017/model3d" xmlns:aink="http://schemas.microsoft.com/office/drawing/2016/ink" xmlns:mc="http://schemas.openxmlformats.org/markup-compatibility/2006" xmlns:cx8="http://schemas.microsoft.com/office/drawing/2016/5/14/chartex" xmlns:cx7="http://schemas.microsoft.com/office/drawing/2016/5/13/chartex" xmlns:cx6="http://schemas.microsoft.com/office/drawing/2016/5/12/chartex" xmlns:cx5="http://schemas.microsoft.com/office/drawing/2016/5/11/chartex" xmlns:cx4="http://schemas.microsoft.com/office/drawing/2016/5/10/chartex" xmlns:cx3="http://schemas.microsoft.com/office/drawing/2016/5/9/chartex" xmlns:cx2="http://schemas.microsoft.com/office/drawing/2015/10/21/chartex" xmlns:cx1="http://schemas.microsoft.com/office/drawing/2015/9/8/chartex" xmlns:cx="http://schemas.microsoft.com/office/drawing/2014/chartex" xmlns:wpc="http://schemas.microsoft.com/office/word/2010/wordprocessingCanvas" xmlns="" val="0"/>
+                          <a14:useLocalDpi xmlns="" xmlns:wpc="http://schemas.microsoft.com/office/word/2010/wordprocessingCanvas" xmlns:cx="http://schemas.microsoft.com/office/drawing/2014/chartex" xmlns:cx1="http://schemas.microsoft.com/office/drawing/2015/9/8/chartex" xmlns:cx2="http://schemas.microsoft.com/office/drawing/2015/10/21/chartex" xmlns:cx3="http://schemas.microsoft.com/office/drawing/2016/5/9/chartex" xmlns:cx4="http://schemas.microsoft.com/office/drawing/2016/5/10/chartex" xmlns:cx5="http://schemas.microsoft.com/office/drawing/2016/5/11/chartex" xmlns:cx6="http://schemas.microsoft.com/office/drawing/2016/5/12/chartex" xmlns:cx7="http://schemas.microsoft.com/office/drawing/2016/5/13/chartex" xmlns:cx8="http://schemas.microsoft.com/office/drawing/2016/5/14/chartex" xmlns:mc="http://schemas.openxmlformats.org/markup-compatibility/2006" xmlns:aink="http://schemas.microsoft.com/office/drawing/2016/ink" xmlns:am3d="http://schemas.microsoft.com/office/drawing/2017/model3d" xmlns:o="urn:schemas-microsoft-com:office:office" xmlns:v="urn:schemas-microsoft-com:vml" xmlns:wp14="http://schemas.microsoft.com/office/word/2010/wordprocessingDrawing" xmlns:w10="urn:schemas-microsoft-com:office:word" xmlns:w="http://schemas.openxmlformats.org/wordprocessingml/2006/main" xmlns:w14="http://schemas.microsoft.com/office/word/2010/wordml" xmlns:w15="http://schemas.microsoft.com/office/word/2012/wordml" xmlns:w16cid="http://schemas.microsoft.com/office/word/2016/wordml/cid" xmlns:w16se="http://schemas.microsoft.com/office/word/2015/wordml/symex" xmlns:wpg="http://schemas.microsoft.com/office/word/2010/wordprocessingGroup" xmlns:wpi="http://schemas.microsoft.com/office/word/2010/wordprocessingInk" xmlns:wps="http://schemas.microsoft.com/office/word/2010/wordprocessingShape" xmlns:a14="http://schemas.microsoft.com/office/drawing/2010/main" val="0"/>
                         </a:ext>
                       </a:extLst>
                     </a:blip>
@@ -9023,7 +9023,7 @@
                     <a:blip r:embed="rId11">
                       <a:extLst>
                         <a:ext uri="{28A0092B-C50C-407E-A947-70E740481C1C}">
-                          <a14:useLocalDpi xmlns:a14="http://schemas.microsoft.com/office/drawing/2010/main" xmlns:wps="http://schemas.microsoft.com/office/word/2010/wordprocessingShape" xmlns:wpi="http://schemas.microsoft.com/office/word/2010/wordprocessingInk" xmlns:wpg="http://schemas.microsoft.com/office/word/2010/wordprocessingGroup" xmlns:w16se="http://schemas.microsoft.com/office/word/2015/wordml/symex" xmlns:w16cid="http://schemas.microsoft.com/office/word/2016/wordml/cid" xmlns:w15="http://schemas.microsoft.com/office/word/2012/wordml" xmlns:w14="http://schemas.microsoft.com/office/word/2010/wordml" xmlns:w="http://schemas.openxmlformats.org/wordprocessingml/2006/main" xmlns:w10="urn:schemas-microsoft-com:office:word" xmlns:wp14="http://schemas.microsoft.com/office/word/2010/wordprocessingDrawing" xmlns:v="urn:schemas-microsoft-com:vml" xmlns:o="urn:schemas-microsoft-com:office:office" xmlns:am3d="http://schemas.microsoft.com/office/drawing/2017/model3d" xmlns:aink="http://schemas.microsoft.com/office/drawing/2016/ink" xmlns:mc="http://schemas.openxmlformats.org/markup-compatibility/2006" xmlns:cx8="http://schemas.microsoft.com/office/drawing/2016/5/14/chartex" xmlns:cx7="http://schemas.microsoft.com/office/drawing/2016/5/13/chartex" xmlns:cx6="http://schemas.microsoft.com/office/drawing/2016/5/12/chartex" xmlns:cx5="http://schemas.microsoft.com/office/drawing/2016/5/11/chartex" xmlns:cx4="http://schemas.microsoft.com/office/drawing/2016/5/10/chartex" xmlns:cx3="http://schemas.microsoft.com/office/drawing/2016/5/9/chartex" xmlns:cx2="http://schemas.microsoft.com/office/drawing/2015/10/21/chartex" xmlns:cx1="http://schemas.microsoft.com/office/drawing/2015/9/8/chartex" xmlns:cx="http://schemas.microsoft.com/office/drawing/2014/chartex" xmlns:wpc="http://schemas.microsoft.com/office/word/2010/wordprocessingCanvas" xmlns="" val="0"/>
+                          <a14:useLocalDpi xmlns="" xmlns:wpc="http://schemas.microsoft.com/office/word/2010/wordprocessingCanvas" xmlns:cx="http://schemas.microsoft.com/office/drawing/2014/chartex" xmlns:cx1="http://schemas.microsoft.com/office/drawing/2015/9/8/chartex" xmlns:cx2="http://schemas.microsoft.com/office/drawing/2015/10/21/chartex" xmlns:cx3="http://schemas.microsoft.com/office/drawing/2016/5/9/chartex" xmlns:cx4="http://schemas.microsoft.com/office/drawing/2016/5/10/chartex" xmlns:cx5="http://schemas.microsoft.com/office/drawing/2016/5/11/chartex" xmlns:cx6="http://schemas.microsoft.com/office/drawing/2016/5/12/chartex" xmlns:cx7="http://schemas.microsoft.com/office/drawing/2016/5/13/chartex" xmlns:cx8="http://schemas.microsoft.com/office/drawing/2016/5/14/chartex" xmlns:mc="http://schemas.openxmlformats.org/markup-compatibility/2006" xmlns:aink="http://schemas.microsoft.com/office/drawing/2016/ink" xmlns:am3d="http://schemas.microsoft.com/office/drawing/2017/model3d" xmlns:o="urn:schemas-microsoft-com:office:office" xmlns:v="urn:schemas-microsoft-com:vml" xmlns:wp14="http://schemas.microsoft.com/office/word/2010/wordprocessingDrawing" xmlns:w10="urn:schemas-microsoft-com:office:word" xmlns:w="http://schemas.openxmlformats.org/wordprocessingml/2006/main" xmlns:w14="http://schemas.microsoft.com/office/word/2010/wordml" xmlns:w15="http://schemas.microsoft.com/office/word/2012/wordml" xmlns:w16cid="http://schemas.microsoft.com/office/word/2016/wordml/cid" xmlns:w16se="http://schemas.microsoft.com/office/word/2015/wordml/symex" xmlns:wpg="http://schemas.microsoft.com/office/word/2010/wordprocessingGroup" xmlns:wpi="http://schemas.microsoft.com/office/word/2010/wordprocessingInk" xmlns:wps="http://schemas.microsoft.com/office/word/2010/wordprocessingShape" xmlns:a14="http://schemas.microsoft.com/office/drawing/2010/main" val="0"/>
                         </a:ext>
                       </a:extLst>
                     </a:blip>
@@ -24575,6 +24575,919 @@
     </w:p>
     <w:p>
       <w:pPr>
+        <w:pStyle w:val="NormalWeb"/>
+        <w:shd w:val="clear" w:color="auto" w:fill="FFFFFF"/>
+        <w:spacing w:before="240" w:beforeAutospacing="0" w:after="264" w:afterAutospacing="0"/>
+        <w:rPr>
+          <w:rFonts w:ascii="Cambria" w:eastAsiaTheme="minorHAnsi" w:hAnsi="Cambria" w:cstheme="minorBidi"/>
+          <w:color w:val="222635"/>
+          <w:shd w:val="clear" w:color="auto" w:fill="FFFFFF"/>
+        </w:rPr>
+      </w:pPr>
+    </w:p>
+    <w:p>
+      <w:pPr>
+        <w:pStyle w:val="NormalWeb"/>
+        <w:shd w:val="clear" w:color="auto" w:fill="FFFFFF"/>
+        <w:spacing w:before="240" w:beforeAutospacing="0" w:after="264" w:afterAutospacing="0"/>
+        <w:rPr>
+          <w:rFonts w:ascii="Cambria" w:eastAsiaTheme="minorHAnsi" w:hAnsi="Cambria" w:cstheme="minorBidi"/>
+          <w:color w:val="222635"/>
+          <w:shd w:val="clear" w:color="auto" w:fill="FFFFFF"/>
+        </w:rPr>
+      </w:pPr>
+      <w:r>
+        <w:rPr>
+          <w:rFonts w:ascii="Cambria" w:eastAsiaTheme="minorHAnsi" w:hAnsi="Cambria" w:cstheme="minorBidi"/>
+          <w:color w:val="222635"/>
+          <w:shd w:val="clear" w:color="auto" w:fill="FFFFFF"/>
+        </w:rPr>
+        <w:t xml:space="preserve">Spring cloud </w:t>
+      </w:r>
+      <w:proofErr w:type="spellStart"/>
+      <w:r>
+        <w:rPr>
+          <w:rFonts w:ascii="Cambria" w:eastAsiaTheme="minorHAnsi" w:hAnsi="Cambria" w:cstheme="minorBidi"/>
+          <w:color w:val="222635"/>
+          <w:shd w:val="clear" w:color="auto" w:fill="FFFFFF"/>
+        </w:rPr>
+        <w:t>config</w:t>
+      </w:r>
+      <w:proofErr w:type="spellEnd"/>
+      <w:r>
+        <w:rPr>
+          <w:rFonts w:ascii="Cambria" w:eastAsiaTheme="minorHAnsi" w:hAnsi="Cambria" w:cstheme="minorBidi"/>
+          <w:color w:val="222635"/>
+          <w:shd w:val="clear" w:color="auto" w:fill="FFFFFF"/>
+        </w:rPr>
+        <w:t xml:space="preserve"> server support by default java </w:t>
+      </w:r>
+      <w:proofErr w:type="spellStart"/>
+      <w:r>
+        <w:rPr>
+          <w:rFonts w:ascii="Cambria" w:eastAsiaTheme="minorHAnsi" w:hAnsi="Cambria" w:cstheme="minorBidi"/>
+          <w:color w:val="222635"/>
+          <w:shd w:val="clear" w:color="auto" w:fill="FFFFFF"/>
+        </w:rPr>
+        <w:t>Java</w:t>
+      </w:r>
+      <w:proofErr w:type="spellEnd"/>
+      <w:r>
+        <w:rPr>
+          <w:rFonts w:ascii="Cambria" w:eastAsiaTheme="minorHAnsi" w:hAnsi="Cambria" w:cstheme="minorBidi"/>
+          <w:color w:val="222635"/>
+          <w:shd w:val="clear" w:color="auto" w:fill="FFFFFF"/>
+        </w:rPr>
+        <w:t xml:space="preserve"> Cryptography Extension (JCE</w:t>
+      </w:r>
+      <w:proofErr w:type="gramStart"/>
+      <w:r>
+        <w:rPr>
+          <w:rFonts w:ascii="Cambria" w:eastAsiaTheme="minorHAnsi" w:hAnsi="Cambria" w:cstheme="minorBidi"/>
+          <w:color w:val="222635"/>
+          <w:shd w:val="clear" w:color="auto" w:fill="FFFFFF"/>
+        </w:rPr>
+        <w:t xml:space="preserve">) </w:t>
+      </w:r>
+      <w:r>
+        <w:rPr>
+          <w:rFonts w:ascii="Cambria" w:eastAsiaTheme="minorHAnsi" w:hAnsi="Cambria" w:cstheme="minorBidi"/>
+          <w:color w:val="222635"/>
+          <w:shd w:val="clear" w:color="auto" w:fill="FFFFFF"/>
+        </w:rPr>
+        <w:t>.</w:t>
+      </w:r>
+      <w:proofErr w:type="gramEnd"/>
+    </w:p>
+    <w:p>
+      <w:pPr>
+        <w:pStyle w:val="NormalWeb"/>
+        <w:shd w:val="clear" w:color="auto" w:fill="FFFFFF"/>
+        <w:spacing w:before="240" w:beforeAutospacing="0" w:after="264" w:afterAutospacing="0"/>
+        <w:rPr>
+          <w:rFonts w:ascii="Cambria" w:eastAsiaTheme="minorHAnsi" w:hAnsi="Cambria" w:cstheme="minorBidi"/>
+          <w:color w:val="222635"/>
+          <w:shd w:val="clear" w:color="auto" w:fill="FFFFFF"/>
+        </w:rPr>
+      </w:pPr>
+      <w:r>
+        <w:rPr>
+          <w:rFonts w:ascii="Cambria" w:eastAsiaTheme="minorHAnsi" w:hAnsi="Cambria" w:cstheme="minorBidi"/>
+          <w:color w:val="222635"/>
+          <w:shd w:val="clear" w:color="auto" w:fill="FFFFFF"/>
+        </w:rPr>
+        <w:t xml:space="preserve">Step 1: Encrypt the </w:t>
+      </w:r>
+      <w:proofErr w:type="gramStart"/>
+      <w:r>
+        <w:rPr>
+          <w:rFonts w:ascii="Cambria" w:eastAsiaTheme="minorHAnsi" w:hAnsi="Cambria" w:cstheme="minorBidi"/>
+          <w:color w:val="222635"/>
+          <w:shd w:val="clear" w:color="auto" w:fill="FFFFFF"/>
+        </w:rPr>
+        <w:t>text(</w:t>
+      </w:r>
+      <w:proofErr w:type="gramEnd"/>
+      <w:r>
+        <w:rPr>
+          <w:rFonts w:ascii="Cambria" w:eastAsiaTheme="minorHAnsi" w:hAnsi="Cambria" w:cstheme="minorBidi"/>
+          <w:color w:val="222635"/>
+          <w:shd w:val="clear" w:color="auto" w:fill="FFFFFF"/>
+        </w:rPr>
+        <w:t xml:space="preserve">password for </w:t>
+      </w:r>
+      <w:proofErr w:type="spellStart"/>
+      <w:r>
+        <w:rPr>
+          <w:rFonts w:ascii="Cambria" w:eastAsiaTheme="minorHAnsi" w:hAnsi="Cambria" w:cstheme="minorBidi"/>
+          <w:color w:val="222635"/>
+          <w:shd w:val="clear" w:color="auto" w:fill="FFFFFF"/>
+        </w:rPr>
+        <w:t>rabbitmq</w:t>
+      </w:r>
+      <w:proofErr w:type="spellEnd"/>
+      <w:r>
+        <w:rPr>
+          <w:rFonts w:ascii="Cambria" w:eastAsiaTheme="minorHAnsi" w:hAnsi="Cambria" w:cstheme="minorBidi"/>
+          <w:color w:val="222635"/>
+          <w:shd w:val="clear" w:color="auto" w:fill="FFFFFF"/>
+        </w:rPr>
+        <w:t>):</w:t>
+      </w:r>
+    </w:p>
+    <w:p>
+      <w:pPr>
+        <w:pStyle w:val="NormalWeb"/>
+        <w:shd w:val="clear" w:color="auto" w:fill="FFFFFF"/>
+        <w:spacing w:before="240" w:beforeAutospacing="0" w:after="264" w:afterAutospacing="0"/>
+        <w:rPr>
+          <w:rFonts w:ascii="Cambria" w:eastAsiaTheme="minorHAnsi" w:hAnsi="Cambria" w:cstheme="minorBidi"/>
+          <w:color w:val="222635"/>
+          <w:shd w:val="clear" w:color="auto" w:fill="FFFFFF"/>
+        </w:rPr>
+      </w:pPr>
+      <w:r>
+        <w:rPr>
+          <w:rFonts w:ascii="Cambria" w:hAnsi="Cambria"/>
+          <w:noProof/>
+          <w:color w:val="222635"/>
+          <w:shd w:val="clear" w:color="auto" w:fill="FFFFFF"/>
+        </w:rPr>
+        <w:drawing>
+          <wp:inline distT="0" distB="0" distL="0" distR="0">
+            <wp:extent cx="5943600" cy="2196548"/>
+            <wp:effectExtent l="19050" t="0" r="0" b="0"/>
+            <wp:docPr id="8" name="Picture 1"/>
+            <wp:cNvGraphicFramePr>
+              <a:graphicFrameLocks xmlns:a="http://schemas.openxmlformats.org/drawingml/2006/main" noChangeAspect="1"/>
+            </wp:cNvGraphicFramePr>
+            <a:graphic xmlns:a="http://schemas.openxmlformats.org/drawingml/2006/main">
+              <a:graphicData uri="http://schemas.openxmlformats.org/drawingml/2006/picture">
+                <pic:pic xmlns:pic="http://schemas.openxmlformats.org/drawingml/2006/picture">
+                  <pic:nvPicPr>
+                    <pic:cNvPr id="0" name="Picture 1"/>
+                    <pic:cNvPicPr>
+                      <a:picLocks noChangeAspect="1" noChangeArrowheads="1"/>
+                    </pic:cNvPicPr>
+                  </pic:nvPicPr>
+                  <pic:blipFill>
+                    <a:blip r:embed="rId21"/>
+                    <a:srcRect/>
+                    <a:stretch>
+                      <a:fillRect/>
+                    </a:stretch>
+                  </pic:blipFill>
+                  <pic:spPr bwMode="auto">
+                    <a:xfrm>
+                      <a:off x="0" y="0"/>
+                      <a:ext cx="5943600" cy="2196548"/>
+                    </a:xfrm>
+                    <a:prstGeom prst="rect">
+                      <a:avLst/>
+                    </a:prstGeom>
+                    <a:noFill/>
+                    <a:ln w="9525">
+                      <a:noFill/>
+                      <a:miter lim="800000"/>
+                      <a:headEnd/>
+                      <a:tailEnd/>
+                    </a:ln>
+                  </pic:spPr>
+                </pic:pic>
+              </a:graphicData>
+            </a:graphic>
+          </wp:inline>
+        </w:drawing>
+      </w:r>
+    </w:p>
+    <w:p>
+      <w:pPr>
+        <w:pStyle w:val="NormalWeb"/>
+        <w:shd w:val="clear" w:color="auto" w:fill="FFFFFF"/>
+        <w:spacing w:before="240" w:beforeAutospacing="0" w:after="264" w:afterAutospacing="0"/>
+        <w:rPr>
+          <w:rFonts w:ascii="Cambria" w:eastAsiaTheme="minorHAnsi" w:hAnsi="Cambria" w:cstheme="minorBidi"/>
+          <w:color w:val="222635"/>
+          <w:shd w:val="clear" w:color="auto" w:fill="FFFFFF"/>
+        </w:rPr>
+      </w:pPr>
+      <w:r>
+        <w:rPr>
+          <w:rFonts w:ascii="Cambria" w:eastAsiaTheme="minorHAnsi" w:hAnsi="Cambria" w:cstheme="minorBidi"/>
+          <w:color w:val="222635"/>
+          <w:shd w:val="clear" w:color="auto" w:fill="FFFFFF"/>
+        </w:rPr>
+        <w:t>Step 2: place the e</w:t>
+      </w:r>
+      <w:r>
+        <w:rPr>
+          <w:rFonts w:ascii="Cambria" w:eastAsiaTheme="minorHAnsi" w:hAnsi="Cambria" w:cstheme="minorBidi"/>
+          <w:color w:val="222635"/>
+          <w:shd w:val="clear" w:color="auto" w:fill="FFFFFF"/>
+        </w:rPr>
+        <w:t>ncrypted key in properties file and commit the file</w:t>
+      </w:r>
+      <w:r>
+        <w:rPr>
+          <w:rFonts w:ascii="Cambria" w:eastAsiaTheme="minorHAnsi" w:hAnsi="Cambria" w:cstheme="minorBidi"/>
+          <w:color w:val="222635"/>
+          <w:shd w:val="clear" w:color="auto" w:fill="FFFFFF"/>
+        </w:rPr>
+        <w:t xml:space="preserve"> and</w:t>
+      </w:r>
+      <w:r>
+        <w:rPr>
+          <w:rFonts w:ascii="Cambria" w:eastAsiaTheme="minorHAnsi" w:hAnsi="Cambria" w:cstheme="minorBidi"/>
+          <w:color w:val="222635"/>
+          <w:shd w:val="clear" w:color="auto" w:fill="FFFFFF"/>
+        </w:rPr>
+        <w:t xml:space="preserve"> re run server</w:t>
+      </w:r>
+    </w:p>
+    <w:p>
+      <w:pPr>
+        <w:pStyle w:val="NormalWeb"/>
+        <w:shd w:val="clear" w:color="auto" w:fill="FFFFFF"/>
+        <w:spacing w:before="240" w:beforeAutospacing="0" w:after="264" w:afterAutospacing="0"/>
+        <w:rPr>
+          <w:rFonts w:ascii="Cambria" w:eastAsiaTheme="minorHAnsi" w:hAnsi="Cambria" w:cstheme="minorBidi"/>
+          <w:color w:val="222635"/>
+          <w:shd w:val="clear" w:color="auto" w:fill="FFFFFF"/>
+        </w:rPr>
+      </w:pPr>
+      <w:r>
+        <w:rPr>
+          <w:rFonts w:ascii="Cambria" w:hAnsi="Cambria"/>
+          <w:noProof/>
+          <w:color w:val="222635"/>
+          <w:shd w:val="clear" w:color="auto" w:fill="FFFFFF"/>
+        </w:rPr>
+        <w:drawing>
+          <wp:inline distT="0" distB="0" distL="0" distR="0">
+            <wp:extent cx="5943600" cy="1710572"/>
+            <wp:effectExtent l="19050" t="0" r="0" b="0"/>
+            <wp:docPr id="9" name="Picture 4"/>
+            <wp:cNvGraphicFramePr>
+              <a:graphicFrameLocks xmlns:a="http://schemas.openxmlformats.org/drawingml/2006/main" noChangeAspect="1"/>
+            </wp:cNvGraphicFramePr>
+            <a:graphic xmlns:a="http://schemas.openxmlformats.org/drawingml/2006/main">
+              <a:graphicData uri="http://schemas.openxmlformats.org/drawingml/2006/picture">
+                <pic:pic xmlns:pic="http://schemas.openxmlformats.org/drawingml/2006/picture">
+                  <pic:nvPicPr>
+                    <pic:cNvPr id="0" name="Picture 4"/>
+                    <pic:cNvPicPr>
+                      <a:picLocks noChangeAspect="1" noChangeArrowheads="1"/>
+                    </pic:cNvPicPr>
+                  </pic:nvPicPr>
+                  <pic:blipFill>
+                    <a:blip r:embed="rId22"/>
+                    <a:srcRect/>
+                    <a:stretch>
+                      <a:fillRect/>
+                    </a:stretch>
+                  </pic:blipFill>
+                  <pic:spPr bwMode="auto">
+                    <a:xfrm>
+                      <a:off x="0" y="0"/>
+                      <a:ext cx="5943600" cy="1710572"/>
+                    </a:xfrm>
+                    <a:prstGeom prst="rect">
+                      <a:avLst/>
+                    </a:prstGeom>
+                    <a:noFill/>
+                    <a:ln w="9525">
+                      <a:noFill/>
+                      <a:miter lim="800000"/>
+                      <a:headEnd/>
+                      <a:tailEnd/>
+                    </a:ln>
+                  </pic:spPr>
+                </pic:pic>
+              </a:graphicData>
+            </a:graphic>
+          </wp:inline>
+        </w:drawing>
+      </w:r>
+    </w:p>
+    <w:p>
+      <w:pPr>
+        <w:pStyle w:val="NormalWeb"/>
+        <w:shd w:val="clear" w:color="auto" w:fill="FFFFFF"/>
+        <w:spacing w:before="240" w:beforeAutospacing="0" w:after="264" w:afterAutospacing="0"/>
+        <w:rPr>
+          <w:rFonts w:ascii="Cambria" w:eastAsiaTheme="minorHAnsi" w:hAnsi="Cambria" w:cstheme="minorBidi"/>
+          <w:color w:val="222635"/>
+          <w:shd w:val="clear" w:color="auto" w:fill="FFFFFF"/>
+        </w:rPr>
+      </w:pPr>
+    </w:p>
+    <w:p>
+      <w:pPr>
+        <w:pStyle w:val="NormalWeb"/>
+        <w:shd w:val="clear" w:color="auto" w:fill="FFFFFF"/>
+        <w:spacing w:before="240" w:beforeAutospacing="0" w:after="264" w:afterAutospacing="0"/>
+        <w:rPr>
+          <w:rFonts w:eastAsiaTheme="minorHAnsi"/>
+        </w:rPr>
+      </w:pPr>
+      <w:r>
+        <w:rPr>
+          <w:rFonts w:ascii="Cambria" w:eastAsiaTheme="minorHAnsi" w:hAnsi="Cambria" w:cstheme="minorBidi"/>
+          <w:color w:val="222635"/>
+          <w:shd w:val="clear" w:color="auto" w:fill="FFFFFF"/>
+        </w:rPr>
+        <w:t>Step 3: Decrypt the encrypted key:</w:t>
+      </w:r>
+    </w:p>
+    <w:p>
+      <w:pPr>
+        <w:pStyle w:val="NormalWeb"/>
+        <w:shd w:val="clear" w:color="auto" w:fill="FFFFFF"/>
+        <w:spacing w:before="240" w:beforeAutospacing="0" w:after="264" w:afterAutospacing="0"/>
+        <w:rPr>
+          <w:rFonts w:ascii="Cambria" w:eastAsiaTheme="minorHAnsi" w:hAnsi="Cambria" w:cstheme="minorBidi"/>
+          <w:color w:val="222635"/>
+          <w:shd w:val="clear" w:color="auto" w:fill="FFFFFF"/>
+        </w:rPr>
+      </w:pPr>
+      <w:r>
+        <w:rPr>
+          <w:rFonts w:ascii="Cambria" w:hAnsi="Cambria"/>
+          <w:noProof/>
+          <w:color w:val="222635"/>
+          <w:shd w:val="clear" w:color="auto" w:fill="FFFFFF"/>
+        </w:rPr>
+        <w:lastRenderedPageBreak/>
+        <w:drawing>
+          <wp:inline distT="0" distB="0" distL="0" distR="0">
+            <wp:extent cx="5943600" cy="2194400"/>
+            <wp:effectExtent l="19050" t="0" r="0" b="0"/>
+            <wp:docPr id="10" name="Picture 7"/>
+            <wp:cNvGraphicFramePr>
+              <a:graphicFrameLocks xmlns:a="http://schemas.openxmlformats.org/drawingml/2006/main" noChangeAspect="1"/>
+            </wp:cNvGraphicFramePr>
+            <a:graphic xmlns:a="http://schemas.openxmlformats.org/drawingml/2006/main">
+              <a:graphicData uri="http://schemas.openxmlformats.org/drawingml/2006/picture">
+                <pic:pic xmlns:pic="http://schemas.openxmlformats.org/drawingml/2006/picture">
+                  <pic:nvPicPr>
+                    <pic:cNvPr id="0" name="Picture 7"/>
+                    <pic:cNvPicPr>
+                      <a:picLocks noChangeAspect="1" noChangeArrowheads="1"/>
+                    </pic:cNvPicPr>
+                  </pic:nvPicPr>
+                  <pic:blipFill>
+                    <a:blip r:embed="rId23"/>
+                    <a:srcRect/>
+                    <a:stretch>
+                      <a:fillRect/>
+                    </a:stretch>
+                  </pic:blipFill>
+                  <pic:spPr bwMode="auto">
+                    <a:xfrm>
+                      <a:off x="0" y="0"/>
+                      <a:ext cx="5943600" cy="2194400"/>
+                    </a:xfrm>
+                    <a:prstGeom prst="rect">
+                      <a:avLst/>
+                    </a:prstGeom>
+                    <a:noFill/>
+                    <a:ln w="9525">
+                      <a:noFill/>
+                      <a:miter lim="800000"/>
+                      <a:headEnd/>
+                      <a:tailEnd/>
+                    </a:ln>
+                  </pic:spPr>
+                </pic:pic>
+              </a:graphicData>
+            </a:graphic>
+          </wp:inline>
+        </w:drawing>
+      </w:r>
+    </w:p>
+    <w:p>
+      <w:pPr>
+        <w:pStyle w:val="NormalWeb"/>
+        <w:shd w:val="clear" w:color="auto" w:fill="FFFFFF"/>
+        <w:spacing w:before="240" w:beforeAutospacing="0" w:after="264" w:afterAutospacing="0"/>
+        <w:rPr>
+          <w:rFonts w:ascii="Cambria" w:eastAsiaTheme="minorHAnsi" w:hAnsi="Cambria" w:cstheme="minorBidi"/>
+          <w:color w:val="222635"/>
+          <w:shd w:val="clear" w:color="auto" w:fill="FFFFFF"/>
+        </w:rPr>
+      </w:pPr>
+    </w:p>
+    <w:p>
+      <w:pPr>
+        <w:pStyle w:val="NormalWeb"/>
+        <w:shd w:val="clear" w:color="auto" w:fill="FFFFFF"/>
+        <w:spacing w:before="240" w:beforeAutospacing="0" w:after="264" w:afterAutospacing="0"/>
+        <w:rPr>
+          <w:rFonts w:ascii="Cambria" w:eastAsiaTheme="minorHAnsi" w:hAnsi="Cambria" w:cstheme="minorBidi"/>
+          <w:color w:val="222635"/>
+          <w:shd w:val="clear" w:color="auto" w:fill="FFFFFF"/>
+        </w:rPr>
+      </w:pPr>
+      <w:r>
+        <w:rPr>
+          <w:rFonts w:ascii="Cambria" w:eastAsiaTheme="minorHAnsi" w:hAnsi="Cambria" w:cstheme="minorBidi"/>
+          <w:color w:val="222635"/>
+          <w:shd w:val="clear" w:color="auto" w:fill="FFFFFF"/>
+        </w:rPr>
+        <w:t>Step 4: now hit request for default properties (</w:t>
+      </w:r>
+      <w:proofErr w:type="spellStart"/>
+      <w:r>
+        <w:rPr>
+          <w:rFonts w:ascii="Cambria" w:eastAsiaTheme="minorHAnsi" w:hAnsi="Cambria" w:cstheme="minorBidi"/>
+          <w:color w:val="222635"/>
+          <w:shd w:val="clear" w:color="auto" w:fill="FFFFFF"/>
+        </w:rPr>
+        <w:t>application.properties</w:t>
+      </w:r>
+      <w:proofErr w:type="spellEnd"/>
+      <w:r>
+        <w:rPr>
+          <w:rFonts w:ascii="Cambria" w:eastAsiaTheme="minorHAnsi" w:hAnsi="Cambria" w:cstheme="minorBidi"/>
+          <w:color w:val="222635"/>
+          <w:shd w:val="clear" w:color="auto" w:fill="FFFFFF"/>
+        </w:rPr>
+        <w:t xml:space="preserve">) display in </w:t>
+      </w:r>
+      <w:proofErr w:type="spellStart"/>
+      <w:r>
+        <w:rPr>
+          <w:rFonts w:ascii="Cambria" w:eastAsiaTheme="minorHAnsi" w:hAnsi="Cambria" w:cstheme="minorBidi"/>
+          <w:color w:val="222635"/>
+          <w:shd w:val="clear" w:color="auto" w:fill="FFFFFF"/>
+        </w:rPr>
+        <w:t>config</w:t>
+      </w:r>
+      <w:proofErr w:type="spellEnd"/>
+      <w:r>
+        <w:rPr>
+          <w:rFonts w:ascii="Cambria" w:eastAsiaTheme="minorHAnsi" w:hAnsi="Cambria" w:cstheme="minorBidi"/>
+          <w:color w:val="222635"/>
+          <w:shd w:val="clear" w:color="auto" w:fill="FFFFFF"/>
+        </w:rPr>
+        <w:t xml:space="preserve"> server side.</w:t>
+      </w:r>
+    </w:p>
+    <w:p>
+      <w:pPr>
+        <w:pStyle w:val="NormalWeb"/>
+        <w:shd w:val="clear" w:color="auto" w:fill="FFFFFF"/>
+        <w:spacing w:before="240" w:beforeAutospacing="0" w:after="264" w:afterAutospacing="0"/>
+        <w:rPr>
+          <w:rFonts w:ascii="Cambria" w:eastAsiaTheme="minorHAnsi" w:hAnsi="Cambria" w:cstheme="minorBidi"/>
+          <w:color w:val="222635"/>
+          <w:shd w:val="clear" w:color="auto" w:fill="FFFFFF"/>
+        </w:rPr>
+      </w:pPr>
+      <w:r>
+        <w:rPr>
+          <w:rFonts w:ascii="Cambria" w:eastAsiaTheme="minorHAnsi" w:hAnsi="Cambria" w:cstheme="minorBidi"/>
+          <w:color w:val="222635"/>
+          <w:shd w:val="clear" w:color="auto" w:fill="FFFFFF"/>
+        </w:rPr>
+        <w:t xml:space="preserve">Here password is displayed in plain text forma by default. So </w:t>
+      </w:r>
+      <w:r>
+        <w:rPr>
+          <w:rFonts w:ascii="Cambria" w:eastAsiaTheme="minorHAnsi" w:hAnsi="Cambria" w:cstheme="minorBidi"/>
+          <w:color w:val="222635"/>
+          <w:shd w:val="clear" w:color="auto" w:fill="FFFFFF"/>
+        </w:rPr>
+        <w:t>disable</w:t>
+      </w:r>
+      <w:r>
+        <w:rPr>
+          <w:rFonts w:ascii="Cambria" w:eastAsiaTheme="minorHAnsi" w:hAnsi="Cambria" w:cstheme="minorBidi"/>
+          <w:color w:val="222635"/>
+          <w:shd w:val="clear" w:color="auto" w:fill="FFFFFF"/>
+        </w:rPr>
+        <w:t xml:space="preserve"> encrypted format in server side</w:t>
+      </w:r>
+    </w:p>
+    <w:p>
+      <w:pPr>
+        <w:pStyle w:val="NormalWeb"/>
+        <w:shd w:val="clear" w:color="auto" w:fill="FFFFFF"/>
+        <w:spacing w:before="240" w:beforeAutospacing="0" w:after="264" w:afterAutospacing="0"/>
+        <w:rPr>
+          <w:rFonts w:ascii="Cambria" w:eastAsiaTheme="minorHAnsi" w:hAnsi="Cambria" w:cstheme="minorBidi"/>
+          <w:color w:val="222635"/>
+          <w:shd w:val="clear" w:color="auto" w:fill="FFFFFF"/>
+        </w:rPr>
+      </w:pPr>
+      <w:r>
+        <w:rPr>
+          <w:rFonts w:ascii="Cambria" w:eastAsiaTheme="minorHAnsi" w:hAnsi="Cambria" w:cstheme="minorBidi"/>
+          <w:color w:val="222635"/>
+          <w:shd w:val="clear" w:color="auto" w:fill="FFFFFF"/>
+        </w:rPr>
+        <w:t xml:space="preserve">We have to add property in </w:t>
+      </w:r>
+      <w:proofErr w:type="spellStart"/>
+      <w:r>
+        <w:rPr>
+          <w:rFonts w:ascii="Cambria" w:eastAsiaTheme="minorHAnsi" w:hAnsi="Cambria" w:cstheme="minorBidi"/>
+          <w:color w:val="222635"/>
+          <w:shd w:val="clear" w:color="auto" w:fill="FFFFFF"/>
+        </w:rPr>
+        <w:t>config</w:t>
+      </w:r>
+      <w:proofErr w:type="spellEnd"/>
+      <w:r>
+        <w:rPr>
+          <w:rFonts w:ascii="Cambria" w:eastAsiaTheme="minorHAnsi" w:hAnsi="Cambria" w:cstheme="minorBidi"/>
+          <w:color w:val="222635"/>
+          <w:shd w:val="clear" w:color="auto" w:fill="FFFFFF"/>
+        </w:rPr>
+        <w:t xml:space="preserve"> server side.</w:t>
+      </w:r>
+    </w:p>
+    <w:p>
+      <w:pPr>
+        <w:pStyle w:val="NormalWeb"/>
+        <w:shd w:val="clear" w:color="auto" w:fill="FFFFFF"/>
+        <w:spacing w:before="240" w:beforeAutospacing="0" w:after="264" w:afterAutospacing="0"/>
+        <w:rPr>
+          <w:rFonts w:ascii="Cambria" w:eastAsiaTheme="minorHAnsi" w:hAnsi="Cambria" w:cstheme="minorBidi"/>
+          <w:color w:val="222635"/>
+          <w:shd w:val="clear" w:color="auto" w:fill="FFFFFF"/>
+        </w:rPr>
+      </w:pPr>
+    </w:p>
+    <w:p>
+      <w:pPr>
+        <w:pStyle w:val="NormalWeb"/>
+        <w:shd w:val="clear" w:color="auto" w:fill="FFFFFF"/>
+        <w:spacing w:before="240" w:beforeAutospacing="0" w:after="264" w:afterAutospacing="0"/>
+        <w:rPr>
+          <w:rFonts w:ascii="Helvetica" w:hAnsi="Helvetica"/>
+          <w:color w:val="505050"/>
+          <w:sz w:val="18"/>
+          <w:szCs w:val="18"/>
+          <w:shd w:val="clear" w:color="auto" w:fill="FAFAFA"/>
+        </w:rPr>
+      </w:pPr>
+      <w:hyperlink r:id="rId24" w:history="1">
+        <w:r>
+          <w:rPr>
+            <w:rStyle w:val="Hyperlink"/>
+            <w:rFonts w:ascii="Helvetica" w:hAnsi="Helvetica"/>
+            <w:sz w:val="18"/>
+            <w:szCs w:val="18"/>
+            <w:shd w:val="clear" w:color="auto" w:fill="FAFAFA"/>
+          </w:rPr>
+          <w:t>http://localhost:8787/centeral-config-server/default</w:t>
+        </w:r>
+      </w:hyperlink>
+    </w:p>
+    <w:p>
+      <w:pPr>
+        <w:pStyle w:val="NormalWeb"/>
+        <w:shd w:val="clear" w:color="auto" w:fill="FFFFFF"/>
+        <w:spacing w:before="240" w:beforeAutospacing="0" w:after="264" w:afterAutospacing="0"/>
+        <w:rPr>
+          <w:rFonts w:ascii="Cambria" w:eastAsiaTheme="minorHAnsi" w:hAnsi="Cambria" w:cstheme="minorBidi"/>
+          <w:color w:val="222635"/>
+          <w:shd w:val="clear" w:color="auto" w:fill="FFFFFF"/>
+        </w:rPr>
+      </w:pPr>
+      <w:r>
+        <w:rPr>
+          <w:rFonts w:ascii="Cambria" w:hAnsi="Cambria"/>
+          <w:noProof/>
+          <w:color w:val="222635"/>
+          <w:shd w:val="clear" w:color="auto" w:fill="FFFFFF"/>
+        </w:rPr>
+        <w:drawing>
+          <wp:inline distT="0" distB="0" distL="0" distR="0">
+            <wp:extent cx="5943600" cy="2541330"/>
+            <wp:effectExtent l="19050" t="0" r="0" b="0"/>
+            <wp:docPr id="11" name="Picture 10"/>
+            <wp:cNvGraphicFramePr>
+              <a:graphicFrameLocks xmlns:a="http://schemas.openxmlformats.org/drawingml/2006/main" noChangeAspect="1"/>
+            </wp:cNvGraphicFramePr>
+            <a:graphic xmlns:a="http://schemas.openxmlformats.org/drawingml/2006/main">
+              <a:graphicData uri="http://schemas.openxmlformats.org/drawingml/2006/picture">
+                <pic:pic xmlns:pic="http://schemas.openxmlformats.org/drawingml/2006/picture">
+                  <pic:nvPicPr>
+                    <pic:cNvPr id="0" name="Picture 10"/>
+                    <pic:cNvPicPr>
+                      <a:picLocks noChangeAspect="1" noChangeArrowheads="1"/>
+                    </pic:cNvPicPr>
+                  </pic:nvPicPr>
+                  <pic:blipFill>
+                    <a:blip r:embed="rId25"/>
+                    <a:srcRect/>
+                    <a:stretch>
+                      <a:fillRect/>
+                    </a:stretch>
+                  </pic:blipFill>
+                  <pic:spPr bwMode="auto">
+                    <a:xfrm>
+                      <a:off x="0" y="0"/>
+                      <a:ext cx="5943600" cy="2541330"/>
+                    </a:xfrm>
+                    <a:prstGeom prst="rect">
+                      <a:avLst/>
+                    </a:prstGeom>
+                    <a:noFill/>
+                    <a:ln w="9525">
+                      <a:noFill/>
+                      <a:miter lim="800000"/>
+                      <a:headEnd/>
+                      <a:tailEnd/>
+                    </a:ln>
+                  </pic:spPr>
+                </pic:pic>
+              </a:graphicData>
+            </a:graphic>
+          </wp:inline>
+        </w:drawing>
+      </w:r>
+    </w:p>
+    <w:p>
+      <w:pPr>
+        <w:pStyle w:val="NormalWeb"/>
+        <w:shd w:val="clear" w:color="auto" w:fill="FFFFFF"/>
+        <w:spacing w:before="240" w:beforeAutospacing="0" w:after="264" w:afterAutospacing="0"/>
+        <w:rPr>
+          <w:rFonts w:ascii="Cambria" w:eastAsiaTheme="minorHAnsi" w:hAnsi="Cambria" w:cstheme="minorBidi"/>
+          <w:color w:val="222635"/>
+          <w:shd w:val="clear" w:color="auto" w:fill="FFFFFF"/>
+        </w:rPr>
+      </w:pPr>
+      <w:r>
+        <w:rPr>
+          <w:rFonts w:ascii="Cambria" w:eastAsiaTheme="minorHAnsi" w:hAnsi="Cambria" w:cstheme="minorBidi"/>
+          <w:color w:val="222635"/>
+          <w:shd w:val="clear" w:color="auto" w:fill="FFFFFF"/>
+        </w:rPr>
+        <w:t>Step 5:</w:t>
+      </w:r>
+    </w:p>
+    <w:p>
+      <w:pPr>
+        <w:pStyle w:val="NormalWeb"/>
+        <w:shd w:val="clear" w:color="auto" w:fill="FFFFFF"/>
+        <w:spacing w:before="240" w:beforeAutospacing="0" w:after="264" w:afterAutospacing="0"/>
+        <w:rPr>
+          <w:rFonts w:ascii="Cambria" w:eastAsiaTheme="minorHAnsi" w:hAnsi="Cambria" w:cstheme="minorBidi"/>
+          <w:color w:val="222635"/>
+          <w:shd w:val="clear" w:color="auto" w:fill="FFFFFF"/>
+        </w:rPr>
+      </w:pPr>
+      <w:proofErr w:type="gramStart"/>
+      <w:r>
+        <w:rPr>
+          <w:rFonts w:ascii="Cambria" w:eastAsiaTheme="minorHAnsi" w:hAnsi="Cambria" w:cstheme="minorBidi"/>
+          <w:color w:val="222635"/>
+          <w:shd w:val="clear" w:color="auto" w:fill="FFFFFF"/>
+        </w:rPr>
+        <w:t>we</w:t>
+      </w:r>
+      <w:proofErr w:type="gramEnd"/>
+      <w:r>
+        <w:rPr>
+          <w:rFonts w:ascii="Cambria" w:eastAsiaTheme="minorHAnsi" w:hAnsi="Cambria" w:cstheme="minorBidi"/>
+          <w:color w:val="222635"/>
+          <w:shd w:val="clear" w:color="auto" w:fill="FFFFFF"/>
+        </w:rPr>
+        <w:t xml:space="preserve"> kept encrypted key in </w:t>
+      </w:r>
+      <w:proofErr w:type="spellStart"/>
+      <w:r>
+        <w:rPr>
+          <w:rFonts w:ascii="Cambria" w:eastAsiaTheme="minorHAnsi" w:hAnsi="Cambria" w:cstheme="minorBidi"/>
+          <w:color w:val="222635"/>
+          <w:shd w:val="clear" w:color="auto" w:fill="FFFFFF"/>
+        </w:rPr>
+        <w:t>application.properties</w:t>
+      </w:r>
+      <w:proofErr w:type="spellEnd"/>
+      <w:r>
+        <w:rPr>
+          <w:rFonts w:ascii="Cambria" w:eastAsiaTheme="minorHAnsi" w:hAnsi="Cambria" w:cstheme="minorBidi"/>
+          <w:color w:val="222635"/>
+          <w:shd w:val="clear" w:color="auto" w:fill="FFFFFF"/>
+        </w:rPr>
+        <w:t xml:space="preserve"> but when we hit URL then application server is able to decrypt password so we will disable decryption at server level and will </w:t>
+      </w:r>
+      <w:r>
+        <w:rPr>
+          <w:rFonts w:ascii="Cambria" w:eastAsiaTheme="minorHAnsi" w:hAnsi="Cambria" w:cstheme="minorBidi"/>
+          <w:color w:val="222635"/>
+          <w:shd w:val="clear" w:color="auto" w:fill="FFFFFF"/>
+        </w:rPr>
+        <w:lastRenderedPageBreak/>
+        <w:t xml:space="preserve">enable only at consumer application So add following property in </w:t>
+      </w:r>
+      <w:proofErr w:type="spellStart"/>
+      <w:r>
+        <w:rPr>
+          <w:rFonts w:ascii="Cambria" w:eastAsiaTheme="minorHAnsi" w:hAnsi="Cambria" w:cstheme="minorBidi"/>
+          <w:color w:val="222635"/>
+          <w:shd w:val="clear" w:color="auto" w:fill="FFFFFF"/>
+        </w:rPr>
+        <w:t>bootstrap.properties</w:t>
+      </w:r>
+      <w:proofErr w:type="spellEnd"/>
+      <w:r>
+        <w:rPr>
+          <w:rFonts w:ascii="Cambria" w:eastAsiaTheme="minorHAnsi" w:hAnsi="Cambria" w:cstheme="minorBidi"/>
+          <w:color w:val="222635"/>
+          <w:shd w:val="clear" w:color="auto" w:fill="FFFFFF"/>
+        </w:rPr>
+        <w:t xml:space="preserve"> </w:t>
+      </w:r>
+      <w:r>
+        <w:rPr>
+          <w:rFonts w:ascii="Cambria" w:eastAsiaTheme="minorHAnsi" w:hAnsi="Cambria" w:cstheme="minorBidi"/>
+          <w:color w:val="222635"/>
+          <w:shd w:val="clear" w:color="auto" w:fill="FFFFFF"/>
+        </w:rPr>
+        <w:t xml:space="preserve">file kept at </w:t>
+      </w:r>
+      <w:proofErr w:type="spellStart"/>
+      <w:r>
+        <w:rPr>
+          <w:rFonts w:ascii="Cambria" w:eastAsiaTheme="minorHAnsi" w:hAnsi="Cambria" w:cstheme="minorBidi"/>
+          <w:color w:val="222635"/>
+          <w:shd w:val="clear" w:color="auto" w:fill="FFFFFF"/>
+        </w:rPr>
+        <w:t>src.main.resources</w:t>
+      </w:r>
+      <w:proofErr w:type="spellEnd"/>
+      <w:r>
+        <w:rPr>
+          <w:rFonts w:ascii="Cambria" w:eastAsiaTheme="minorHAnsi" w:hAnsi="Cambria" w:cstheme="minorBidi"/>
+          <w:color w:val="222635"/>
+          <w:shd w:val="clear" w:color="auto" w:fill="FFFFFF"/>
+        </w:rPr>
+        <w:t>.</w:t>
+      </w:r>
+    </w:p>
+    <w:p>
+      <w:pPr>
+        <w:pStyle w:val="NormalWeb"/>
+        <w:shd w:val="clear" w:color="auto" w:fill="FFFFFF"/>
+        <w:spacing w:before="240" w:beforeAutospacing="0" w:after="264" w:afterAutospacing="0"/>
+        <w:rPr>
+          <w:rFonts w:ascii="Consolas" w:hAnsi="Consolas" w:cs="Consolas"/>
+          <w:color w:val="2A00FF"/>
+          <w:sz w:val="20"/>
+          <w:szCs w:val="20"/>
+          <w:shd w:val="clear" w:color="auto" w:fill="E8F2FE"/>
+        </w:rPr>
+      </w:pPr>
+      <w:proofErr w:type="spellStart"/>
+      <w:r>
+        <w:rPr>
+          <w:rFonts w:ascii="Consolas" w:hAnsi="Consolas" w:cs="Consolas"/>
+          <w:color w:val="000000"/>
+          <w:sz w:val="20"/>
+          <w:szCs w:val="20"/>
+          <w:shd w:val="clear" w:color="auto" w:fill="E8F2FE"/>
+        </w:rPr>
+        <w:t>spring.cloud.config.server.encrypt.enabled</w:t>
+      </w:r>
+      <w:proofErr w:type="spellEnd"/>
+      <w:r>
+        <w:rPr>
+          <w:rFonts w:ascii="Consolas" w:hAnsi="Consolas" w:cs="Consolas"/>
+          <w:color w:val="000000"/>
+          <w:sz w:val="20"/>
+          <w:szCs w:val="20"/>
+          <w:shd w:val="clear" w:color="auto" w:fill="E8F2FE"/>
+        </w:rPr>
+        <w:t>=</w:t>
+      </w:r>
+      <w:r>
+        <w:rPr>
+          <w:rFonts w:ascii="Consolas" w:hAnsi="Consolas" w:cs="Consolas"/>
+          <w:color w:val="2A00FF"/>
+          <w:sz w:val="20"/>
+          <w:szCs w:val="20"/>
+          <w:shd w:val="clear" w:color="auto" w:fill="E8F2FE"/>
+        </w:rPr>
+        <w:t>false</w:t>
+      </w:r>
+    </w:p>
+    <w:p>
+      <w:pPr>
+        <w:pStyle w:val="NormalWeb"/>
+        <w:shd w:val="clear" w:color="auto" w:fill="FFFFFF"/>
+        <w:spacing w:before="240" w:beforeAutospacing="0" w:after="264" w:afterAutospacing="0"/>
+        <w:rPr>
+          <w:rFonts w:ascii="Consolas" w:hAnsi="Consolas" w:cs="Consolas"/>
+          <w:color w:val="2A00FF"/>
+          <w:sz w:val="20"/>
+          <w:szCs w:val="20"/>
+          <w:shd w:val="clear" w:color="auto" w:fill="E8F2FE"/>
+        </w:rPr>
+      </w:pPr>
+      <w:r>
+        <w:rPr>
+          <w:rFonts w:ascii="Helvetica" w:hAnsi="Helvetica"/>
+          <w:color w:val="505050"/>
+          <w:sz w:val="14"/>
+          <w:szCs w:val="14"/>
+          <w:shd w:val="clear" w:color="auto" w:fill="FAFAFA"/>
+        </w:rPr>
+        <w:t>http://localhost:8787/centeral-config-server/default</w:t>
+      </w:r>
+    </w:p>
+    <w:p>
+      <w:pPr>
+        <w:pStyle w:val="NormalWeb"/>
+        <w:shd w:val="clear" w:color="auto" w:fill="FFFFFF"/>
+        <w:spacing w:before="240" w:beforeAutospacing="0" w:after="264" w:afterAutospacing="0"/>
+        <w:rPr>
+          <w:rFonts w:ascii="Cambria" w:eastAsiaTheme="minorHAnsi" w:hAnsi="Cambria" w:cstheme="minorBidi"/>
+          <w:color w:val="222635"/>
+          <w:shd w:val="clear" w:color="auto" w:fill="FFFFFF"/>
+        </w:rPr>
+      </w:pPr>
+      <w:r>
+        <w:rPr>
+          <w:rFonts w:ascii="Cambria" w:hAnsi="Cambria"/>
+          <w:noProof/>
+          <w:color w:val="222635"/>
+          <w:shd w:val="clear" w:color="auto" w:fill="FFFFFF"/>
+        </w:rPr>
+        <w:drawing>
+          <wp:inline distT="0" distB="0" distL="0" distR="0">
+            <wp:extent cx="5943600" cy="2225014"/>
+            <wp:effectExtent l="19050" t="0" r="0" b="0"/>
+            <wp:docPr id="13" name="Picture 13"/>
+            <wp:cNvGraphicFramePr>
+              <a:graphicFrameLocks xmlns:a="http://schemas.openxmlformats.org/drawingml/2006/main" noChangeAspect="1"/>
+            </wp:cNvGraphicFramePr>
+            <a:graphic xmlns:a="http://schemas.openxmlformats.org/drawingml/2006/main">
+              <a:graphicData uri="http://schemas.openxmlformats.org/drawingml/2006/picture">
+                <pic:pic xmlns:pic="http://schemas.openxmlformats.org/drawingml/2006/picture">
+                  <pic:nvPicPr>
+                    <pic:cNvPr id="0" name="Picture 13"/>
+                    <pic:cNvPicPr>
+                      <a:picLocks noChangeAspect="1" noChangeArrowheads="1"/>
+                    </pic:cNvPicPr>
+                  </pic:nvPicPr>
+                  <pic:blipFill>
+                    <a:blip r:embed="rId26"/>
+                    <a:srcRect/>
+                    <a:stretch>
+                      <a:fillRect/>
+                    </a:stretch>
+                  </pic:blipFill>
+                  <pic:spPr bwMode="auto">
+                    <a:xfrm>
+                      <a:off x="0" y="0"/>
+                      <a:ext cx="5943600" cy="2225014"/>
+                    </a:xfrm>
+                    <a:prstGeom prst="rect">
+                      <a:avLst/>
+                    </a:prstGeom>
+                    <a:noFill/>
+                    <a:ln w="9525">
+                      <a:noFill/>
+                      <a:miter lim="800000"/>
+                      <a:headEnd/>
+                      <a:tailEnd/>
+                    </a:ln>
+                  </pic:spPr>
+                </pic:pic>
+              </a:graphicData>
+            </a:graphic>
+          </wp:inline>
+        </w:drawing>
+      </w:r>
+    </w:p>
+    <w:p>
+      <w:pPr>
         <w:pStyle w:val="ListParagraph"/>
         <w:ind w:left="2880" w:firstLine="720"/>
         <w:rPr>
@@ -24947,6 +25860,7 @@
           <w:color w:val="444444"/>
           <w:shd w:val="clear" w:color="auto" w:fill="FFFFFF"/>
         </w:rPr>
+        <w:lastRenderedPageBreak/>
         <w:t>And, check logs in inventory-service, you can find log statements something like:</w:t>
       </w:r>
     </w:p>
@@ -25377,7 +26291,6 @@
                 <w:sz w:val="20"/>
                 <w:szCs w:val="20"/>
               </w:rPr>
-              <w:lastRenderedPageBreak/>
               <w:t>&lt;</w:t>
             </w:r>
             <w:r>
@@ -26355,6 +27268,7 @@
           <w:color w:val="444444"/>
           <w:shd w:val="clear" w:color="auto" w:fill="FFFFFF"/>
         </w:rPr>
+        <w:lastRenderedPageBreak/>
         <w:t xml:space="preserve">Steps to create </w:t>
       </w:r>
       <w:proofErr w:type="spellStart"/>
@@ -26980,7 +27894,6 @@
                 <w:szCs w:val="24"/>
                 <w:highlight w:val="yellow"/>
               </w:rPr>
-              <w:lastRenderedPageBreak/>
               <w:t>Docker compose file:</w:t>
             </w:r>
           </w:p>
@@ -27843,9 +28756,10 @@
         <w:rPr>
           <w:rFonts w:asciiTheme="minorHAnsi" w:eastAsiaTheme="minorEastAsia" w:hAnsiTheme="minorHAnsi" w:cstheme="minorBidi"/>
         </w:rPr>
+        <w:lastRenderedPageBreak/>
         <w:t>Actuator also integrates with external application monitoring systems like </w:t>
       </w:r>
-      <w:hyperlink r:id="rId21" w:history="1">
+      <w:hyperlink r:id="rId27" w:history="1">
         <w:r>
           <w:rPr>
             <w:rFonts w:asciiTheme="minorHAnsi" w:eastAsiaTheme="minorEastAsia" w:hAnsiTheme="minorHAnsi" w:cstheme="minorBidi"/>
@@ -27859,7 +28773,7 @@
         </w:rPr>
         <w:t>, </w:t>
       </w:r>
-      <w:hyperlink r:id="rId22" w:history="1">
+      <w:hyperlink r:id="rId28" w:history="1">
         <w:r>
           <w:rPr>
             <w:rFonts w:asciiTheme="minorHAnsi" w:eastAsiaTheme="minorEastAsia" w:hAnsiTheme="minorHAnsi" w:cstheme="minorBidi"/>
@@ -27902,7 +28816,7 @@
         </w:rPr>
         <w:t>, </w:t>
       </w:r>
-      <w:hyperlink r:id="rId23" w:history="1">
+      <w:hyperlink r:id="rId29" w:history="1">
         <w:r>
           <w:rPr>
             <w:rFonts w:asciiTheme="minorHAnsi" w:eastAsiaTheme="minorEastAsia" w:hAnsiTheme="minorHAnsi" w:cstheme="minorBidi"/>
@@ -27945,7 +28859,7 @@
         </w:rPr>
         <w:t>, </w:t>
       </w:r>
-      <w:hyperlink r:id="rId24" w:history="1">
+      <w:hyperlink r:id="rId30" w:history="1">
         <w:r>
           <w:rPr>
             <w:rFonts w:asciiTheme="minorHAnsi" w:eastAsiaTheme="minorEastAsia" w:hAnsiTheme="minorHAnsi" w:cstheme="minorBidi"/>
@@ -27975,7 +28889,7 @@
         </w:rPr>
         <w:t>Actuator uses </w:t>
       </w:r>
-      <w:hyperlink r:id="rId25" w:history="1">
+      <w:hyperlink r:id="rId31" w:history="1">
         <w:r>
           <w:rPr>
             <w:rFonts w:asciiTheme="minorHAnsi" w:eastAsiaTheme="minorEastAsia" w:hAnsiTheme="minorHAnsi" w:cstheme="minorBidi"/>
@@ -28034,7 +28948,6 @@
           <w:sz w:val="24"/>
           <w:szCs w:val="24"/>
         </w:rPr>
-        <w:lastRenderedPageBreak/>
         <w:t xml:space="preserve">It supports several monitoring systems like Netflix Atlas, AWS </w:t>
       </w:r>
       <w:proofErr w:type="spellStart"/>
@@ -28661,6 +29574,7 @@
         <w:rPr>
           <w:rFonts w:asciiTheme="minorHAnsi" w:eastAsiaTheme="minorEastAsia" w:hAnsiTheme="minorHAnsi" w:cstheme="minorBidi"/>
         </w:rPr>
+        <w:lastRenderedPageBreak/>
         <w:t>A simple user interface where you can visualize, query, and monitor all the metrics.</w:t>
       </w:r>
     </w:p>
@@ -28818,7 +29732,6 @@
           <w:rFonts w:asciiTheme="minorHAnsi" w:eastAsiaTheme="minorEastAsia" w:hAnsiTheme="minorHAnsi" w:cstheme="minorBidi"/>
           <w:b/>
         </w:rPr>
-        <w:lastRenderedPageBreak/>
         <w:t>Downloading Prometheus</w:t>
       </w:r>
     </w:p>
@@ -28983,7 +29896,7 @@
           <w:rFonts w:asciiTheme="minorHAnsi" w:eastAsiaTheme="minorEastAsia" w:hAnsiTheme="minorHAnsi" w:cstheme="minorBidi"/>
         </w:rPr>
       </w:pPr>
-      <w:hyperlink r:id="rId26" w:history="1">
+      <w:hyperlink r:id="rId32" w:history="1">
         <w:r>
           <w:rPr>
             <w:rStyle w:val="Hyperlink"/>
@@ -29411,6 +30324,7 @@
               <w:rPr>
                 <w:rFonts w:asciiTheme="minorHAnsi" w:eastAsiaTheme="minorEastAsia" w:hAnsiTheme="minorHAnsi" w:cstheme="minorBidi"/>
               </w:rPr>
+              <w:lastRenderedPageBreak/>
               <w:t xml:space="preserve">    # </w:t>
             </w:r>
             <w:proofErr w:type="spellStart"/>
@@ -29657,7 +30571,6 @@
       </w:pPr>
       <w:proofErr w:type="spellStart"/>
       <w:r>
-        <w:lastRenderedPageBreak/>
         <w:t>docker</w:t>
       </w:r>
       <w:proofErr w:type="spellEnd"/>
@@ -30070,6 +30983,7 @@
         <w:rPr>
           <w:noProof/>
         </w:rPr>
+        <w:lastRenderedPageBreak/>
         <w:drawing>
           <wp:inline distT="0" distB="0" distL="0" distR="0">
             <wp:extent cx="5676900" cy="2286000"/>
@@ -30088,7 +31002,7 @@
                     </pic:cNvPicPr>
                   </pic:nvPicPr>
                   <pic:blipFill>
-                    <a:blip r:embed="rId27"/>
+                    <a:blip r:embed="rId33"/>
                     <a:srcRect/>
                     <a:stretch>
                       <a:fillRect/>
@@ -30173,7 +31087,6 @@
           <w:szCs w:val="24"/>
           <w:shd w:val="clear" w:color="auto" w:fill="FFFFFF"/>
         </w:rPr>
-        <w:lastRenderedPageBreak/>
         <w:t>Logstash is the data collection pipeline tool. It the first component of ELK Stack which collects data inputs and feeds it to the Elasticsearch. It collects various types of data from different sources, all at once and makes it available immediately for further use.</w:t>
       </w:r>
     </w:p>
@@ -30344,7 +31257,7 @@
         </w:rPr>
         <w:t>The ELK stack from </w:t>
       </w:r>
-      <w:hyperlink r:id="rId28" w:history="1">
+      <w:hyperlink r:id="rId34" w:history="1">
         <w:r>
           <w:rPr>
             <w:rFonts w:asciiTheme="minorHAnsi" w:eastAsiaTheme="minorEastAsia" w:hAnsiTheme="minorHAnsi" w:cstheme="minorBidi"/>
@@ -30384,7 +31297,7 @@
           <w:shd w:val="clear" w:color="auto" w:fill="FFFFFF"/>
         </w:rPr>
       </w:pPr>
-      <w:hyperlink r:id="rId29" w:history="1">
+      <w:hyperlink r:id="rId35" w:history="1">
         <w:proofErr w:type="spellStart"/>
         <w:r>
           <w:rPr>
@@ -30427,7 +31340,7 @@
         </w:rPr>
         <w:t xml:space="preserve"> can collect log events from multiple types of sources using </w:t>
       </w:r>
-      <w:hyperlink r:id="rId30" w:history="1">
+      <w:hyperlink r:id="rId36" w:history="1">
         <w:r>
           <w:rPr>
             <w:rFonts w:asciiTheme="minorHAnsi" w:eastAsiaTheme="minorEastAsia" w:hAnsiTheme="minorHAnsi" w:cstheme="minorBidi"/>
@@ -30449,7 +31362,7 @@
         </w:rPr>
         <w:t> plug-ins, transform it to a format you prefer using </w:t>
       </w:r>
-      <w:hyperlink r:id="rId31" w:history="1">
+      <w:hyperlink r:id="rId37" w:history="1">
         <w:r>
           <w:rPr>
             <w:rFonts w:asciiTheme="minorHAnsi" w:eastAsiaTheme="minorEastAsia" w:hAnsiTheme="minorHAnsi" w:cstheme="minorBidi"/>
@@ -30471,7 +31384,7 @@
         </w:rPr>
         <w:t> and </w:t>
       </w:r>
-      <w:hyperlink r:id="rId32" w:history="1">
+      <w:hyperlink r:id="rId38" w:history="1">
         <w:r>
           <w:rPr>
             <w:rFonts w:asciiTheme="minorHAnsi" w:eastAsiaTheme="minorEastAsia" w:hAnsiTheme="minorHAnsi" w:cstheme="minorBidi"/>
@@ -30493,7 +31406,7 @@
         </w:rPr>
         <w:t> plug-ins and send it to a number of destinations using </w:t>
       </w:r>
-      <w:hyperlink r:id="rId33" w:history="1">
+      <w:hyperlink r:id="rId39" w:history="1">
         <w:r>
           <w:rPr>
             <w:rFonts w:asciiTheme="minorHAnsi" w:eastAsiaTheme="minorEastAsia" w:hAnsiTheme="minorHAnsi" w:cstheme="minorBidi"/>
@@ -30533,7 +31446,7 @@
           <w:shd w:val="clear" w:color="auto" w:fill="FFFFFF"/>
         </w:rPr>
       </w:pPr>
-      <w:hyperlink r:id="rId34" w:history="1">
+      <w:hyperlink r:id="rId40" w:history="1">
         <w:proofErr w:type="spellStart"/>
         <w:r>
           <w:rPr>
@@ -30585,7 +31498,7 @@
           <w:shd w:val="clear" w:color="auto" w:fill="FFFFFF"/>
         </w:rPr>
       </w:pPr>
-      <w:hyperlink r:id="rId35" w:history="1">
+      <w:hyperlink r:id="rId41" w:history="1">
         <w:proofErr w:type="spellStart"/>
         <w:r>
           <w:rPr>
@@ -30664,6 +31577,7 @@
           <w:szCs w:val="24"/>
           <w:shd w:val="clear" w:color="auto" w:fill="FFFFFF"/>
         </w:rPr>
+        <w:lastRenderedPageBreak/>
         <w:t>12 factor app (twelve-factor app)</w:t>
       </w:r>
     </w:p>
@@ -30960,7 +31874,7 @@
         </w:rPr>
         <w:t>Scale out apps </w:t>
       </w:r>
-      <w:hyperlink r:id="rId36" w:history="1">
+      <w:hyperlink r:id="rId42" w:history="1">
         <w:r>
           <w:rPr>
             <w:color w:val="333333"/>
@@ -30980,7 +31894,7 @@
         </w:rPr>
         <w:t>, not </w:t>
       </w:r>
-      <w:hyperlink r:id="rId37" w:history="1">
+      <w:hyperlink r:id="rId43" w:history="1">
         <w:r>
           <w:rPr>
             <w:color w:val="333333"/>
@@ -31085,17 +31999,6 @@
           <w:shd w:val="clear" w:color="auto" w:fill="FFFFFF"/>
         </w:rPr>
         <w:br/>
-      </w:r>
-      <w:r>
-        <w:rPr>
-          <w:rFonts w:eastAsiaTheme="minorEastAsia"/>
-          <w:bCs/>
-          <w:color w:val="444444"/>
-          <w:sz w:val="24"/>
-          <w:szCs w:val="24"/>
-          <w:shd w:val="clear" w:color="auto" w:fill="FFFFFF"/>
-        </w:rPr>
-        <w:lastRenderedPageBreak/>
         <w:t>11. </w:t>
       </w:r>
       <w:r>
@@ -31615,6 +32518,7 @@
           <w:color w:val="333333"/>
           <w:shd w:val="clear" w:color="auto" w:fill="FDFDFD"/>
         </w:rPr>
+        <w:lastRenderedPageBreak/>
         <w:t>Backing services refer to the infrastructure and other services by which the application communicates over the network. Database, Message Brokers, other API-accessible consumer services such as Authorization Service, Twitter, GitHub etc., are loosely coupled with the application and treat them as resource.</w:t>
       </w:r>
     </w:p>
@@ -31820,7 +32724,6 @@
           <w:szCs w:val="24"/>
           <w:shd w:val="clear" w:color="auto" w:fill="FDFDFD"/>
         </w:rPr>
-        <w:lastRenderedPageBreak/>
         <w:t>Run</w:t>
       </w:r>
       <w:proofErr w:type="gramStart"/>
@@ -32077,7 +32980,7 @@
         </w:rPr>
         <w:t>Scale out apps </w:t>
       </w:r>
-      <w:hyperlink r:id="rId38" w:history="1">
+      <w:hyperlink r:id="rId44" w:history="1">
         <w:r>
           <w:rPr>
             <w:color w:val="333333"/>
@@ -32097,7 +33000,7 @@
         </w:rPr>
         <w:t>, not </w:t>
       </w:r>
-      <w:hyperlink r:id="rId39" w:history="1">
+      <w:hyperlink r:id="rId45" w:history="1">
         <w:r>
           <w:rPr>
             <w:color w:val="333333"/>
@@ -32312,7 +33215,17 @@
           <w:szCs w:val="24"/>
           <w:shd w:val="clear" w:color="auto" w:fill="FDFDFD"/>
         </w:rPr>
-        <w:t>Development, staging and production should be as similar as possible. Continuous deployment needs continuous integration based on matching environments to limit deviation and errors. If you keep dev, staging and production as similar as possible, anyone can understand it and release it. This is of course simply good development but it also enables a lot more scalability</w:t>
+        <w:t xml:space="preserve">Development, staging and production should be as similar as possible. Continuous deployment needs continuous integration based on matching environments to limit deviation and errors. If </w:t>
+      </w:r>
+      <w:r>
+        <w:rPr>
+          <w:color w:val="333333"/>
+          <w:sz w:val="24"/>
+          <w:szCs w:val="24"/>
+          <w:shd w:val="clear" w:color="auto" w:fill="FDFDFD"/>
+        </w:rPr>
+        <w:lastRenderedPageBreak/>
+        <w:t>you keep dev, staging and production as similar as possible, anyone can understand it and release it. This is of course simply good development but it also enables a lot more scalability</w:t>
       </w:r>
     </w:p>
     <w:p>
@@ -32401,7 +33314,7 @@
         </w:rPr>
         <w:t>/slf4j you can manage the logging aspects within the application, rather than relying on 3rd party tools to do that. E.g. log rotation and cleanup, or </w:t>
       </w:r>
-      <w:hyperlink r:id="rId40" w:history="1">
+      <w:hyperlink r:id="rId46" w:history="1">
         <w:r>
           <w:rPr>
             <w:color w:val="333333"/>
@@ -32479,7 +33392,6 @@
           <w:szCs w:val="24"/>
           <w:shd w:val="clear" w:color="auto" w:fill="FDFDFD"/>
         </w:rPr>
-        <w:lastRenderedPageBreak/>
         <w:t xml:space="preserve">12) </w:t>
       </w:r>
       <w:r>
@@ -35950,7 +36862,6 @@
   <w:style w:type="character" w:default="1" w:styleId="DefaultParagraphFont">
     <w:name w:val="Default Paragraph Font"/>
     <w:uiPriority w:val="1"/>
-    <w:semiHidden/>
     <w:unhideWhenUsed/>
   </w:style>
   <w:style w:type="table" w:default="1" w:styleId="TableNormal">
@@ -36560,7 +37471,7 @@
   <a:extraClrSchemeLst/>
   <a:extLst>
     <a:ext uri="{05A4C25C-085E-4340-85A3-A5531E510DB2}">
-      <thm15:themeFamily xmlns:thm15="http://schemas.microsoft.com/office/thememl/2012/main" xmlns="" name="Office Theme" id="{62F939B6-93AF-4DB8-9C6B-D6C7DFDC589F}" vid="{4A3C46E8-61CC-4603-A589-7422A47A8E4A}"/>
+      <thm15:themeFamily xmlns="" xmlns:thm15="http://schemas.microsoft.com/office/thememl/2012/main" name="Office Theme" id="{62F939B6-93AF-4DB8-9C6B-D6C7DFDC589F}" vid="{4A3C46E8-61CC-4603-A589-7422A47A8E4A}"/>
     </a:ext>
   </a:extLst>
 </a:theme>

</xml_diff>